<commit_message>
Completed background and related work
Sections 1.2, 1.3, and References have been completed
</commit_message>
<xml_diff>
--- a/reports/Final report.docx
+++ b/reports/Final report.docx
@@ -832,7 +832,7 @@
           <w:spacing w:val="24"/>
           <w:kern w:val="1"/>
         </w:rPr>
-        <w:t>1.1</w:t>
+        <w:t>1.2</w:t>
       </w:r>
       <w:r>
         <w:rPr>
@@ -871,7 +871,14 @@
           <w:spacing w:val="5"/>
           <w:kern w:val="1"/>
         </w:rPr>
-        <w:t>Atmospheric sciences have always studied a variety of methods for weather forecasting. Many physical phenomena are involved in the state of the weather variables at a certain time, including energy and mass transfer between the sun, the different layers of the atmosphere, the ground, the oceans, etc. (</w:t>
+        <w:t>Atmospheric sciences have always studied a variety of methods for weather forecasting. Many physical phenomena are involved in the state of the weather variables at a certain time, including energy and mass transfer between the sun, the different layers of the atmosphere</w:t>
+      </w:r>
+      <w:r>
+        <w:rPr>
+          <w:spacing w:val="5"/>
+          <w:kern w:val="1"/>
+        </w:rPr>
+        <w:t xml:space="preserve">, the ground, the oceans, etc. </w:t>
       </w:r>
       <w:r>
         <w:rPr>
@@ -919,7 +926,14 @@
           <w:spacing w:val="5"/>
           <w:kern w:val="1"/>
         </w:rPr>
-        <w:t xml:space="preserve">) The development of physically-based forecasting models requires the incorporation of such wide variety of phenomena and, </w:t>
+        <w:t>.</w:t>
+      </w:r>
+      <w:r>
+        <w:rPr>
+          <w:spacing w:val="5"/>
+          <w:kern w:val="1"/>
+        </w:rPr>
+        <w:t xml:space="preserve"> The development of physically-based forecasting models requires the incorporation of such wide variety of phenomena and, </w:t>
       </w:r>
       <w:r>
         <w:rPr>
@@ -996,7 +1010,14 @@
           <w:spacing w:val="5"/>
           <w:kern w:val="1"/>
         </w:rPr>
-        <w:t xml:space="preserve">Machine Learning approaches have been explored to construct such less complex models based on meteorological measurements. Many of these techniques have been tailored to fit the nature of the observations available. Weather monitoring stations are the most predominant source, providing point measurements with high accuracy and varying temporal resolution. </w:t>
+        <w:t>Machine Learning approaches have been explored to construct such less complex models based on meteorological measurements. Many of these techniques have been tailored to fit the nature of the observations available. Weather monitoring stations are the most predominant source, providing point measurements with high accuracy a</w:t>
+      </w:r>
+      <w:r>
+        <w:rPr>
+          <w:spacing w:val="5"/>
+          <w:kern w:val="1"/>
+        </w:rPr>
+        <w:t>nd varying temporal resolution.</w:t>
       </w:r>
     </w:p>
     <w:p>
@@ -1141,6 +1162,167 @@
           <w:spacing w:val="5"/>
           <w:kern w:val="1"/>
         </w:rPr>
+        <w:t xml:space="preserve">. </w:t>
+      </w:r>
+      <w:r>
+        <w:rPr>
+          <w:spacing w:val="5"/>
+          <w:kern w:val="1"/>
+        </w:rPr>
+        <w:t xml:space="preserve">More recent works have attempted to combine ANNs with other techniques to improve the performance of predictions. </w:t>
+      </w:r>
+      <w:r>
+        <w:rPr>
+          <w:spacing w:val="5"/>
+          <w:kern w:val="1"/>
+        </w:rPr>
+        <w:t xml:space="preserve">In </w:t>
+      </w:r>
+      <w:r>
+        <w:rPr>
+          <w:spacing w:val="5"/>
+          <w:kern w:val="1"/>
+        </w:rPr>
+        <w:fldChar w:fldCharType="begin"/>
+      </w:r>
+      <w:r>
+        <w:rPr>
+          <w:spacing w:val="5"/>
+          <w:kern w:val="1"/>
+        </w:rPr>
+        <w:instrText xml:space="preserve"> REF _Ref374275121 \r \h </w:instrText>
+      </w:r>
+      <w:r>
+        <w:rPr>
+          <w:spacing w:val="5"/>
+          <w:kern w:val="1"/>
+        </w:rPr>
+      </w:r>
+      <w:r>
+        <w:rPr>
+          <w:spacing w:val="5"/>
+          <w:kern w:val="1"/>
+        </w:rPr>
+        <w:fldChar w:fldCharType="separate"/>
+      </w:r>
+      <w:r>
+        <w:rPr>
+          <w:spacing w:val="5"/>
+          <w:kern w:val="1"/>
+        </w:rPr>
+        <w:t>[2]</w:t>
+      </w:r>
+      <w:r>
+        <w:rPr>
+          <w:spacing w:val="5"/>
+          <w:kern w:val="1"/>
+        </w:rPr>
+        <w:fldChar w:fldCharType="end"/>
+      </w:r>
+      <w:r>
+        <w:rPr>
+          <w:spacing w:val="5"/>
+          <w:kern w:val="1"/>
+        </w:rPr>
+        <w:t>, a Recursive ANN is created using a Support Vector Regression together with a Chaotic Particle Swarm Optimizer</w:t>
+      </w:r>
+      <w:r>
+        <w:rPr>
+          <w:spacing w:val="5"/>
+          <w:kern w:val="1"/>
+        </w:rPr>
+        <w:t xml:space="preserve">, while in </w:t>
+      </w:r>
+      <w:r>
+        <w:rPr>
+          <w:spacing w:val="5"/>
+          <w:kern w:val="1"/>
+        </w:rPr>
+        <w:fldChar w:fldCharType="begin"/>
+      </w:r>
+      <w:r>
+        <w:rPr>
+          <w:spacing w:val="5"/>
+          <w:kern w:val="1"/>
+        </w:rPr>
+        <w:instrText xml:space="preserve"> REF _Ref374369741 \r \h </w:instrText>
+      </w:r>
+      <w:r>
+        <w:rPr>
+          <w:spacing w:val="5"/>
+          <w:kern w:val="1"/>
+        </w:rPr>
+      </w:r>
+      <w:r>
+        <w:rPr>
+          <w:spacing w:val="5"/>
+          <w:kern w:val="1"/>
+        </w:rPr>
+        <w:fldChar w:fldCharType="separate"/>
+      </w:r>
+      <w:r>
+        <w:rPr>
+          <w:spacing w:val="5"/>
+          <w:kern w:val="1"/>
+        </w:rPr>
+        <w:t>[5]</w:t>
+      </w:r>
+      <w:r>
+        <w:rPr>
+          <w:spacing w:val="5"/>
+          <w:kern w:val="1"/>
+        </w:rPr>
+        <w:fldChar w:fldCharType="end"/>
+      </w:r>
+      <w:proofErr w:type="gramStart"/>
+      <w:r>
+        <w:rPr>
+          <w:spacing w:val="5"/>
+          <w:kern w:val="1"/>
+        </w:rPr>
+        <w:t>,</w:t>
+      </w:r>
+      <w:proofErr w:type="gramEnd"/>
+      <w:r>
+        <w:rPr>
+          <w:spacing w:val="5"/>
+          <w:kern w:val="1"/>
+        </w:rPr>
+        <w:t xml:space="preserve"> </w:t>
+      </w:r>
+      <w:r>
+        <w:rPr>
+          <w:spacing w:val="5"/>
+          <w:kern w:val="1"/>
+        </w:rPr>
+        <w:t>a Genetic Algorithm is</w:t>
+      </w:r>
+      <w:r>
+        <w:rPr>
+          <w:spacing w:val="5"/>
+          <w:kern w:val="1"/>
+        </w:rPr>
+        <w:t xml:space="preserve"> used </w:t>
+      </w:r>
+      <w:r>
+        <w:rPr>
+          <w:spacing w:val="5"/>
+          <w:kern w:val="1"/>
+        </w:rPr>
+        <w:t xml:space="preserve">to calibrate an </w:t>
+      </w:r>
+      <w:r>
+        <w:rPr>
+          <w:spacing w:val="5"/>
+          <w:kern w:val="1"/>
+        </w:rPr>
+        <w:t>ANN</w:t>
+      </w:r>
+      <w:r>
+        <w:rPr>
+          <w:spacing w:val="5"/>
+          <w:kern w:val="1"/>
+        </w:rPr>
         <w:t>.</w:t>
       </w:r>
       <w:r>
@@ -1155,7 +1337,7 @@
           <w:spacing w:val="5"/>
           <w:kern w:val="1"/>
         </w:rPr>
-        <w:t xml:space="preserve">More recent works have attempted to combine ANNs with other techniques to improve the performance of predictions. In </w:t>
+        <w:t xml:space="preserve">Other algorithms used in weather forecasting include linear regression, discriminant analysis, logistic regression, neural networks </w:t>
       </w:r>
       <w:r>
         <w:rPr>
@@ -1169,7 +1351,7 @@
           <w:spacing w:val="5"/>
           <w:kern w:val="1"/>
         </w:rPr>
-        <w:instrText xml:space="preserve"> REF _Ref374275121 \r \h </w:instrText>
+        <w:instrText xml:space="preserve"> REF _Ref374371903 \r \h </w:instrText>
       </w:r>
       <w:r>
         <w:rPr>
@@ -1189,7 +1371,7 @@
           <w:spacing w:val="5"/>
           <w:kern w:val="1"/>
         </w:rPr>
-        <w:t>[2]</w:t>
+        <w:t>[6]</w:t>
       </w:r>
       <w:r>
         <w:rPr>
@@ -1203,10 +1385,120 @@
           <w:spacing w:val="5"/>
           <w:kern w:val="1"/>
         </w:rPr>
-        <w:t xml:space="preserve">, a Support Vector Regression, together with a Chaotic Particle Swarm Optimizer, is used to determine the best parameters for a Recursive ANN to predict precipitation values during monsoons, based on the precipitation time series at gauging points. </w:t>
-      </w:r>
-      <w:bookmarkStart w:id="0" w:name="_GoBack"/>
-      <w:bookmarkEnd w:id="0"/>
+        <w:t xml:space="preserve">, wavelets, </w:t>
+      </w:r>
+      <w:proofErr w:type="spellStart"/>
+      <w:r>
+        <w:rPr>
+          <w:spacing w:val="5"/>
+          <w:kern w:val="1"/>
+        </w:rPr>
+        <w:t>neuro</w:t>
+      </w:r>
+      <w:proofErr w:type="spellEnd"/>
+      <w:r>
+        <w:rPr>
+          <w:spacing w:val="5"/>
+          <w:kern w:val="1"/>
+        </w:rPr>
+        <w:t xml:space="preserve">-fuzzy models </w:t>
+      </w:r>
+      <w:r>
+        <w:rPr>
+          <w:spacing w:val="5"/>
+          <w:kern w:val="1"/>
+        </w:rPr>
+        <w:fldChar w:fldCharType="begin"/>
+      </w:r>
+      <w:r>
+        <w:rPr>
+          <w:spacing w:val="5"/>
+          <w:kern w:val="1"/>
+        </w:rPr>
+        <w:instrText xml:space="preserve"> REF _Ref374372298 \r \h </w:instrText>
+      </w:r>
+      <w:r>
+        <w:rPr>
+          <w:spacing w:val="5"/>
+          <w:kern w:val="1"/>
+        </w:rPr>
+      </w:r>
+      <w:r>
+        <w:rPr>
+          <w:spacing w:val="5"/>
+          <w:kern w:val="1"/>
+        </w:rPr>
+        <w:fldChar w:fldCharType="separate"/>
+      </w:r>
+      <w:r>
+        <w:rPr>
+          <w:spacing w:val="5"/>
+          <w:kern w:val="1"/>
+        </w:rPr>
+        <w:t>[7]</w:t>
+      </w:r>
+      <w:r>
+        <w:rPr>
+          <w:spacing w:val="5"/>
+          <w:kern w:val="1"/>
+        </w:rPr>
+        <w:fldChar w:fldCharType="end"/>
+      </w:r>
+      <w:r>
+        <w:rPr>
+          <w:spacing w:val="5"/>
+          <w:kern w:val="1"/>
+        </w:rPr>
+        <w:t xml:space="preserve">, and Genetic Programming </w:t>
+      </w:r>
+      <w:r>
+        <w:rPr>
+          <w:spacing w:val="5"/>
+          <w:kern w:val="1"/>
+        </w:rPr>
+        <w:fldChar w:fldCharType="begin"/>
+      </w:r>
+      <w:r>
+        <w:rPr>
+          <w:spacing w:val="5"/>
+          <w:kern w:val="1"/>
+        </w:rPr>
+        <w:instrText xml:space="preserve"> REF _Ref374372537 \r \h </w:instrText>
+      </w:r>
+      <w:r>
+        <w:rPr>
+          <w:spacing w:val="5"/>
+          <w:kern w:val="1"/>
+        </w:rPr>
+      </w:r>
+      <w:r>
+        <w:rPr>
+          <w:spacing w:val="5"/>
+          <w:kern w:val="1"/>
+        </w:rPr>
+        <w:fldChar w:fldCharType="separate"/>
+      </w:r>
+      <w:r>
+        <w:rPr>
+          <w:spacing w:val="5"/>
+          <w:kern w:val="1"/>
+        </w:rPr>
+        <w:t>[8]</w:t>
+      </w:r>
+      <w:r>
+        <w:rPr>
+          <w:spacing w:val="5"/>
+          <w:kern w:val="1"/>
+        </w:rPr>
+        <w:fldChar w:fldCharType="end"/>
+      </w:r>
+      <w:r>
+        <w:rPr>
+          <w:spacing w:val="5"/>
+          <w:kern w:val="1"/>
+        </w:rPr>
+        <w:t>.</w:t>
+      </w:r>
     </w:p>
     <w:p>
       <w:pPr>
@@ -1221,6 +1513,299 @@
           <w:kern w:val="1"/>
         </w:rPr>
       </w:pPr>
+      <w:r>
+        <w:rPr>
+          <w:spacing w:val="5"/>
+          <w:kern w:val="1"/>
+        </w:rPr>
+        <w:t>S</w:t>
+      </w:r>
+      <w:r>
+        <w:rPr>
+          <w:spacing w:val="5"/>
+          <w:kern w:val="1"/>
+        </w:rPr>
+        <w:t xml:space="preserve">atellite and Doppler radar based </w:t>
+      </w:r>
+      <w:r>
+        <w:rPr>
+          <w:spacing w:val="5"/>
+          <w:kern w:val="1"/>
+        </w:rPr>
+        <w:t xml:space="preserve">meteorological </w:t>
+      </w:r>
+      <w:r>
+        <w:rPr>
+          <w:spacing w:val="5"/>
+          <w:kern w:val="1"/>
+        </w:rPr>
+        <w:t>obs</w:t>
+      </w:r>
+      <w:r>
+        <w:rPr>
+          <w:spacing w:val="5"/>
+          <w:kern w:val="1"/>
+        </w:rPr>
+        <w:t>ervations have also become available,</w:t>
+      </w:r>
+      <w:r>
+        <w:rPr>
+          <w:spacing w:val="5"/>
+          <w:kern w:val="1"/>
+        </w:rPr>
+        <w:t xml:space="preserve"> providing ubiquitous coverage</w:t>
+      </w:r>
+      <w:r>
+        <w:rPr>
+          <w:spacing w:val="5"/>
+          <w:kern w:val="1"/>
+        </w:rPr>
+        <w:t>,</w:t>
+      </w:r>
+      <w:r>
+        <w:rPr>
+          <w:spacing w:val="5"/>
+          <w:kern w:val="1"/>
+        </w:rPr>
+        <w:t xml:space="preserve"> but with decreased precision.</w:t>
+      </w:r>
+      <w:r>
+        <w:rPr>
+          <w:spacing w:val="5"/>
+          <w:kern w:val="1"/>
+        </w:rPr>
+        <w:t xml:space="preserve"> These sources of information allow adding a spatial dimension to the forecasting problem. </w:t>
+      </w:r>
+      <w:r>
+        <w:rPr>
+          <w:spacing w:val="5"/>
+          <w:kern w:val="1"/>
+        </w:rPr>
+        <w:t xml:space="preserve">For example, </w:t>
+      </w:r>
+      <w:r>
+        <w:rPr>
+          <w:spacing w:val="5"/>
+          <w:kern w:val="1"/>
+        </w:rPr>
+        <w:t xml:space="preserve">Fourier spectrum, structure function, and moment-scale analyses are used to understand radar precipitation in </w:t>
+      </w:r>
+      <w:r>
+        <w:rPr>
+          <w:spacing w:val="5"/>
+          <w:kern w:val="1"/>
+        </w:rPr>
+        <w:fldChar w:fldCharType="begin"/>
+      </w:r>
+      <w:r>
+        <w:rPr>
+          <w:spacing w:val="5"/>
+          <w:kern w:val="1"/>
+        </w:rPr>
+        <w:instrText xml:space="preserve"> REF _Ref374379211 \r \h </w:instrText>
+      </w:r>
+      <w:r>
+        <w:rPr>
+          <w:spacing w:val="5"/>
+          <w:kern w:val="1"/>
+        </w:rPr>
+      </w:r>
+      <w:r>
+        <w:rPr>
+          <w:spacing w:val="5"/>
+          <w:kern w:val="1"/>
+        </w:rPr>
+        <w:fldChar w:fldCharType="separate"/>
+      </w:r>
+      <w:r>
+        <w:rPr>
+          <w:spacing w:val="5"/>
+          <w:kern w:val="1"/>
+        </w:rPr>
+        <w:t>[9]</w:t>
+      </w:r>
+      <w:r>
+        <w:rPr>
+          <w:spacing w:val="5"/>
+          <w:kern w:val="1"/>
+        </w:rPr>
+        <w:fldChar w:fldCharType="end"/>
+      </w:r>
+      <w:r>
+        <w:rPr>
+          <w:spacing w:val="5"/>
+          <w:kern w:val="1"/>
+        </w:rPr>
+        <w:t xml:space="preserve">; </w:t>
+      </w:r>
+      <w:r>
+        <w:rPr>
+          <w:spacing w:val="5"/>
+          <w:kern w:val="1"/>
+        </w:rPr>
+        <w:t xml:space="preserve">decision trees are used on a </w:t>
+      </w:r>
+      <w:proofErr w:type="spellStart"/>
+      <w:r>
+        <w:rPr>
+          <w:spacing w:val="5"/>
+          <w:kern w:val="1"/>
+        </w:rPr>
+        <w:t>Lagrangian</w:t>
+      </w:r>
+      <w:proofErr w:type="spellEnd"/>
+      <w:r>
+        <w:rPr>
+          <w:spacing w:val="5"/>
+          <w:kern w:val="1"/>
+        </w:rPr>
+        <w:t xml:space="preserve"> reference framework to learn rainfall behavior from satellite images in</w:t>
+      </w:r>
+      <w:r>
+        <w:rPr>
+          <w:spacing w:val="5"/>
+          <w:kern w:val="1"/>
+        </w:rPr>
+        <w:t xml:space="preserve"> </w:t>
+      </w:r>
+      <w:r>
+        <w:rPr>
+          <w:spacing w:val="5"/>
+          <w:kern w:val="1"/>
+        </w:rPr>
+        <w:fldChar w:fldCharType="begin"/>
+      </w:r>
+      <w:r>
+        <w:rPr>
+          <w:spacing w:val="5"/>
+          <w:kern w:val="1"/>
+        </w:rPr>
+        <w:instrText xml:space="preserve"> REF _Ref374379258 \r \h </w:instrText>
+      </w:r>
+      <w:r>
+        <w:rPr>
+          <w:spacing w:val="5"/>
+          <w:kern w:val="1"/>
+        </w:rPr>
+      </w:r>
+      <w:r>
+        <w:rPr>
+          <w:spacing w:val="5"/>
+          <w:kern w:val="1"/>
+        </w:rPr>
+        <w:fldChar w:fldCharType="separate"/>
+      </w:r>
+      <w:r>
+        <w:rPr>
+          <w:spacing w:val="5"/>
+          <w:kern w:val="1"/>
+        </w:rPr>
+        <w:t>[10]</w:t>
+      </w:r>
+      <w:r>
+        <w:rPr>
+          <w:spacing w:val="5"/>
+          <w:kern w:val="1"/>
+        </w:rPr>
+        <w:fldChar w:fldCharType="end"/>
+      </w:r>
+      <w:r>
+        <w:rPr>
+          <w:spacing w:val="5"/>
+          <w:kern w:val="1"/>
+        </w:rPr>
+        <w:t>; and several sources of information</w:t>
+      </w:r>
+      <w:r>
+        <w:rPr>
+          <w:spacing w:val="5"/>
+          <w:kern w:val="1"/>
+        </w:rPr>
+        <w:t>,</w:t>
+      </w:r>
+      <w:r>
+        <w:rPr>
+          <w:spacing w:val="5"/>
+          <w:kern w:val="1"/>
+        </w:rPr>
+        <w:t xml:space="preserve"> including satellite and radar images</w:t>
+      </w:r>
+      <w:r>
+        <w:rPr>
+          <w:spacing w:val="5"/>
+          <w:kern w:val="1"/>
+        </w:rPr>
+        <w:t>,</w:t>
+      </w:r>
+      <w:r>
+        <w:rPr>
+          <w:spacing w:val="5"/>
+          <w:kern w:val="1"/>
+        </w:rPr>
+        <w:t xml:space="preserve"> are proposed in </w:t>
+      </w:r>
+      <w:r>
+        <w:rPr>
+          <w:spacing w:val="5"/>
+          <w:kern w:val="1"/>
+        </w:rPr>
+        <w:fldChar w:fldCharType="begin"/>
+      </w:r>
+      <w:r>
+        <w:rPr>
+          <w:spacing w:val="5"/>
+          <w:kern w:val="1"/>
+        </w:rPr>
+        <w:instrText xml:space="preserve"> REF _Ref374378688 \r \h </w:instrText>
+      </w:r>
+      <w:r>
+        <w:rPr>
+          <w:spacing w:val="5"/>
+          <w:kern w:val="1"/>
+        </w:rPr>
+      </w:r>
+      <w:r>
+        <w:rPr>
+          <w:spacing w:val="5"/>
+          <w:kern w:val="1"/>
+        </w:rPr>
+        <w:fldChar w:fldCharType="separate"/>
+      </w:r>
+      <w:r>
+        <w:rPr>
+          <w:spacing w:val="5"/>
+          <w:kern w:val="1"/>
+        </w:rPr>
+        <w:t>[11]</w:t>
+      </w:r>
+      <w:r>
+        <w:rPr>
+          <w:spacing w:val="5"/>
+          <w:kern w:val="1"/>
+        </w:rPr>
+        <w:fldChar w:fldCharType="end"/>
+      </w:r>
+      <w:r>
+        <w:rPr>
+          <w:spacing w:val="5"/>
+          <w:kern w:val="1"/>
+        </w:rPr>
+        <w:t xml:space="preserve"> for the spatial estimation of </w:t>
+      </w:r>
+      <w:r>
+        <w:rPr>
+          <w:spacing w:val="5"/>
+          <w:kern w:val="1"/>
+        </w:rPr>
+        <w:t>multiple</w:t>
+      </w:r>
+      <w:r>
+        <w:rPr>
+          <w:spacing w:val="5"/>
+          <w:kern w:val="1"/>
+        </w:rPr>
+        <w:t xml:space="preserve"> weather variables.</w:t>
+      </w:r>
     </w:p>
     <w:p>
       <w:pPr>
@@ -1240,7 +1825,220 @@
           <w:spacing w:val="5"/>
           <w:kern w:val="1"/>
         </w:rPr>
-        <w:t>More recently, satellite and Doppler radar based observations have become available, providing ubiquitous coverage but with decreased precision.</w:t>
+        <w:t>Forecasting models have also been created to take advantage of interdependencies between</w:t>
+      </w:r>
+      <w:r>
+        <w:rPr>
+          <w:spacing w:val="5"/>
+          <w:kern w:val="1"/>
+        </w:rPr>
+        <w:t xml:space="preserve"> atmospheric variables that are</w:t>
+      </w:r>
+      <w:r>
+        <w:rPr>
+          <w:spacing w:val="5"/>
+          <w:kern w:val="1"/>
+        </w:rPr>
+        <w:t xml:space="preserve"> measured or estimated using other models. Rain-gauge data and outputs from atmospheric models are used for forecasting precipitation in </w:t>
+      </w:r>
+      <w:r>
+        <w:rPr>
+          <w:spacing w:val="5"/>
+          <w:kern w:val="1"/>
+        </w:rPr>
+        <w:fldChar w:fldCharType="begin"/>
+      </w:r>
+      <w:r>
+        <w:rPr>
+          <w:spacing w:val="5"/>
+          <w:kern w:val="1"/>
+        </w:rPr>
+        <w:instrText xml:space="preserve"> REF _Ref374379927 \r \h </w:instrText>
+      </w:r>
+      <w:r>
+        <w:rPr>
+          <w:spacing w:val="5"/>
+          <w:kern w:val="1"/>
+        </w:rPr>
+      </w:r>
+      <w:r>
+        <w:rPr>
+          <w:spacing w:val="5"/>
+          <w:kern w:val="1"/>
+        </w:rPr>
+        <w:fldChar w:fldCharType="separate"/>
+      </w:r>
+      <w:r>
+        <w:rPr>
+          <w:spacing w:val="5"/>
+          <w:kern w:val="1"/>
+        </w:rPr>
+        <w:t>[12]</w:t>
+      </w:r>
+      <w:r>
+        <w:rPr>
+          <w:spacing w:val="5"/>
+          <w:kern w:val="1"/>
+        </w:rPr>
+        <w:fldChar w:fldCharType="end"/>
+      </w:r>
+      <w:r>
+        <w:rPr>
+          <w:spacing w:val="5"/>
+          <w:kern w:val="1"/>
+        </w:rPr>
+        <w:t xml:space="preserve"> and </w:t>
+      </w:r>
+      <w:r>
+        <w:rPr>
+          <w:spacing w:val="5"/>
+          <w:kern w:val="1"/>
+        </w:rPr>
+        <w:fldChar w:fldCharType="begin"/>
+      </w:r>
+      <w:r>
+        <w:rPr>
+          <w:spacing w:val="5"/>
+          <w:kern w:val="1"/>
+        </w:rPr>
+        <w:instrText xml:space="preserve"> REF _Ref374380041 \r \h </w:instrText>
+      </w:r>
+      <w:r>
+        <w:rPr>
+          <w:spacing w:val="5"/>
+          <w:kern w:val="1"/>
+        </w:rPr>
+      </w:r>
+      <w:r>
+        <w:rPr>
+          <w:spacing w:val="5"/>
+          <w:kern w:val="1"/>
+        </w:rPr>
+        <w:fldChar w:fldCharType="separate"/>
+      </w:r>
+      <w:r>
+        <w:rPr>
+          <w:spacing w:val="5"/>
+          <w:kern w:val="1"/>
+        </w:rPr>
+        <w:t>[13]</w:t>
+      </w:r>
+      <w:r>
+        <w:rPr>
+          <w:spacing w:val="5"/>
+          <w:kern w:val="1"/>
+        </w:rPr>
+        <w:fldChar w:fldCharType="end"/>
+      </w:r>
+      <w:r>
+        <w:rPr>
+          <w:spacing w:val="5"/>
+          <w:kern w:val="1"/>
+        </w:rPr>
+        <w:t xml:space="preserve">. </w:t>
+      </w:r>
+      <w:r>
+        <w:rPr>
+          <w:spacing w:val="5"/>
+          <w:kern w:val="1"/>
+        </w:rPr>
+        <w:t xml:space="preserve">Additional upper air soundings are also used in </w:t>
+      </w:r>
+      <w:r>
+        <w:rPr>
+          <w:spacing w:val="5"/>
+          <w:kern w:val="1"/>
+        </w:rPr>
+        <w:fldChar w:fldCharType="begin"/>
+      </w:r>
+      <w:r>
+        <w:rPr>
+          <w:spacing w:val="5"/>
+          <w:kern w:val="1"/>
+        </w:rPr>
+        <w:instrText xml:space="preserve"> REF _Ref374380497 \r \h </w:instrText>
+      </w:r>
+      <w:r>
+        <w:rPr>
+          <w:spacing w:val="5"/>
+          <w:kern w:val="1"/>
+        </w:rPr>
+      </w:r>
+      <w:r>
+        <w:rPr>
+          <w:spacing w:val="5"/>
+          <w:kern w:val="1"/>
+        </w:rPr>
+        <w:fldChar w:fldCharType="separate"/>
+      </w:r>
+      <w:r>
+        <w:rPr>
+          <w:spacing w:val="5"/>
+          <w:kern w:val="1"/>
+        </w:rPr>
+        <w:t>[14]</w:t>
+      </w:r>
+      <w:r>
+        <w:rPr>
+          <w:spacing w:val="5"/>
+          <w:kern w:val="1"/>
+        </w:rPr>
+        <w:fldChar w:fldCharType="end"/>
+      </w:r>
+      <w:r>
+        <w:rPr>
+          <w:spacing w:val="5"/>
+          <w:kern w:val="1"/>
+        </w:rPr>
+        <w:t xml:space="preserve">, and radar and satellite data is incorporated in </w:t>
+      </w:r>
+      <w:r>
+        <w:rPr>
+          <w:spacing w:val="5"/>
+          <w:kern w:val="1"/>
+        </w:rPr>
+        <w:fldChar w:fldCharType="begin"/>
+      </w:r>
+      <w:r>
+        <w:rPr>
+          <w:spacing w:val="5"/>
+          <w:kern w:val="1"/>
+        </w:rPr>
+        <w:instrText xml:space="preserve"> REF _Ref374380829 \r \h </w:instrText>
+      </w:r>
+      <w:r>
+        <w:rPr>
+          <w:spacing w:val="5"/>
+          <w:kern w:val="1"/>
+        </w:rPr>
+      </w:r>
+      <w:r>
+        <w:rPr>
+          <w:spacing w:val="5"/>
+          <w:kern w:val="1"/>
+        </w:rPr>
+        <w:fldChar w:fldCharType="separate"/>
+      </w:r>
+      <w:r>
+        <w:rPr>
+          <w:spacing w:val="5"/>
+          <w:kern w:val="1"/>
+        </w:rPr>
+        <w:t>[15]</w:t>
+      </w:r>
+      <w:r>
+        <w:rPr>
+          <w:spacing w:val="5"/>
+          <w:kern w:val="1"/>
+        </w:rPr>
+        <w:fldChar w:fldCharType="end"/>
+      </w:r>
+      <w:r>
+        <w:rPr>
+          <w:spacing w:val="5"/>
+          <w:kern w:val="1"/>
+        </w:rPr>
+        <w:t>.</w:t>
       </w:r>
     </w:p>
     <w:p>
@@ -1263,117 +2061,39 @@
         <w:autoSpaceDE w:val="0"/>
         <w:autoSpaceDN w:val="0"/>
         <w:adjustRightInd w:val="0"/>
-        <w:spacing w:before="120" w:line="226" w:lineRule="auto"/>
-        <w:jc w:val="both"/>
-        <w:rPr>
-          <w:spacing w:val="5"/>
-          <w:kern w:val="1"/>
-        </w:rPr>
-      </w:pPr>
-      <w:r>
-        <w:rPr>
-          <w:spacing w:val="5"/>
-          <w:kern w:val="1"/>
-        </w:rPr>
-        <w:t>Atmospheric sciences have always studied a variety of methods for weather forecasting. Many physical</w:t>
-      </w:r>
-      <w:r>
-        <w:rPr>
-          <w:spacing w:val="5"/>
-          <w:kern w:val="1"/>
-        </w:rPr>
-        <w:t xml:space="preserve"> </w:t>
-      </w:r>
-      <w:r>
-        <w:rPr>
-          <w:spacing w:val="5"/>
-          <w:kern w:val="1"/>
-        </w:rPr>
-        <w:t>phenomena are involved in the state of the weather variables at a certain time, including energy</w:t>
-      </w:r>
-      <w:r>
-        <w:rPr>
-          <w:spacing w:val="5"/>
-          <w:kern w:val="1"/>
-        </w:rPr>
-        <w:t xml:space="preserve"> </w:t>
-      </w:r>
-      <w:r>
-        <w:rPr>
-          <w:spacing w:val="5"/>
-          <w:kern w:val="1"/>
-        </w:rPr>
-        <w:t>and mass transfer between the sun, the different layers of the atmosphere, the ground, the oceans,</w:t>
-      </w:r>
-      <w:r>
-        <w:rPr>
-          <w:spacing w:val="5"/>
-          <w:kern w:val="1"/>
-        </w:rPr>
-        <w:t xml:space="preserve"> </w:t>
-      </w:r>
-      <w:r>
-        <w:rPr>
-          <w:spacing w:val="5"/>
-          <w:kern w:val="1"/>
-        </w:rPr>
-        <w:t>etc. The development of physically-based forecasting models requires the incorporation of a wide</w:t>
-      </w:r>
-      <w:r>
-        <w:rPr>
-          <w:spacing w:val="5"/>
-          <w:kern w:val="1"/>
-        </w:rPr>
-        <w:t xml:space="preserve"> </w:t>
-      </w:r>
-      <w:r>
-        <w:rPr>
-          <w:spacing w:val="5"/>
-          <w:kern w:val="1"/>
-        </w:rPr>
-        <w:t>variety of phenomena, such as used in [7] and [4]. The availability of meteorological measurements</w:t>
-      </w:r>
-      <w:r>
-        <w:rPr>
-          <w:spacing w:val="5"/>
-          <w:kern w:val="1"/>
-        </w:rPr>
-        <w:t xml:space="preserve"> </w:t>
-      </w:r>
-      <w:r>
-        <w:rPr>
-          <w:spacing w:val="5"/>
-          <w:kern w:val="1"/>
-        </w:rPr>
-        <w:t>has helped the development of these methods, as well as other data-driven approaches. Machine</w:t>
-      </w:r>
-      <w:r>
-        <w:rPr>
-          <w:spacing w:val="5"/>
-          <w:kern w:val="1"/>
-        </w:rPr>
-        <w:t xml:space="preserve"> </w:t>
-      </w:r>
-      <w:r>
-        <w:rPr>
-          <w:spacing w:val="5"/>
-          <w:kern w:val="1"/>
-        </w:rPr>
-        <w:t>Learning approaches have been used with isolated gauge data ([5] and [6]); more recently, it has</w:t>
-      </w:r>
-      <w:r>
-        <w:rPr>
-          <w:spacing w:val="5"/>
-          <w:kern w:val="1"/>
-        </w:rPr>
-        <w:t xml:space="preserve"> </w:t>
-      </w:r>
-      <w:r>
-        <w:rPr>
-          <w:spacing w:val="5"/>
-          <w:kern w:val="1"/>
-        </w:rPr>
-        <w:t>also been applied to the data from emerging radar [3] and satellite [10] technologies.</w:t>
+        <w:rPr>
+          <w:b/>
+          <w:bCs/>
+          <w:spacing w:val="24"/>
+          <w:kern w:val="1"/>
+        </w:rPr>
+      </w:pPr>
+      <w:r>
+        <w:rPr>
+          <w:b/>
+          <w:bCs/>
+          <w:spacing w:val="24"/>
+          <w:kern w:val="1"/>
+        </w:rPr>
+        <w:t>1.3</w:t>
+      </w:r>
+      <w:r>
+        <w:rPr>
+          <w:b/>
+          <w:bCs/>
+          <w:spacing w:val="24"/>
+          <w:kern w:val="1"/>
+        </w:rPr>
+        <w:tab/>
+      </w:r>
+      <w:r>
+        <w:rPr>
+          <w:b/>
+          <w:bCs/>
+          <w:spacing w:val="24"/>
+          <w:kern w:val="1"/>
+        </w:rPr>
+        <w:t>Dataset</w:t>
       </w:r>
     </w:p>
     <w:p>
@@ -1394,7 +2114,56 @@
           <w:spacing w:val="5"/>
           <w:kern w:val="1"/>
         </w:rPr>
-        <w:t>One such satellite-based data product is the NLDAS (North American Land Data Assimilation System),</w:t>
+        <w:t xml:space="preserve">In our project we will </w:t>
+      </w:r>
+      <w:r>
+        <w:rPr>
+          <w:spacing w:val="5"/>
+          <w:kern w:val="1"/>
+        </w:rPr>
+        <w:t>use</w:t>
+      </w:r>
+      <w:r>
+        <w:rPr>
+          <w:spacing w:val="5"/>
+          <w:kern w:val="1"/>
+        </w:rPr>
+        <w:t xml:space="preserve"> th</w:t>
+      </w:r>
+      <w:r>
+        <w:rPr>
+          <w:spacing w:val="5"/>
+          <w:kern w:val="1"/>
+        </w:rPr>
+        <w:t>e</w:t>
+      </w:r>
+      <w:r>
+        <w:rPr>
+          <w:spacing w:val="5"/>
+          <w:kern w:val="1"/>
+        </w:rPr>
+        <w:t xml:space="preserve"> satellite</w:t>
+      </w:r>
+      <w:r>
+        <w:rPr>
+          <w:spacing w:val="5"/>
+          <w:kern w:val="1"/>
+        </w:rPr>
+        <w:t>-based NLDAS</w:t>
+      </w:r>
+      <w:r>
+        <w:rPr>
+          <w:spacing w:val="5"/>
+          <w:kern w:val="1"/>
+        </w:rPr>
+        <w:t>-2</w:t>
+      </w:r>
+      <w:r>
+        <w:rPr>
+          <w:spacing w:val="5"/>
+          <w:kern w:val="1"/>
+        </w:rPr>
+        <w:t xml:space="preserve"> (North American Land Data Assimilation System),</w:t>
       </w:r>
       <w:r>
         <w:rPr>
@@ -1422,19 +2191,22 @@
           <w:spacing w:val="5"/>
           <w:kern w:val="1"/>
         </w:rPr>
-        <w:t xml:space="preserve">NASA </w:t>
+        <w:t>NASA</w:t>
+      </w:r>
+      <w:r>
+        <w:t xml:space="preserve"> </w:t>
       </w:r>
       <w:r>
         <w:fldChar w:fldCharType="begin"/>
       </w:r>
       <w:r>
-        <w:instrText xml:space="preserve"> REF _Ref374275443 \r \h </w:instrText>
+        <w:instrText xml:space="preserve"> REF _Ref374380956 \r \h </w:instrText>
       </w:r>
       <w:r>
         <w:fldChar w:fldCharType="separate"/>
       </w:r>
       <w:r>
-        <w:t>[9]</w:t>
+        <w:t>[16]</w:t>
       </w:r>
       <w:r>
         <w:fldChar w:fldCharType="end"/>
@@ -1458,8 +2230,131 @@
           <w:spacing w:val="5"/>
           <w:kern w:val="1"/>
         </w:rPr>
-        <w:t xml:space="preserve">a regular grid with a resolution of 1/8th of a degree in latitude-longitude coordinates. </w:t>
-      </w:r>
+        <w:t xml:space="preserve">a regular grid with a resolution of 1/8th of a degree in </w:t>
+      </w:r>
+      <w:r>
+        <w:rPr>
+          <w:spacing w:val="5"/>
+          <w:kern w:val="1"/>
+        </w:rPr>
+        <w:t xml:space="preserve">latitude-longitude coordinates. </w:t>
+      </w:r>
+      <w:r>
+        <w:rPr>
+          <w:spacing w:val="5"/>
+          <w:kern w:val="1"/>
+        </w:rPr>
+        <w:fldChar w:fldCharType="begin"/>
+      </w:r>
+      <w:r>
+        <w:rPr>
+          <w:spacing w:val="5"/>
+          <w:kern w:val="1"/>
+        </w:rPr>
+        <w:instrText xml:space="preserve"> REF _Ref374380972 \h </w:instrText>
+      </w:r>
+      <w:r>
+        <w:rPr>
+          <w:spacing w:val="5"/>
+          <w:kern w:val="1"/>
+        </w:rPr>
+      </w:r>
+      <w:r>
+        <w:rPr>
+          <w:spacing w:val="5"/>
+          <w:kern w:val="1"/>
+        </w:rPr>
+        <w:fldChar w:fldCharType="separate"/>
+      </w:r>
+      <w:r>
+        <w:t xml:space="preserve">Figure </w:t>
+      </w:r>
+      <w:r>
+        <w:rPr>
+          <w:noProof/>
+        </w:rPr>
+        <w:t>1</w:t>
+      </w:r>
+      <w:r>
+        <w:rPr>
+          <w:spacing w:val="5"/>
+          <w:kern w:val="1"/>
+        </w:rPr>
+        <w:fldChar w:fldCharType="end"/>
+      </w:r>
+      <w:r>
+        <w:rPr>
+          <w:spacing w:val="5"/>
+          <w:kern w:val="1"/>
+        </w:rPr>
+        <w:t xml:space="preserve"> shows an example of the weather images available from NLDAS-2. </w:t>
+      </w:r>
+      <w:r>
+        <w:rPr>
+          <w:spacing w:val="5"/>
+          <w:kern w:val="1"/>
+        </w:rPr>
+        <w:fldChar w:fldCharType="begin"/>
+      </w:r>
+      <w:r>
+        <w:rPr>
+          <w:spacing w:val="5"/>
+          <w:kern w:val="1"/>
+        </w:rPr>
+        <w:instrText xml:space="preserve"> REF _Ref374381439 \h </w:instrText>
+      </w:r>
+      <w:r>
+        <w:rPr>
+          <w:spacing w:val="5"/>
+          <w:kern w:val="1"/>
+        </w:rPr>
+      </w:r>
+      <w:r>
+        <w:rPr>
+          <w:spacing w:val="5"/>
+          <w:kern w:val="1"/>
+        </w:rPr>
+        <w:fldChar w:fldCharType="separate"/>
+      </w:r>
+      <w:r>
+        <w:t xml:space="preserve">Table </w:t>
+      </w:r>
+      <w:r>
+        <w:rPr>
+          <w:noProof/>
+        </w:rPr>
+        <w:t>1</w:t>
+      </w:r>
+      <w:r>
+        <w:rPr>
+          <w:spacing w:val="5"/>
+          <w:kern w:val="1"/>
+        </w:rPr>
+        <w:fldChar w:fldCharType="end"/>
+      </w:r>
+      <w:r>
+        <w:rPr>
+          <w:spacing w:val="5"/>
+          <w:kern w:val="1"/>
+        </w:rPr>
+        <w:t xml:space="preserve"> shows</w:t>
+      </w:r>
+      <w:r>
+        <w:rPr>
+          <w:spacing w:val="5"/>
+          <w:kern w:val="1"/>
+        </w:rPr>
+        <w:t xml:space="preserve"> </w:t>
+      </w:r>
+      <w:r>
+        <w:rPr>
+          <w:spacing w:val="5"/>
+          <w:kern w:val="1"/>
+        </w:rPr>
+        <w:t>the list of variables available from this data source.</w:t>
+      </w:r>
+      <w:bookmarkStart w:id="0" w:name="_GoBack"/>
+      <w:bookmarkEnd w:id="0"/>
     </w:p>
     <w:p>
       <w:pPr>
@@ -1473,9 +2368,10 @@
       </w:pPr>
       <w:r>
         <w:rPr>
-          <w:spacing w:val="5"/>
-          <w:kern w:val="1"/>
-          <w:lang w:val="es-MX"/>
+          <w:noProof/>
+          <w:spacing w:val="5"/>
+          <w:kern w:val="1"/>
+          <w:lang w:val="es-MX" w:eastAsia="es-MX"/>
         </w:rPr>
         <w:drawing>
           <wp:inline distT="0" distB="0" distL="0" distR="0" wp14:anchorId="095C6297" wp14:editId="383EE3A8">
@@ -1533,6 +2429,7 @@
       <w:pPr>
         <w:pStyle w:val="Epgrafe"/>
       </w:pPr>
+      <w:bookmarkStart w:id="1" w:name="_Ref374380972"/>
       <w:proofErr w:type="gramStart"/>
       <w:r>
         <w:t xml:space="preserve">Figure </w:t>
@@ -1556,25 +2453,29 @@
       <w:r>
         <w:fldChar w:fldCharType="end"/>
       </w:r>
+      <w:bookmarkEnd w:id="1"/>
       <w:proofErr w:type="gramStart"/>
       <w:r>
         <w:t>.</w:t>
       </w:r>
       <w:proofErr w:type="gramEnd"/>
       <w:r>
-        <w:t xml:space="preserve"> Spatial and temporal dimensions of the NLDAS-2 meteorological observations </w:t>
+        <w:t xml:space="preserve"> Spatial and temporal dimensions of the NLDAS-2 meteorological observations</w:t>
+      </w:r>
+      <w:r>
+        <w:t xml:space="preserve"> </w:t>
       </w:r>
       <w:r>
         <w:fldChar w:fldCharType="begin"/>
       </w:r>
       <w:r>
-        <w:instrText xml:space="preserve"> REF _Ref374275443 \r \h </w:instrText>
+        <w:instrText xml:space="preserve"> REF _Ref374380956 \r \h </w:instrText>
       </w:r>
       <w:r>
         <w:fldChar w:fldCharType="separate"/>
       </w:r>
       <w:r>
-        <w:t>[9]</w:t>
+        <w:t>[16]</w:t>
       </w:r>
       <w:r>
         <w:fldChar w:fldCharType="end"/>
@@ -1588,116 +2489,59 @@
     </w:p>
     <w:p>
       <w:pPr>
-        <w:widowControl w:val="0"/>
-        <w:autoSpaceDE w:val="0"/>
-        <w:autoSpaceDN w:val="0"/>
-        <w:adjustRightInd w:val="0"/>
-        <w:spacing w:before="120" w:line="226" w:lineRule="auto"/>
-        <w:jc w:val="both"/>
-        <w:rPr>
-          <w:spacing w:val="5"/>
-          <w:kern w:val="1"/>
-        </w:rPr>
-      </w:pPr>
-      <w:r>
-        <w:rPr>
-          <w:spacing w:val="5"/>
-          <w:kern w:val="1"/>
-        </w:rPr>
-        <w:t>Table 1 shows</w:t>
-      </w:r>
-      <w:r>
-        <w:rPr>
-          <w:spacing w:val="5"/>
-          <w:kern w:val="1"/>
-        </w:rPr>
+        <w:pStyle w:val="Epgrafe"/>
+        <w:keepNext/>
+      </w:pPr>
+      <w:bookmarkStart w:id="2" w:name="_Ref374381439"/>
+      <w:proofErr w:type="gramStart"/>
+      <w:r>
+        <w:lastRenderedPageBreak/>
+        <w:t xml:space="preserve">Table </w:t>
+      </w:r>
+      <w:r>
+        <w:fldChar w:fldCharType="begin"/>
+      </w:r>
+      <w:r>
+        <w:instrText xml:space="preserve"> SEQ Table \* ARABIC </w:instrText>
+      </w:r>
+      <w:r>
+        <w:fldChar w:fldCharType="separate"/>
+      </w:r>
+      <w:r>
+        <w:rPr>
+          <w:noProof/>
+        </w:rPr>
+        <w:t>1</w:t>
+      </w:r>
+      <w:r>
+        <w:fldChar w:fldCharType="end"/>
+      </w:r>
+      <w:bookmarkEnd w:id="2"/>
+      <w:r>
+        <w:t>.</w:t>
+      </w:r>
+      <w:proofErr w:type="gramEnd"/>
+      <w:r>
         <w:t xml:space="preserve"> </w:t>
       </w:r>
       <w:r>
-        <w:rPr>
-          <w:spacing w:val="5"/>
-          <w:kern w:val="1"/>
-        </w:rPr>
-        <w:t>the list of variables available from this data source.</w:t>
-      </w:r>
-      <w:r>
-        <w:rPr>
-          <w:spacing w:val="5"/>
-          <w:kern w:val="1"/>
-        </w:rPr>
-        <w:t xml:space="preserve"> </w:t>
-      </w:r>
-    </w:p>
-    <w:p>
-      <w:pPr>
-        <w:widowControl w:val="0"/>
-        <w:autoSpaceDE w:val="0"/>
-        <w:autoSpaceDN w:val="0"/>
-        <w:adjustRightInd w:val="0"/>
-        <w:spacing w:before="120"/>
-        <w:jc w:val="center"/>
-        <w:rPr>
-          <w:spacing w:val="5"/>
-          <w:kern w:val="1"/>
-        </w:rPr>
-      </w:pPr>
-      <w:r>
-        <w:rPr>
-          <w:spacing w:val="5"/>
-          <w:kern w:val="1"/>
-        </w:rPr>
-        <w:t xml:space="preserve">Table 1: Meteorological variables available </w:t>
-      </w:r>
-      <w:r>
-        <w:rPr>
-          <w:spacing w:val="5"/>
-          <w:kern w:val="1"/>
-        </w:rPr>
-        <w:t>on</w:t>
-      </w:r>
-      <w:r>
-        <w:rPr>
-          <w:spacing w:val="5"/>
-          <w:kern w:val="1"/>
-        </w:rPr>
-        <w:t xml:space="preserve"> NLDAS-2 </w:t>
+        <w:t xml:space="preserve">Meteorological variables available on NLDAS-2 </w:t>
       </w:r>
       <w:r>
         <w:fldChar w:fldCharType="begin"/>
       </w:r>
       <w:r>
-        <w:instrText xml:space="preserve"> REF _Ref374275443 \r \h </w:instrText>
+        <w:instrText xml:space="preserve"> REF _Ref374380956 \r \h </w:instrText>
       </w:r>
       <w:r>
         <w:fldChar w:fldCharType="separate"/>
       </w:r>
       <w:r>
-        <w:t>[9]</w:t>
+        <w:t>[16]</w:t>
       </w:r>
       <w:r>
         <w:fldChar w:fldCharType="end"/>
       </w:r>
-      <w:r>
-        <w:rPr>
-          <w:spacing w:val="5"/>
-          <w:kern w:val="1"/>
-        </w:rPr>
-        <w:t xml:space="preserve"> </w:t>
-      </w:r>
-    </w:p>
-    <w:p>
-      <w:pPr>
-        <w:widowControl w:val="0"/>
-        <w:autoSpaceDE w:val="0"/>
-        <w:autoSpaceDN w:val="0"/>
-        <w:adjustRightInd w:val="0"/>
-        <w:spacing w:before="120"/>
-        <w:jc w:val="center"/>
-        <w:rPr>
-          <w:spacing w:val="5"/>
-          <w:kern w:val="1"/>
-        </w:rPr>
-      </w:pPr>
     </w:p>
     <w:tbl>
       <w:tblPr>
@@ -1750,7 +2594,6 @@
                 <w:sz w:val="16"/>
                 <w:lang w:val="es-MX" w:eastAsia="es-MX"/>
               </w:rPr>
-              <w:lastRenderedPageBreak/>
               <w:t>Name</w:t>
             </w:r>
             <w:proofErr w:type="spellEnd"/>
@@ -3545,15 +4388,47 @@
           <w:spacing w:val="5"/>
           <w:kern w:val="1"/>
         </w:rPr>
-        <w:t xml:space="preserve">which are inputs into the prediction. We train a linear regression model of the form y = </w:t>
+        <w:t xml:space="preserve">which are inputs into the prediction. We train a linear regression model of the form </w:t>
+      </w:r>
+      <w:r>
+        <w:rPr>
+          <w:i/>
+          <w:spacing w:val="5"/>
+          <w:kern w:val="1"/>
+        </w:rPr>
+        <w:t>y</w:t>
+      </w:r>
+      <w:r>
+        <w:rPr>
+          <w:spacing w:val="5"/>
+          <w:kern w:val="1"/>
+        </w:rPr>
+        <w:t xml:space="preserve"> = </w:t>
       </w:r>
       <w:proofErr w:type="spellStart"/>
       <w:r>
         <w:rPr>
-          <w:spacing w:val="5"/>
-          <w:kern w:val="1"/>
-        </w:rPr>
-        <w:t>wTx</w:t>
+          <w:i/>
+          <w:spacing w:val="5"/>
+          <w:kern w:val="1"/>
+        </w:rPr>
+        <w:t>w</w:t>
+      </w:r>
+      <w:r>
+        <w:rPr>
+          <w:spacing w:val="5"/>
+          <w:kern w:val="1"/>
+          <w:vertAlign w:val="superscript"/>
+        </w:rPr>
+        <w:t>T</w:t>
+      </w:r>
+      <w:r>
+        <w:rPr>
+          <w:i/>
+          <w:spacing w:val="5"/>
+          <w:kern w:val="1"/>
+        </w:rPr>
+        <w:t>x</w:t>
       </w:r>
       <w:proofErr w:type="spellEnd"/>
       <w:r>
@@ -3575,7 +4450,37 @@
           <w:spacing w:val="5"/>
           <w:kern w:val="1"/>
         </w:rPr>
-        <w:t>where y is a linear combination of the values in vector x. The vector w contains the coefficients of</w:t>
+        <w:t xml:space="preserve">where </w:t>
+      </w:r>
+      <w:r>
+        <w:rPr>
+          <w:i/>
+          <w:spacing w:val="5"/>
+          <w:kern w:val="1"/>
+        </w:rPr>
+        <w:t>y</w:t>
+      </w:r>
+      <w:r>
+        <w:rPr>
+          <w:spacing w:val="5"/>
+          <w:kern w:val="1"/>
+        </w:rPr>
+        <w:t xml:space="preserve"> is a linear combination of the values in vector </w:t>
+      </w:r>
+      <w:r>
+        <w:rPr>
+          <w:i/>
+          <w:spacing w:val="5"/>
+          <w:kern w:val="1"/>
+        </w:rPr>
+        <w:t>x</w:t>
+      </w:r>
+      <w:r>
+        <w:rPr>
+          <w:spacing w:val="5"/>
+          <w:kern w:val="1"/>
+        </w:rPr>
+        <w:t>. The vector w contains the coefficients of</w:t>
       </w:r>
       <w:r>
         <w:rPr>
@@ -4126,7 +5031,14 @@
           <w:spacing w:val="5"/>
           <w:kern w:val="1"/>
         </w:rPr>
-        <w:t xml:space="preserve"> estimation strategy given in </w:t>
+        <w:t xml:space="preserve"> estimation strategy given in</w:t>
+      </w:r>
+      <w:r>
+        <w:rPr>
+          <w:spacing w:val="5"/>
+          <w:kern w:val="1"/>
+        </w:rPr>
+        <w:t xml:space="preserve"> </w:t>
       </w:r>
       <w:r>
         <w:rPr>
@@ -4140,7 +5052,7 @@
           <w:spacing w:val="5"/>
           <w:kern w:val="1"/>
         </w:rPr>
-        <w:instrText xml:space="preserve"> REF _Ref374274733 \r \h </w:instrText>
+        <w:instrText xml:space="preserve"> REF _Ref374381151 \r \h </w:instrText>
       </w:r>
       <w:r>
         <w:rPr>
@@ -4160,7 +5072,55 @@
           <w:spacing w:val="5"/>
           <w:kern w:val="1"/>
         </w:rPr>
-        <w:t>[1]</w:t>
+        <w:t>[17]</w:t>
+      </w:r>
+      <w:r>
+        <w:rPr>
+          <w:spacing w:val="5"/>
+          <w:kern w:val="1"/>
+        </w:rPr>
+        <w:fldChar w:fldCharType="end"/>
+      </w:r>
+      <w:r>
+        <w:rPr>
+          <w:spacing w:val="5"/>
+          <w:kern w:val="1"/>
+        </w:rPr>
+        <w:t xml:space="preserve"> and </w:t>
+      </w:r>
+      <w:r>
+        <w:rPr>
+          <w:spacing w:val="5"/>
+          <w:kern w:val="1"/>
+        </w:rPr>
+        <w:fldChar w:fldCharType="begin"/>
+      </w:r>
+      <w:r>
+        <w:rPr>
+          <w:spacing w:val="5"/>
+          <w:kern w:val="1"/>
+        </w:rPr>
+        <w:instrText xml:space="preserve"> REF _Ref374381168 \r \h </w:instrText>
+      </w:r>
+      <w:r>
+        <w:rPr>
+          <w:spacing w:val="5"/>
+          <w:kern w:val="1"/>
+        </w:rPr>
+      </w:r>
+      <w:r>
+        <w:rPr>
+          <w:spacing w:val="5"/>
+          <w:kern w:val="1"/>
+        </w:rPr>
+        <w:fldChar w:fldCharType="separate"/>
+      </w:r>
+      <w:r>
+        <w:rPr>
+          <w:spacing w:val="5"/>
+          <w:kern w:val="1"/>
+        </w:rPr>
+        <w:t>[18]</w:t>
       </w:r>
       <w:r>
         <w:rPr>
@@ -4718,15 +5678,44 @@
           <w:spacing w:val="5"/>
           <w:kern w:val="1"/>
         </w:rPr>
-        <w:t xml:space="preserve">: </w:t>
+        <w:t>: temperatures,</w:t>
+      </w:r>
+      <w:r>
+        <w:rPr>
+          <w:spacing w:val="5"/>
+          <w:kern w:val="1"/>
+        </w:rPr>
+        <w:t xml:space="preserve"> </w:t>
+      </w:r>
+      <w:r>
+        <w:rPr>
+          <w:spacing w:val="5"/>
+          <w:kern w:val="1"/>
+        </w:rPr>
+        <w:t>pressures, and so on at each of the grid points). Note that the data is offset to zero-mean</w:t>
+      </w:r>
+      <w:r>
+        <w:rPr>
+          <w:spacing w:val="5"/>
+          <w:kern w:val="1"/>
+        </w:rPr>
+        <w:t xml:space="preserve"> </w:t>
+      </w:r>
+      <w:r>
+        <w:rPr>
+          <w:spacing w:val="5"/>
+          <w:kern w:val="1"/>
+        </w:rPr>
+        <w:t xml:space="preserve">over all time steps and normalized to have unit variance. </w:t>
       </w:r>
       <w:proofErr w:type="gramStart"/>
       <w:r>
         <w:rPr>
-          <w:spacing w:val="5"/>
-          <w:kern w:val="1"/>
-        </w:rPr>
-        <w:t>temperatures</w:t>
+          <w:i/>
+          <w:spacing w:val="5"/>
+          <w:kern w:val="1"/>
+        </w:rPr>
+        <w:t>c</w:t>
       </w:r>
       <w:proofErr w:type="gramEnd"/>
       <w:r>
@@ -4734,7 +5723,33 @@
           <w:spacing w:val="5"/>
           <w:kern w:val="1"/>
         </w:rPr>
-        <w:t>,</w:t>
+        <w:t xml:space="preserve"> is a constant offset. Each </w:t>
+      </w:r>
+      <w:proofErr w:type="spellStart"/>
+      <w:r>
+        <w:rPr>
+          <w:b/>
+          <w:spacing w:val="5"/>
+          <w:kern w:val="1"/>
+        </w:rPr>
+        <w:t>Π</w:t>
+      </w:r>
+      <w:r>
+        <w:rPr>
+          <w:i/>
+          <w:spacing w:val="5"/>
+          <w:kern w:val="1"/>
+          <w:vertAlign w:val="subscript"/>
+        </w:rPr>
+        <w:t>j</w:t>
+      </w:r>
+      <w:proofErr w:type="spellEnd"/>
+      <w:r>
+        <w:rPr>
+          <w:spacing w:val="5"/>
+          <w:kern w:val="1"/>
+        </w:rPr>
+        <w:t xml:space="preserve"> specifies</w:t>
       </w:r>
       <w:r>
         <w:rPr>
@@ -4748,78 +5763,23 @@
           <w:spacing w:val="5"/>
           <w:kern w:val="1"/>
         </w:rPr>
-        <w:t>pressures, and so on at each of the grid points). Note that the data is offset to zero-mean</w:t>
-      </w:r>
-      <w:r>
-        <w:rPr>
-          <w:spacing w:val="5"/>
-          <w:kern w:val="1"/>
-        </w:rPr>
-        <w:t xml:space="preserve"> </w:t>
-      </w:r>
-      <w:r>
-        <w:rPr>
-          <w:spacing w:val="5"/>
-          <w:kern w:val="1"/>
-        </w:rPr>
-        <w:t xml:space="preserve">over all time steps and normalized to have unit variance. </w:t>
-      </w:r>
-      <w:proofErr w:type="gramStart"/>
+        <w:t xml:space="preserve">the </w:t>
+      </w:r>
       <w:r>
         <w:rPr>
           <w:i/>
           <w:spacing w:val="5"/>
           <w:kern w:val="1"/>
         </w:rPr>
-        <w:t>c</w:t>
-      </w:r>
-      <w:proofErr w:type="gramEnd"/>
-      <w:r>
-        <w:rPr>
-          <w:spacing w:val="5"/>
-          <w:kern w:val="1"/>
-        </w:rPr>
-        <w:t xml:space="preserve"> is a constant offset. Each </w:t>
-      </w:r>
-      <w:proofErr w:type="spellStart"/>
-      <w:r>
-        <w:rPr>
-          <w:b/>
-          <w:spacing w:val="5"/>
-          <w:kern w:val="1"/>
-        </w:rPr>
-        <w:t>Π</w:t>
+        <w:t xml:space="preserve">N </w:t>
       </w:r>
       <w:r>
         <w:rPr>
           <w:i/>
           <w:spacing w:val="5"/>
           <w:kern w:val="1"/>
-          <w:vertAlign w:val="subscript"/>
-        </w:rPr>
-        <w:t>j</w:t>
-      </w:r>
-      <w:proofErr w:type="spellEnd"/>
-      <w:r>
-        <w:rPr>
-          <w:spacing w:val="5"/>
-          <w:kern w:val="1"/>
-        </w:rPr>
-        <w:t xml:space="preserve"> specifies</w:t>
-      </w:r>
-      <w:r>
-        <w:rPr>
-          <w:spacing w:val="5"/>
-          <w:kern w:val="1"/>
-        </w:rPr>
-        <w:t xml:space="preserve"> </w:t>
-      </w:r>
-      <w:r>
-        <w:rPr>
-          <w:spacing w:val="5"/>
-          <w:kern w:val="1"/>
-        </w:rPr>
-        <w:t xml:space="preserve">the </w:t>
+        </w:rPr>
+        <w:t>×</w:t>
       </w:r>
       <w:r>
         <w:rPr>
@@ -4827,34 +5787,8 @@
           <w:spacing w:val="5"/>
           <w:kern w:val="1"/>
         </w:rPr>
-        <w:t xml:space="preserve">N </w:t>
-      </w:r>
-      <w:r>
-        <w:rPr>
-          <w:i/>
-          <w:spacing w:val="5"/>
-          <w:kern w:val="1"/>
-        </w:rPr>
-        <w:t>×</w:t>
-      </w:r>
-      <w:r>
-        <w:rPr>
-          <w:i/>
-          <w:spacing w:val="5"/>
-          <w:kern w:val="1"/>
-        </w:rPr>
-        <w:t xml:space="preserve"> </w:t>
-      </w:r>
-      <w:proofErr w:type="spellStart"/>
-      <w:r>
-        <w:rPr>
-          <w:i/>
-          <w:spacing w:val="5"/>
-          <w:kern w:val="1"/>
-        </w:rPr>
-        <w:t>N</w:t>
-      </w:r>
-      <w:proofErr w:type="spellEnd"/>
+        <w:t xml:space="preserve"> N</w:t>
+      </w:r>
       <w:r>
         <w:rPr>
           <w:spacing w:val="5"/>
@@ -5135,7 +6069,15 @@
           <w:spacing w:val="5"/>
           <w:kern w:val="1"/>
         </w:rPr>
-        <w:t>as a system of equations where each row is the equation for one system variable at one time step:</w:t>
+        <w:t xml:space="preserve">as a system of equations where each row is the equation for one system variable </w:t>
+      </w:r>
+      <w:r>
+        <w:rPr>
+          <w:spacing w:val="5"/>
+          <w:kern w:val="1"/>
+        </w:rPr>
+        <w:lastRenderedPageBreak/>
+        <w:t>at one time step:</w:t>
       </w:r>
     </w:p>
     <w:tbl>
@@ -5346,7 +6288,6 @@
           <w:spacing w:val="5"/>
           <w:kern w:val="1"/>
         </w:rPr>
-        <w:lastRenderedPageBreak/>
         <w:t xml:space="preserve">Given that we are training on </w:t>
       </w:r>
       <w:r>
@@ -6509,14 +7450,7 @@
                 <w:spacing w:val="5"/>
                 <w:kern w:val="1"/>
               </w:rPr>
-              <w:t>(4</w:t>
-            </w:r>
-            <w:r>
-              <w:rPr>
-                <w:spacing w:val="5"/>
-                <w:kern w:val="1"/>
-              </w:rPr>
-              <w:t>)</w:t>
+              <w:t>(4)</w:t>
             </w:r>
           </w:p>
         </w:tc>
@@ -6816,9 +7750,10 @@
       </w:pPr>
       <w:r>
         <w:rPr>
-          <w:spacing w:val="5"/>
-          <w:kern w:val="1"/>
-          <w:lang w:val="es-MX"/>
+          <w:noProof/>
+          <w:spacing w:val="5"/>
+          <w:kern w:val="1"/>
+          <w:lang w:val="es-MX" w:eastAsia="es-MX"/>
         </w:rPr>
         <w:drawing>
           <wp:inline distT="0" distB="0" distL="0" distR="0" wp14:anchorId="06FB0307" wp14:editId="33D8C020">
@@ -6876,11 +7811,12 @@
       <w:pPr>
         <w:pStyle w:val="Epgrafe"/>
       </w:pPr>
-      <w:bookmarkStart w:id="1" w:name="_Ref374276058"/>
+      <w:bookmarkStart w:id="3" w:name="_Ref374276058"/>
       <w:proofErr w:type="gramStart"/>
       <w:r>
         <w:t xml:space="preserve">Figure </w:t>
       </w:r>
+      <w:proofErr w:type="gramEnd"/>
       <w:r>
         <w:fldChar w:fldCharType="begin"/>
       </w:r>
@@ -6899,7 +7835,8 @@
       <w:r>
         <w:fldChar w:fldCharType="end"/>
       </w:r>
-      <w:bookmarkEnd w:id="1"/>
+      <w:bookmarkEnd w:id="3"/>
+      <w:proofErr w:type="gramStart"/>
       <w:r>
         <w:t>.</w:t>
       </w:r>
@@ -7498,7 +8435,15 @@
           <w:spacing w:val="5"/>
           <w:kern w:val="1"/>
         </w:rPr>
-        <w:t>The success of our model depends on its ability to correctly forecast (predict) the new system state</w:t>
+        <w:t xml:space="preserve">The success of our model depends on its ability to correctly forecast (predict) the new </w:t>
+      </w:r>
+      <w:r>
+        <w:rPr>
+          <w:spacing w:val="5"/>
+          <w:kern w:val="1"/>
+        </w:rPr>
+        <w:lastRenderedPageBreak/>
+        <w:t>system state</w:t>
       </w:r>
       <w:r>
         <w:rPr>
@@ -7661,15 +8606,7 @@
           <w:spacing w:val="5"/>
           <w:kern w:val="1"/>
         </w:rPr>
-        <w:t xml:space="preserve"> to within some </w:t>
-      </w:r>
-      <w:r>
-        <w:rPr>
-          <w:spacing w:val="5"/>
-          <w:kern w:val="1"/>
-        </w:rPr>
-        <w:lastRenderedPageBreak/>
-        <w:t>reasonable range of this noise</w:t>
+        <w:t xml:space="preserve"> to within some reasonable range of this noise</w:t>
       </w:r>
       <w:r>
         <w:rPr>
@@ -10674,15 +11611,8 @@
           <w:spacing w:val="5"/>
           <w:kern w:val="1"/>
         </w:rPr>
-        <w:t xml:space="preserve">As can be seen, the high relative errors for most cases indicate that the proposed approach is still not adequate for forecasting. However, there is a strong indication that variables are highly dependent on their previous values (since the estimation for the next time step is </w:t>
-      </w:r>
-      <w:r>
-        <w:rPr>
-          <w:spacing w:val="5"/>
-          <w:kern w:val="1"/>
-        </w:rPr>
         <w:lastRenderedPageBreak/>
-        <w:t xml:space="preserve">mostly better), and that there is a small improvement when higher order terms are included into the model. Additionally, there is a wide variation in the quality of the prediction between variables. </w:t>
+        <w:t xml:space="preserve">As can be seen, the high relative errors for most cases indicate that the proposed approach is still not adequate for forecasting. However, there is a strong indication that variables are highly dependent on their previous values (since the estimation for the next time step is mostly better), and that there is a small improvement when higher order terms are included into the model. Additionally, there is a wide variation in the quality of the prediction between variables. </w:t>
       </w:r>
       <w:r>
         <w:rPr>
@@ -10862,7 +11792,7 @@
           <w:lang w:bidi="en-US"/>
         </w:rPr>
       </w:pPr>
-      <w:bookmarkStart w:id="2" w:name="_Ref374275049"/>
+      <w:bookmarkStart w:id="4" w:name="_Ref374275049"/>
       <w:proofErr w:type="spellStart"/>
       <w:r>
         <w:rPr>
@@ -10916,7 +11846,7 @@
         </w:rPr>
         <w:t>.</w:t>
       </w:r>
-      <w:bookmarkEnd w:id="2"/>
+      <w:bookmarkEnd w:id="4"/>
     </w:p>
     <w:p>
       <w:pPr>
@@ -10940,7 +11870,7 @@
           <w:lang w:bidi="en-US"/>
         </w:rPr>
       </w:pPr>
-      <w:bookmarkStart w:id="3" w:name="_Ref374275121"/>
+      <w:bookmarkStart w:id="5" w:name="_Ref374275121"/>
       <w:r>
         <w:rPr>
           <w:bCs/>
@@ -10998,7 +11928,7 @@
         </w:rPr>
         <w:t>(1): 41-57.</w:t>
       </w:r>
-      <w:bookmarkEnd w:id="3"/>
+      <w:bookmarkEnd w:id="5"/>
     </w:p>
     <w:p>
       <w:pPr>
@@ -11022,7 +11952,7 @@
           <w:lang w:bidi="en-US"/>
         </w:rPr>
       </w:pPr>
-      <w:bookmarkStart w:id="4" w:name="_Ref374276899"/>
+      <w:bookmarkStart w:id="6" w:name="_Ref374276899"/>
       <w:r>
         <w:rPr>
           <w:spacing w:val="5"/>
@@ -11139,7 +12069,7 @@
         </w:rPr>
         <w:t>(1): 1-31.</w:t>
       </w:r>
-      <w:bookmarkEnd w:id="4"/>
+      <w:bookmarkEnd w:id="6"/>
     </w:p>
     <w:p>
       <w:pPr>
@@ -11163,7 +12093,7 @@
           <w:lang w:bidi="en-US"/>
         </w:rPr>
       </w:pPr>
-      <w:bookmarkStart w:id="5" w:name="_Ref374277699"/>
+      <w:bookmarkStart w:id="7" w:name="_Ref374277699"/>
       <w:r>
         <w:rPr>
           <w:spacing w:val="5"/>
@@ -11307,7 +12237,7 @@
         </w:rPr>
         <w:t>.</w:t>
       </w:r>
-      <w:bookmarkEnd w:id="5"/>
+      <w:bookmarkEnd w:id="7"/>
     </w:p>
     <w:p>
       <w:pPr>
@@ -11331,6 +12261,7 @@
           <w:lang w:bidi="en-US"/>
         </w:rPr>
       </w:pPr>
+      <w:bookmarkStart w:id="8" w:name="_Ref374369741"/>
       <w:proofErr w:type="spellStart"/>
       <w:r>
         <w:rPr>
@@ -11340,7 +12271,7 @@
           <w:szCs w:val="18"/>
           <w:lang w:bidi="en-US"/>
         </w:rPr>
-        <w:t>Zivot</w:t>
+        <w:t>Nasseri</w:t>
       </w:r>
       <w:proofErr w:type="spellEnd"/>
       <w:r>
@@ -11351,30 +12282,175 @@
           <w:szCs w:val="18"/>
           <w:lang w:bidi="en-US"/>
         </w:rPr>
-        <w:t xml:space="preserve">, E. and Wang, J. (2006), Vector autoregressive models for multivariate time series”, in </w:t>
+        <w:t>, M.,</w:t>
+      </w:r>
+      <w:r>
+        <w:rPr>
+          <w:spacing w:val="5"/>
+          <w:kern w:val="1"/>
+          <w:sz w:val="18"/>
+          <w:szCs w:val="18"/>
+          <w:lang w:bidi="en-US"/>
+        </w:rPr>
+        <w:t xml:space="preserve"> </w:t>
+      </w:r>
+      <w:proofErr w:type="spellStart"/>
+      <w:r>
+        <w:rPr>
+          <w:spacing w:val="5"/>
+          <w:kern w:val="1"/>
+          <w:sz w:val="18"/>
+          <w:szCs w:val="18"/>
+          <w:lang w:bidi="en-US"/>
+        </w:rPr>
+        <w:t>Asghari</w:t>
+      </w:r>
+      <w:proofErr w:type="spellEnd"/>
+      <w:r>
+        <w:rPr>
+          <w:spacing w:val="5"/>
+          <w:kern w:val="1"/>
+          <w:sz w:val="18"/>
+          <w:szCs w:val="18"/>
+          <w:lang w:bidi="en-US"/>
+        </w:rPr>
+        <w:t xml:space="preserve">, K. &amp; </w:t>
+      </w:r>
+      <w:proofErr w:type="spellStart"/>
+      <w:r>
+        <w:rPr>
+          <w:spacing w:val="5"/>
+          <w:kern w:val="1"/>
+          <w:sz w:val="18"/>
+          <w:szCs w:val="18"/>
+          <w:lang w:bidi="en-US"/>
+        </w:rPr>
+        <w:t>Abedini</w:t>
+      </w:r>
+      <w:proofErr w:type="spellEnd"/>
+      <w:r>
+        <w:rPr>
+          <w:spacing w:val="5"/>
+          <w:kern w:val="1"/>
+          <w:sz w:val="18"/>
+          <w:szCs w:val="18"/>
+          <w:lang w:bidi="en-US"/>
+        </w:rPr>
+        <w:t>, M.</w:t>
+      </w:r>
+      <w:r>
+        <w:rPr>
+          <w:spacing w:val="5"/>
+          <w:kern w:val="1"/>
+          <w:sz w:val="18"/>
+          <w:szCs w:val="18"/>
+          <w:lang w:bidi="en-US"/>
+        </w:rPr>
+        <w:t xml:space="preserve"> (2008),</w:t>
+      </w:r>
+      <w:r>
+        <w:rPr>
+          <w:spacing w:val="5"/>
+          <w:kern w:val="1"/>
+          <w:sz w:val="18"/>
+          <w:szCs w:val="18"/>
+          <w:lang w:bidi="en-US"/>
+        </w:rPr>
+        <w:t xml:space="preserve"> </w:t>
+      </w:r>
+      <w:r>
+        <w:rPr>
+          <w:spacing w:val="5"/>
+          <w:kern w:val="1"/>
+          <w:sz w:val="18"/>
+          <w:szCs w:val="18"/>
+          <w:lang w:bidi="en-US"/>
+        </w:rPr>
+        <w:t>“</w:t>
+      </w:r>
+      <w:r>
+        <w:rPr>
+          <w:spacing w:val="5"/>
+          <w:kern w:val="1"/>
+          <w:sz w:val="18"/>
+          <w:szCs w:val="18"/>
+          <w:lang w:bidi="en-US"/>
+        </w:rPr>
+        <w:t>Optimized scenario for rainfall forecasting using genetic algorithm coupled with artificial neural network</w:t>
+      </w:r>
+      <w:r>
+        <w:rPr>
+          <w:spacing w:val="5"/>
+          <w:kern w:val="1"/>
+          <w:sz w:val="18"/>
+          <w:szCs w:val="18"/>
+          <w:lang w:bidi="en-US"/>
+        </w:rPr>
+        <w:t xml:space="preserve">”. </w:t>
       </w:r>
       <w:r>
         <w:rPr>
           <w:i/>
-          <w:iCs/>
-          <w:spacing w:val="5"/>
-          <w:kern w:val="1"/>
-          <w:sz w:val="18"/>
-          <w:szCs w:val="18"/>
-          <w:lang w:bidi="en-US"/>
-        </w:rPr>
-        <w:t>Modeling Financial Time Series with S-PLUS</w:t>
-      </w:r>
-      <w:r>
-        <w:rPr>
-          <w:spacing w:val="5"/>
-          <w:kern w:val="1"/>
-          <w:sz w:val="18"/>
-          <w:szCs w:val="18"/>
-          <w:lang w:bidi="en-US"/>
-        </w:rPr>
-        <w:t>, pages 385–429. Springer New York.</w:t>
-      </w:r>
+          <w:spacing w:val="5"/>
+          <w:kern w:val="1"/>
+          <w:sz w:val="18"/>
+          <w:szCs w:val="18"/>
+          <w:lang w:bidi="en-US"/>
+        </w:rPr>
+        <w:t>Expert Systems with Applications</w:t>
+      </w:r>
+      <w:r>
+        <w:rPr>
+          <w:spacing w:val="5"/>
+          <w:kern w:val="1"/>
+          <w:sz w:val="18"/>
+          <w:szCs w:val="18"/>
+          <w:lang w:bidi="en-US"/>
+        </w:rPr>
+        <w:t xml:space="preserve"> </w:t>
+      </w:r>
+      <w:r>
+        <w:rPr>
+          <w:b/>
+          <w:spacing w:val="5"/>
+          <w:kern w:val="1"/>
+          <w:sz w:val="18"/>
+          <w:szCs w:val="18"/>
+          <w:lang w:bidi="en-US"/>
+        </w:rPr>
+        <w:t>35</w:t>
+      </w:r>
+      <w:r>
+        <w:rPr>
+          <w:spacing w:val="5"/>
+          <w:kern w:val="1"/>
+          <w:sz w:val="18"/>
+          <w:szCs w:val="18"/>
+          <w:lang w:bidi="en-US"/>
+        </w:rPr>
+        <w:t>: 1415-</w:t>
+      </w:r>
+      <w:r>
+        <w:rPr>
+          <w:spacing w:val="5"/>
+          <w:kern w:val="1"/>
+          <w:sz w:val="18"/>
+          <w:szCs w:val="18"/>
+          <w:lang w:bidi="en-US"/>
+        </w:rPr>
+        <w:t>1421</w:t>
+      </w:r>
+      <w:r>
+        <w:rPr>
+          <w:spacing w:val="5"/>
+          <w:kern w:val="1"/>
+          <w:sz w:val="18"/>
+          <w:szCs w:val="18"/>
+          <w:lang w:bidi="en-US"/>
+        </w:rPr>
+        <w:t>.</w:t>
+      </w:r>
+      <w:bookmarkEnd w:id="8"/>
     </w:p>
     <w:p>
       <w:pPr>
@@ -11398,26 +12474,7 @@
           <w:lang w:bidi="en-US"/>
         </w:rPr>
       </w:pPr>
-      <w:r>
-        <w:rPr>
-          <w:spacing w:val="5"/>
-          <w:kern w:val="1"/>
-          <w:sz w:val="18"/>
-          <w:szCs w:val="18"/>
-          <w:lang w:bidi="en-US"/>
-        </w:rPr>
-        <w:t>Harris, D</w:t>
-      </w:r>
-      <w:r>
-        <w:rPr>
-          <w:spacing w:val="5"/>
-          <w:kern w:val="1"/>
-          <w:sz w:val="18"/>
-          <w:szCs w:val="18"/>
-          <w:lang w:bidi="en-US"/>
-        </w:rPr>
-        <w:t xml:space="preserve">., </w:t>
-      </w:r>
+      <w:bookmarkStart w:id="9" w:name="_Ref374371903"/>
       <w:proofErr w:type="spellStart"/>
       <w:r>
         <w:rPr>
@@ -11427,7 +12484,7 @@
           <w:szCs w:val="18"/>
           <w:lang w:bidi="en-US"/>
         </w:rPr>
-        <w:t>Foufoula</w:t>
+        <w:t>Applequist</w:t>
       </w:r>
       <w:proofErr w:type="spellEnd"/>
       <w:r>
@@ -11438,7 +12495,7 @@
           <w:szCs w:val="18"/>
           <w:lang w:bidi="en-US"/>
         </w:rPr>
-        <w:t xml:space="preserve">-Georgiou, E., </w:t>
+        <w:t xml:space="preserve">, S., </w:t>
       </w:r>
       <w:proofErr w:type="spellStart"/>
       <w:r>
@@ -11449,7 +12506,7 @@
           <w:szCs w:val="18"/>
           <w:lang w:bidi="en-US"/>
         </w:rPr>
-        <w:t>Droegemeier</w:t>
+        <w:t>Gahrs</w:t>
       </w:r>
       <w:proofErr w:type="spellEnd"/>
       <w:r>
@@ -11460,7 +12517,17 @@
           <w:szCs w:val="18"/>
           <w:lang w:bidi="en-US"/>
         </w:rPr>
-        <w:t xml:space="preserve">, K.K. &amp; </w:t>
+        <w:t>, G. E.,</w:t>
+      </w:r>
+      <w:r>
+        <w:rPr>
+          <w:spacing w:val="5"/>
+          <w:kern w:val="1"/>
+          <w:sz w:val="18"/>
+          <w:szCs w:val="18"/>
+          <w:lang w:bidi="en-US"/>
+        </w:rPr>
+        <w:t xml:space="preserve"> </w:t>
       </w:r>
       <w:proofErr w:type="spellStart"/>
       <w:r>
@@ -11471,7 +12538,7 @@
           <w:szCs w:val="18"/>
           <w:lang w:bidi="en-US"/>
         </w:rPr>
-        <w:t>Levit</w:t>
+        <w:t>Pfeffer</w:t>
       </w:r>
       <w:proofErr w:type="spellEnd"/>
       <w:r>
@@ -11482,7 +12549,7 @@
           <w:szCs w:val="18"/>
           <w:lang w:bidi="en-US"/>
         </w:rPr>
-        <w:t>, J. J. (2001), “</w:t>
+        <w:t xml:space="preserve">, R. L. &amp; </w:t>
       </w:r>
       <w:proofErr w:type="spellStart"/>
       <w:r>
@@ -11493,7 +12560,7 @@
           <w:szCs w:val="18"/>
           <w:lang w:bidi="en-US"/>
         </w:rPr>
-        <w:t>Multiscale</w:t>
+        <w:t>Niu</w:t>
       </w:r>
       <w:proofErr w:type="spellEnd"/>
       <w:r>
@@ -11504,18 +12571,153 @@
           <w:szCs w:val="18"/>
           <w:lang w:bidi="en-US"/>
         </w:rPr>
-        <w:t xml:space="preserve"> Statistical Properties of a High-Resolution Precipitation Forecast”. </w:t>
-      </w:r>
-      <w:r>
-        <w:rPr>
-          <w:spacing w:val="5"/>
-          <w:kern w:val="1"/>
-          <w:sz w:val="18"/>
-          <w:szCs w:val="18"/>
-          <w:lang w:bidi="en-US"/>
-        </w:rPr>
-        <w:t>Journal of Hydrometeorology 2(4):406-418.</w:t>
-      </w:r>
+        <w:t>, X.-F.</w:t>
+      </w:r>
+      <w:r>
+        <w:rPr>
+          <w:spacing w:val="5"/>
+          <w:kern w:val="1"/>
+          <w:sz w:val="18"/>
+          <w:szCs w:val="18"/>
+          <w:lang w:bidi="en-US"/>
+        </w:rPr>
+        <w:t xml:space="preserve"> (2002),</w:t>
+      </w:r>
+      <w:r>
+        <w:rPr>
+          <w:spacing w:val="5"/>
+          <w:kern w:val="1"/>
+          <w:sz w:val="18"/>
+          <w:szCs w:val="18"/>
+          <w:lang w:bidi="en-US"/>
+        </w:rPr>
+        <w:t xml:space="preserve"> </w:t>
+      </w:r>
+      <w:r>
+        <w:rPr>
+          <w:spacing w:val="5"/>
+          <w:kern w:val="1"/>
+          <w:sz w:val="18"/>
+          <w:szCs w:val="18"/>
+          <w:lang w:bidi="en-US"/>
+        </w:rPr>
+        <w:t>“</w:t>
+      </w:r>
+      <w:r>
+        <w:rPr>
+          <w:spacing w:val="5"/>
+          <w:kern w:val="1"/>
+          <w:sz w:val="18"/>
+          <w:szCs w:val="18"/>
+          <w:lang w:bidi="en-US"/>
+        </w:rPr>
+        <w:t>Comparison of Methodologies for Probabilistic Quantit</w:t>
+      </w:r>
+      <w:r>
+        <w:rPr>
+          <w:spacing w:val="5"/>
+          <w:kern w:val="1"/>
+          <w:sz w:val="18"/>
+          <w:szCs w:val="18"/>
+          <w:lang w:bidi="en-US"/>
+        </w:rPr>
+        <w:t xml:space="preserve">ative Precipitation Forecasting”. </w:t>
+      </w:r>
+      <w:r>
+        <w:rPr>
+          <w:i/>
+          <w:spacing w:val="5"/>
+          <w:kern w:val="1"/>
+          <w:sz w:val="18"/>
+          <w:szCs w:val="18"/>
+          <w:lang w:bidi="en-US"/>
+        </w:rPr>
+        <w:t>Weather</w:t>
+      </w:r>
+      <w:r>
+        <w:rPr>
+          <w:i/>
+          <w:spacing w:val="5"/>
+          <w:kern w:val="1"/>
+          <w:sz w:val="18"/>
+          <w:szCs w:val="18"/>
+          <w:lang w:bidi="en-US"/>
+        </w:rPr>
+        <w:t xml:space="preserve"> and</w:t>
+      </w:r>
+      <w:r>
+        <w:rPr>
+          <w:i/>
+          <w:spacing w:val="5"/>
+          <w:kern w:val="1"/>
+          <w:sz w:val="18"/>
+          <w:szCs w:val="18"/>
+          <w:lang w:bidi="en-US"/>
+        </w:rPr>
+        <w:t xml:space="preserve"> Forecasting</w:t>
+      </w:r>
+      <w:r>
+        <w:rPr>
+          <w:spacing w:val="5"/>
+          <w:kern w:val="1"/>
+          <w:sz w:val="18"/>
+          <w:szCs w:val="18"/>
+          <w:lang w:bidi="en-US"/>
+        </w:rPr>
+        <w:t xml:space="preserve"> </w:t>
+      </w:r>
+      <w:r>
+        <w:rPr>
+          <w:b/>
+          <w:spacing w:val="5"/>
+          <w:kern w:val="1"/>
+          <w:sz w:val="18"/>
+          <w:szCs w:val="18"/>
+          <w:lang w:bidi="en-US"/>
+        </w:rPr>
+        <w:t>17</w:t>
+      </w:r>
+      <w:r>
+        <w:rPr>
+          <w:spacing w:val="5"/>
+          <w:kern w:val="1"/>
+          <w:sz w:val="18"/>
+          <w:szCs w:val="18"/>
+          <w:lang w:bidi="en-US"/>
+        </w:rPr>
+        <w:t>(4)</w:t>
+      </w:r>
+      <w:r>
+        <w:rPr>
+          <w:spacing w:val="5"/>
+          <w:kern w:val="1"/>
+          <w:sz w:val="18"/>
+          <w:szCs w:val="18"/>
+          <w:lang w:bidi="en-US"/>
+        </w:rPr>
+        <w:t>:</w:t>
+      </w:r>
+      <w:r>
+        <w:rPr>
+          <w:spacing w:val="5"/>
+          <w:kern w:val="1"/>
+          <w:sz w:val="18"/>
+          <w:szCs w:val="18"/>
+          <w:lang w:bidi="en-US"/>
+        </w:rPr>
+        <w:t xml:space="preserve"> 783-799</w:t>
+      </w:r>
+      <w:r>
+        <w:rPr>
+          <w:spacing w:val="5"/>
+          <w:kern w:val="1"/>
+          <w:sz w:val="18"/>
+          <w:szCs w:val="18"/>
+          <w:lang w:bidi="en-US"/>
+        </w:rPr>
+        <w:t>.</w:t>
+      </w:r>
+      <w:bookmarkEnd w:id="9"/>
     </w:p>
     <w:p>
       <w:pPr>
@@ -11539,26 +12741,174 @@
           <w:lang w:bidi="en-US"/>
         </w:rPr>
       </w:pPr>
-      <w:r>
-        <w:rPr>
-          <w:spacing w:val="5"/>
-          <w:kern w:val="1"/>
-          <w:sz w:val="18"/>
-          <w:szCs w:val="18"/>
-          <w:lang w:bidi="en-US"/>
-        </w:rPr>
-        <w:t>Hong, W.C. (2008)</w:t>
-      </w:r>
-      <w:r>
-        <w:rPr>
-          <w:spacing w:val="5"/>
-          <w:kern w:val="1"/>
-          <w:sz w:val="18"/>
-          <w:szCs w:val="18"/>
-          <w:lang w:bidi="en-US"/>
-        </w:rPr>
-        <w:t>, “Rainfall forecasting by technological machine learning methods”. Applied Mathematics and Computation 200(1): 41-57.</w:t>
-      </w:r>
+      <w:bookmarkStart w:id="10" w:name="_Ref374372298"/>
+      <w:proofErr w:type="spellStart"/>
+      <w:r>
+        <w:rPr>
+          <w:spacing w:val="5"/>
+          <w:kern w:val="1"/>
+          <w:sz w:val="18"/>
+          <w:szCs w:val="18"/>
+          <w:lang w:bidi="en-US"/>
+        </w:rPr>
+        <w:t>Partal</w:t>
+      </w:r>
+      <w:proofErr w:type="spellEnd"/>
+      <w:r>
+        <w:rPr>
+          <w:spacing w:val="5"/>
+          <w:kern w:val="1"/>
+          <w:sz w:val="18"/>
+          <w:szCs w:val="18"/>
+          <w:lang w:bidi="en-US"/>
+        </w:rPr>
+        <w:t>, T. &amp; Kisi, Ö.</w:t>
+      </w:r>
+      <w:r>
+        <w:rPr>
+          <w:spacing w:val="5"/>
+          <w:kern w:val="1"/>
+          <w:sz w:val="18"/>
+          <w:szCs w:val="18"/>
+          <w:lang w:bidi="en-US"/>
+        </w:rPr>
+        <w:t xml:space="preserve"> (2007),</w:t>
+      </w:r>
+      <w:r>
+        <w:rPr>
+          <w:spacing w:val="5"/>
+          <w:kern w:val="1"/>
+          <w:sz w:val="18"/>
+          <w:szCs w:val="18"/>
+          <w:lang w:bidi="en-US"/>
+        </w:rPr>
+        <w:t xml:space="preserve"> </w:t>
+      </w:r>
+      <w:r>
+        <w:rPr>
+          <w:spacing w:val="5"/>
+          <w:kern w:val="1"/>
+          <w:sz w:val="18"/>
+          <w:szCs w:val="18"/>
+          <w:lang w:bidi="en-US"/>
+        </w:rPr>
+        <w:t>“</w:t>
+      </w:r>
+      <w:r>
+        <w:rPr>
+          <w:spacing w:val="5"/>
+          <w:kern w:val="1"/>
+          <w:sz w:val="18"/>
+          <w:szCs w:val="18"/>
+          <w:lang w:bidi="en-US"/>
+        </w:rPr>
+        <w:t xml:space="preserve">Wavelet and </w:t>
+      </w:r>
+      <w:proofErr w:type="spellStart"/>
+      <w:r>
+        <w:rPr>
+          <w:spacing w:val="5"/>
+          <w:kern w:val="1"/>
+          <w:sz w:val="18"/>
+          <w:szCs w:val="18"/>
+          <w:lang w:bidi="en-US"/>
+        </w:rPr>
+        <w:t>neuro</w:t>
+      </w:r>
+      <w:proofErr w:type="spellEnd"/>
+      <w:r>
+        <w:rPr>
+          <w:spacing w:val="5"/>
+          <w:kern w:val="1"/>
+          <w:sz w:val="18"/>
+          <w:szCs w:val="18"/>
+          <w:lang w:bidi="en-US"/>
+        </w:rPr>
+        <w:t>-fuzzy conjunction model for precipitation forecasting</w:t>
+      </w:r>
+      <w:r>
+        <w:rPr>
+          <w:spacing w:val="5"/>
+          <w:kern w:val="1"/>
+          <w:sz w:val="18"/>
+          <w:szCs w:val="18"/>
+          <w:lang w:bidi="en-US"/>
+        </w:rPr>
+        <w:t>”.</w:t>
+      </w:r>
+      <w:r>
+        <w:rPr>
+          <w:spacing w:val="5"/>
+          <w:kern w:val="1"/>
+          <w:sz w:val="18"/>
+          <w:szCs w:val="18"/>
+          <w:lang w:bidi="en-US"/>
+        </w:rPr>
+        <w:t xml:space="preserve"> </w:t>
+      </w:r>
+      <w:r>
+        <w:rPr>
+          <w:i/>
+          <w:spacing w:val="5"/>
+          <w:kern w:val="1"/>
+          <w:sz w:val="18"/>
+          <w:szCs w:val="18"/>
+          <w:lang w:bidi="en-US"/>
+        </w:rPr>
+        <w:t>Journal of Hydrology</w:t>
+      </w:r>
+      <w:r>
+        <w:rPr>
+          <w:spacing w:val="5"/>
+          <w:kern w:val="1"/>
+          <w:sz w:val="18"/>
+          <w:szCs w:val="18"/>
+          <w:lang w:bidi="en-US"/>
+        </w:rPr>
+        <w:t xml:space="preserve"> </w:t>
+      </w:r>
+      <w:r>
+        <w:rPr>
+          <w:b/>
+          <w:spacing w:val="5"/>
+          <w:kern w:val="1"/>
+          <w:sz w:val="18"/>
+          <w:szCs w:val="18"/>
+          <w:lang w:bidi="en-US"/>
+        </w:rPr>
+        <w:t>342</w:t>
+      </w:r>
+      <w:r>
+        <w:rPr>
+          <w:spacing w:val="5"/>
+          <w:kern w:val="1"/>
+          <w:sz w:val="18"/>
+          <w:szCs w:val="18"/>
+          <w:lang w:bidi="en-US"/>
+        </w:rPr>
+        <w:t>: 199-</w:t>
+      </w:r>
+      <w:r>
+        <w:rPr>
+          <w:spacing w:val="5"/>
+          <w:kern w:val="1"/>
+          <w:sz w:val="18"/>
+          <w:szCs w:val="18"/>
+          <w:lang w:bidi="en-US"/>
+        </w:rPr>
+        <w:t>212</w:t>
+      </w:r>
+      <w:r>
+        <w:rPr>
+          <w:spacing w:val="5"/>
+          <w:kern w:val="1"/>
+          <w:sz w:val="18"/>
+          <w:szCs w:val="18"/>
+          <w:lang w:bidi="en-US"/>
+        </w:rPr>
+        <w:t>.</w:t>
+      </w:r>
+      <w:bookmarkEnd w:id="10"/>
     </w:p>
     <w:p>
       <w:pPr>
@@ -11582,25 +12932,90 @@
           <w:lang w:bidi="en-US"/>
         </w:rPr>
       </w:pPr>
-      <w:r>
-        <w:rPr>
-          <w:spacing w:val="5"/>
-          <w:kern w:val="1"/>
-          <w:sz w:val="18"/>
-          <w:szCs w:val="18"/>
-          <w:lang w:bidi="en-US"/>
-        </w:rPr>
-        <w:t xml:space="preserve">Paras &amp; Sanjay, M. (2012), “A Simple Weather Forecasting Model Using Mathematical Regression”. </w:t>
-      </w:r>
-      <w:r>
-        <w:rPr>
-          <w:spacing w:val="5"/>
-          <w:kern w:val="1"/>
-          <w:sz w:val="18"/>
-          <w:szCs w:val="18"/>
-          <w:lang w:bidi="en-US"/>
-        </w:rPr>
-        <w:t>Indian Research Journal of Extension Education</w:t>
+      <w:bookmarkStart w:id="11" w:name="_Ref374372537"/>
+      <w:r>
+        <w:rPr>
+          <w:spacing w:val="5"/>
+          <w:kern w:val="1"/>
+          <w:sz w:val="18"/>
+          <w:szCs w:val="18"/>
+          <w:lang w:bidi="en-US"/>
+        </w:rPr>
+        <w:t xml:space="preserve">Kisi, O. &amp; </w:t>
+      </w:r>
+      <w:proofErr w:type="spellStart"/>
+      <w:r>
+        <w:rPr>
+          <w:spacing w:val="5"/>
+          <w:kern w:val="1"/>
+          <w:sz w:val="18"/>
+          <w:szCs w:val="18"/>
+          <w:lang w:bidi="en-US"/>
+        </w:rPr>
+        <w:t>Shiri</w:t>
+      </w:r>
+      <w:proofErr w:type="spellEnd"/>
+      <w:r>
+        <w:rPr>
+          <w:spacing w:val="5"/>
+          <w:kern w:val="1"/>
+          <w:sz w:val="18"/>
+          <w:szCs w:val="18"/>
+          <w:lang w:bidi="en-US"/>
+        </w:rPr>
+        <w:t xml:space="preserve">, J. </w:t>
+      </w:r>
+      <w:r>
+        <w:rPr>
+          <w:spacing w:val="5"/>
+          <w:kern w:val="1"/>
+          <w:sz w:val="18"/>
+          <w:szCs w:val="18"/>
+          <w:lang w:bidi="en-US"/>
+        </w:rPr>
+        <w:t>(2011), “</w:t>
+      </w:r>
+      <w:r>
+        <w:rPr>
+          <w:spacing w:val="5"/>
+          <w:kern w:val="1"/>
+          <w:sz w:val="18"/>
+          <w:szCs w:val="18"/>
+          <w:lang w:bidi="en-US"/>
+        </w:rPr>
+        <w:t>Precipitation Forecasting Using Wavelet-Genetic Programming and Wavelet-</w:t>
+      </w:r>
+      <w:proofErr w:type="spellStart"/>
+      <w:r>
+        <w:rPr>
+          <w:spacing w:val="5"/>
+          <w:kern w:val="1"/>
+          <w:sz w:val="18"/>
+          <w:szCs w:val="18"/>
+          <w:lang w:bidi="en-US"/>
+        </w:rPr>
+        <w:t>Neuro</w:t>
+      </w:r>
+      <w:proofErr w:type="spellEnd"/>
+      <w:r>
+        <w:rPr>
+          <w:spacing w:val="5"/>
+          <w:kern w:val="1"/>
+          <w:sz w:val="18"/>
+          <w:szCs w:val="18"/>
+          <w:lang w:bidi="en-US"/>
+        </w:rPr>
+        <w:t>-Fuzzy Conjunction Models</w:t>
+      </w:r>
+      <w:r>
+        <w:rPr>
+          <w:spacing w:val="5"/>
+          <w:kern w:val="1"/>
+          <w:sz w:val="18"/>
+          <w:szCs w:val="18"/>
+          <w:lang w:bidi="en-US"/>
+        </w:rPr>
+        <w:t>”.</w:t>
       </w:r>
       <w:r>
         <w:rPr>
@@ -11614,24 +13029,67 @@
       </w:r>
       <w:r>
         <w:rPr>
-          <w:spacing w:val="5"/>
-          <w:kern w:val="1"/>
-          <w:sz w:val="18"/>
-          <w:szCs w:val="18"/>
-          <w:lang w:bidi="en-US"/>
-        </w:rPr>
-        <w:t>1</w:t>
-      </w:r>
-      <w:r>
-        <w:rPr>
-          <w:spacing w:val="5"/>
-          <w:kern w:val="1"/>
-          <w:sz w:val="18"/>
-          <w:szCs w:val="18"/>
-          <w:lang w:bidi="en-US"/>
-        </w:rPr>
-        <w:t>:161-168.</w:t>
-      </w:r>
+          <w:i/>
+          <w:spacing w:val="5"/>
+          <w:kern w:val="1"/>
+          <w:sz w:val="18"/>
+          <w:szCs w:val="18"/>
+          <w:lang w:bidi="en-US"/>
+        </w:rPr>
+        <w:t>Water Resources Management</w:t>
+      </w:r>
+      <w:r>
+        <w:rPr>
+          <w:spacing w:val="5"/>
+          <w:kern w:val="1"/>
+          <w:sz w:val="18"/>
+          <w:szCs w:val="18"/>
+          <w:lang w:bidi="en-US"/>
+        </w:rPr>
+        <w:t xml:space="preserve"> </w:t>
+      </w:r>
+      <w:r>
+        <w:rPr>
+          <w:b/>
+          <w:spacing w:val="5"/>
+          <w:kern w:val="1"/>
+          <w:sz w:val="18"/>
+          <w:szCs w:val="18"/>
+          <w:lang w:bidi="en-US"/>
+        </w:rPr>
+        <w:t>25</w:t>
+      </w:r>
+      <w:r>
+        <w:rPr>
+          <w:spacing w:val="5"/>
+          <w:kern w:val="1"/>
+          <w:sz w:val="18"/>
+          <w:szCs w:val="18"/>
+          <w:lang w:bidi="en-US"/>
+        </w:rPr>
+        <w:t>(13):</w:t>
+      </w:r>
+      <w:r>
+        <w:rPr>
+          <w:spacing w:val="5"/>
+          <w:kern w:val="1"/>
+          <w:sz w:val="18"/>
+          <w:szCs w:val="18"/>
+          <w:lang w:bidi="en-US"/>
+        </w:rPr>
+        <w:t xml:space="preserve"> 3135-3152</w:t>
+      </w:r>
+      <w:r>
+        <w:rPr>
+          <w:spacing w:val="5"/>
+          <w:kern w:val="1"/>
+          <w:sz w:val="18"/>
+          <w:szCs w:val="18"/>
+          <w:lang w:bidi="en-US"/>
+        </w:rPr>
+        <w:t>.</w:t>
+      </w:r>
+      <w:bookmarkEnd w:id="11"/>
     </w:p>
     <w:p>
       <w:pPr>
@@ -11655,46 +13113,219 @@
           <w:lang w:bidi="en-US"/>
         </w:rPr>
       </w:pPr>
-      <w:r>
-        <w:rPr>
-          <w:spacing w:val="5"/>
-          <w:kern w:val="1"/>
-          <w:sz w:val="18"/>
-          <w:szCs w:val="18"/>
-          <w:lang w:bidi="en-US"/>
-        </w:rPr>
-        <w:t>Ferraro, R. R. &amp; Marks, G. F. (1995), “The Development of SSM/I Rain-Rate Retrieval Algorithms Using Ground-Based Radar Measurements”</w:t>
-      </w:r>
-      <w:r>
-        <w:rPr>
-          <w:spacing w:val="5"/>
-          <w:kern w:val="1"/>
-          <w:sz w:val="18"/>
-          <w:szCs w:val="18"/>
-          <w:lang w:bidi="en-US"/>
-        </w:rPr>
-        <w:t xml:space="preserve">. </w:t>
-      </w:r>
-      <w:r>
-        <w:rPr>
-          <w:spacing w:val="5"/>
-          <w:kern w:val="1"/>
-          <w:sz w:val="18"/>
-          <w:szCs w:val="18"/>
-          <w:lang w:bidi="en-US"/>
-        </w:rPr>
-        <w:t>Journal of Atmospheric and Oceanic Technology</w:t>
-      </w:r>
-      <w:r>
-        <w:rPr>
-          <w:spacing w:val="5"/>
-          <w:kern w:val="1"/>
-          <w:sz w:val="18"/>
-          <w:szCs w:val="18"/>
-          <w:lang w:bidi="en-US"/>
-        </w:rPr>
-        <w:t xml:space="preserve"> 12(4):755-770.</w:t>
-      </w:r>
+      <w:bookmarkStart w:id="12" w:name="_Ref374378060"/>
+      <w:bookmarkStart w:id="13" w:name="_Ref374379211"/>
+      <w:r>
+        <w:rPr>
+          <w:spacing w:val="5"/>
+          <w:kern w:val="1"/>
+          <w:sz w:val="18"/>
+          <w:szCs w:val="18"/>
+          <w:lang w:bidi="en-US"/>
+        </w:rPr>
+        <w:t xml:space="preserve">Harris, D.; </w:t>
+      </w:r>
+      <w:proofErr w:type="spellStart"/>
+      <w:r>
+        <w:rPr>
+          <w:spacing w:val="5"/>
+          <w:kern w:val="1"/>
+          <w:sz w:val="18"/>
+          <w:szCs w:val="18"/>
+          <w:lang w:bidi="en-US"/>
+        </w:rPr>
+        <w:t>Foufoula</w:t>
+      </w:r>
+      <w:proofErr w:type="spellEnd"/>
+      <w:r>
+        <w:rPr>
+          <w:spacing w:val="5"/>
+          <w:kern w:val="1"/>
+          <w:sz w:val="18"/>
+          <w:szCs w:val="18"/>
+          <w:lang w:bidi="en-US"/>
+        </w:rPr>
+        <w:t xml:space="preserve">-Georgiou, E.; </w:t>
+      </w:r>
+      <w:proofErr w:type="spellStart"/>
+      <w:r>
+        <w:rPr>
+          <w:spacing w:val="5"/>
+          <w:kern w:val="1"/>
+          <w:sz w:val="18"/>
+          <w:szCs w:val="18"/>
+          <w:lang w:bidi="en-US"/>
+        </w:rPr>
+        <w:t>Droegemeier</w:t>
+      </w:r>
+      <w:proofErr w:type="spellEnd"/>
+      <w:r>
+        <w:rPr>
+          <w:spacing w:val="5"/>
+          <w:kern w:val="1"/>
+          <w:sz w:val="18"/>
+          <w:szCs w:val="18"/>
+          <w:lang w:bidi="en-US"/>
+        </w:rPr>
+        <w:t xml:space="preserve">, K. K. &amp; </w:t>
+      </w:r>
+      <w:proofErr w:type="spellStart"/>
+      <w:r>
+        <w:rPr>
+          <w:spacing w:val="5"/>
+          <w:kern w:val="1"/>
+          <w:sz w:val="18"/>
+          <w:szCs w:val="18"/>
+          <w:lang w:bidi="en-US"/>
+        </w:rPr>
+        <w:t>Levit</w:t>
+      </w:r>
+      <w:proofErr w:type="spellEnd"/>
+      <w:r>
+        <w:rPr>
+          <w:spacing w:val="5"/>
+          <w:kern w:val="1"/>
+          <w:sz w:val="18"/>
+          <w:szCs w:val="18"/>
+          <w:lang w:bidi="en-US"/>
+        </w:rPr>
+        <w:t>, J. J.</w:t>
+      </w:r>
+      <w:r>
+        <w:rPr>
+          <w:spacing w:val="5"/>
+          <w:kern w:val="1"/>
+          <w:sz w:val="18"/>
+          <w:szCs w:val="18"/>
+          <w:lang w:bidi="en-US"/>
+        </w:rPr>
+        <w:t xml:space="preserve"> (2007),</w:t>
+      </w:r>
+      <w:r>
+        <w:rPr>
+          <w:spacing w:val="5"/>
+          <w:kern w:val="1"/>
+          <w:sz w:val="18"/>
+          <w:szCs w:val="18"/>
+          <w:lang w:bidi="en-US"/>
+        </w:rPr>
+        <w:t xml:space="preserve"> </w:t>
+      </w:r>
+      <w:r>
+        <w:rPr>
+          <w:spacing w:val="5"/>
+          <w:kern w:val="1"/>
+          <w:sz w:val="18"/>
+          <w:szCs w:val="18"/>
+          <w:lang w:bidi="en-US"/>
+        </w:rPr>
+        <w:t>“</w:t>
+      </w:r>
+      <w:proofErr w:type="spellStart"/>
+      <w:r>
+        <w:rPr>
+          <w:spacing w:val="5"/>
+          <w:kern w:val="1"/>
+          <w:sz w:val="18"/>
+          <w:szCs w:val="18"/>
+          <w:lang w:bidi="en-US"/>
+        </w:rPr>
+        <w:t>Multiscale</w:t>
+      </w:r>
+      <w:proofErr w:type="spellEnd"/>
+      <w:r>
+        <w:rPr>
+          <w:spacing w:val="5"/>
+          <w:kern w:val="1"/>
+          <w:sz w:val="18"/>
+          <w:szCs w:val="18"/>
+          <w:lang w:bidi="en-US"/>
+        </w:rPr>
+        <w:t xml:space="preserve"> Statistical Properties of a High-Resolution Precipitation Forecast</w:t>
+      </w:r>
+      <w:r>
+        <w:rPr>
+          <w:spacing w:val="5"/>
+          <w:kern w:val="1"/>
+          <w:sz w:val="18"/>
+          <w:szCs w:val="18"/>
+          <w:lang w:bidi="en-US"/>
+        </w:rPr>
+        <w:t>”.</w:t>
+      </w:r>
+      <w:r>
+        <w:rPr>
+          <w:spacing w:val="5"/>
+          <w:kern w:val="1"/>
+          <w:sz w:val="18"/>
+          <w:szCs w:val="18"/>
+          <w:lang w:bidi="en-US"/>
+        </w:rPr>
+        <w:t xml:space="preserve"> </w:t>
+      </w:r>
+      <w:r>
+        <w:rPr>
+          <w:i/>
+          <w:spacing w:val="5"/>
+          <w:kern w:val="1"/>
+          <w:sz w:val="18"/>
+          <w:szCs w:val="18"/>
+          <w:lang w:bidi="en-US"/>
+        </w:rPr>
+        <w:t>Journal of Hydrometeorology</w:t>
+      </w:r>
+      <w:r>
+        <w:rPr>
+          <w:spacing w:val="5"/>
+          <w:kern w:val="1"/>
+          <w:sz w:val="18"/>
+          <w:szCs w:val="18"/>
+          <w:lang w:bidi="en-US"/>
+        </w:rPr>
+        <w:t xml:space="preserve"> </w:t>
+      </w:r>
+      <w:r>
+        <w:rPr>
+          <w:b/>
+          <w:spacing w:val="5"/>
+          <w:kern w:val="1"/>
+          <w:sz w:val="18"/>
+          <w:szCs w:val="18"/>
+          <w:lang w:bidi="en-US"/>
+        </w:rPr>
+        <w:t>2</w:t>
+      </w:r>
+      <w:r>
+        <w:rPr>
+          <w:spacing w:val="5"/>
+          <w:kern w:val="1"/>
+          <w:sz w:val="18"/>
+          <w:szCs w:val="18"/>
+          <w:lang w:bidi="en-US"/>
+        </w:rPr>
+        <w:t>(4):</w:t>
+      </w:r>
+      <w:r>
+        <w:rPr>
+          <w:spacing w:val="5"/>
+          <w:kern w:val="1"/>
+          <w:sz w:val="18"/>
+          <w:szCs w:val="18"/>
+          <w:lang w:bidi="en-US"/>
+        </w:rPr>
+        <w:t xml:space="preserve"> 406-418</w:t>
+      </w:r>
+      <w:r>
+        <w:rPr>
+          <w:spacing w:val="5"/>
+          <w:kern w:val="1"/>
+          <w:sz w:val="18"/>
+          <w:szCs w:val="18"/>
+          <w:lang w:bidi="en-US"/>
+        </w:rPr>
+        <w:t>.</w:t>
+      </w:r>
+      <w:bookmarkEnd w:id="13"/>
     </w:p>
     <w:p>
       <w:pPr>
@@ -11718,6 +13349,7 @@
           <w:lang w:bidi="en-US"/>
         </w:rPr>
       </w:pPr>
+      <w:bookmarkStart w:id="14" w:name="_Ref374379258"/>
       <w:r>
         <w:rPr>
           <w:spacing w:val="5"/>
@@ -11792,6 +13424,7 @@
       </w:r>
       <w:r>
         <w:rPr>
+          <w:b/>
           <w:spacing w:val="5"/>
           <w:kern w:val="1"/>
           <w:sz w:val="18"/>
@@ -11810,6 +13443,8 @@
         </w:rPr>
         <w:t>(1): 20-30.</w:t>
       </w:r>
+      <w:bookmarkEnd w:id="12"/>
+      <w:bookmarkEnd w:id="14"/>
     </w:p>
     <w:p>
       <w:pPr>
@@ -11833,7 +13468,909 @@
           <w:lang w:bidi="en-US"/>
         </w:rPr>
       </w:pPr>
-      <w:bookmarkStart w:id="6" w:name="_Ref374275443"/>
+      <w:bookmarkStart w:id="15" w:name="_Ref374378688"/>
+      <w:r>
+        <w:rPr>
+          <w:spacing w:val="5"/>
+          <w:kern w:val="1"/>
+          <w:sz w:val="18"/>
+          <w:szCs w:val="18"/>
+          <w:lang w:bidi="en-US"/>
+        </w:rPr>
+        <w:t xml:space="preserve">Bartok, J.; </w:t>
+      </w:r>
+      <w:proofErr w:type="spellStart"/>
+      <w:r>
+        <w:rPr>
+          <w:spacing w:val="5"/>
+          <w:kern w:val="1"/>
+          <w:sz w:val="18"/>
+          <w:szCs w:val="18"/>
+          <w:lang w:bidi="en-US"/>
+        </w:rPr>
+        <w:t>Habala</w:t>
+      </w:r>
+      <w:proofErr w:type="spellEnd"/>
+      <w:r>
+        <w:rPr>
+          <w:spacing w:val="5"/>
+          <w:kern w:val="1"/>
+          <w:sz w:val="18"/>
+          <w:szCs w:val="18"/>
+          <w:lang w:bidi="en-US"/>
+        </w:rPr>
+        <w:t xml:space="preserve">, O.; </w:t>
+      </w:r>
+      <w:proofErr w:type="spellStart"/>
+      <w:r>
+        <w:rPr>
+          <w:spacing w:val="5"/>
+          <w:kern w:val="1"/>
+          <w:sz w:val="18"/>
+          <w:szCs w:val="18"/>
+          <w:lang w:bidi="en-US"/>
+        </w:rPr>
+        <w:t>Bednar</w:t>
+      </w:r>
+      <w:proofErr w:type="spellEnd"/>
+      <w:r>
+        <w:rPr>
+          <w:spacing w:val="5"/>
+          <w:kern w:val="1"/>
+          <w:sz w:val="18"/>
+          <w:szCs w:val="18"/>
+          <w:lang w:bidi="en-US"/>
+        </w:rPr>
+        <w:t xml:space="preserve">, P.; </w:t>
+      </w:r>
+      <w:proofErr w:type="spellStart"/>
+      <w:r>
+        <w:rPr>
+          <w:spacing w:val="5"/>
+          <w:kern w:val="1"/>
+          <w:sz w:val="18"/>
+          <w:szCs w:val="18"/>
+          <w:lang w:bidi="en-US"/>
+        </w:rPr>
+        <w:t>Gazak</w:t>
+      </w:r>
+      <w:proofErr w:type="spellEnd"/>
+      <w:r>
+        <w:rPr>
+          <w:spacing w:val="5"/>
+          <w:kern w:val="1"/>
+          <w:sz w:val="18"/>
+          <w:szCs w:val="18"/>
+          <w:lang w:bidi="en-US"/>
+        </w:rPr>
+        <w:t xml:space="preserve">, M. &amp; </w:t>
+      </w:r>
+      <w:proofErr w:type="spellStart"/>
+      <w:r>
+        <w:rPr>
+          <w:spacing w:val="5"/>
+          <w:kern w:val="1"/>
+          <w:sz w:val="18"/>
+          <w:szCs w:val="18"/>
+          <w:lang w:bidi="en-US"/>
+        </w:rPr>
+        <w:t>Hluch</w:t>
+      </w:r>
+      <w:r>
+        <w:rPr>
+          <w:spacing w:val="5"/>
+          <w:kern w:val="1"/>
+          <w:sz w:val="18"/>
+          <w:szCs w:val="18"/>
+          <w:lang w:bidi="en-US"/>
+        </w:rPr>
+        <w:t>y</w:t>
+      </w:r>
+      <w:proofErr w:type="spellEnd"/>
+      <w:r>
+        <w:rPr>
+          <w:spacing w:val="5"/>
+          <w:kern w:val="1"/>
+          <w:sz w:val="18"/>
+          <w:szCs w:val="18"/>
+          <w:lang w:bidi="en-US"/>
+        </w:rPr>
+        <w:t>, L.</w:t>
+      </w:r>
+      <w:r>
+        <w:rPr>
+          <w:spacing w:val="5"/>
+          <w:kern w:val="1"/>
+          <w:sz w:val="18"/>
+          <w:szCs w:val="18"/>
+          <w:lang w:bidi="en-US"/>
+        </w:rPr>
+        <w:t xml:space="preserve"> (</w:t>
+      </w:r>
+      <w:r>
+        <w:rPr>
+          <w:spacing w:val="5"/>
+          <w:kern w:val="1"/>
+          <w:sz w:val="18"/>
+          <w:szCs w:val="18"/>
+          <w:lang w:bidi="en-US"/>
+        </w:rPr>
+        <w:t>2010),</w:t>
+      </w:r>
+      <w:r>
+        <w:rPr>
+          <w:spacing w:val="5"/>
+          <w:kern w:val="1"/>
+          <w:sz w:val="18"/>
+          <w:szCs w:val="18"/>
+          <w:lang w:bidi="en-US"/>
+        </w:rPr>
+        <w:t xml:space="preserve"> </w:t>
+      </w:r>
+      <w:r>
+        <w:rPr>
+          <w:spacing w:val="5"/>
+          <w:kern w:val="1"/>
+          <w:sz w:val="18"/>
+          <w:szCs w:val="18"/>
+          <w:lang w:bidi="en-US"/>
+        </w:rPr>
+        <w:t>“</w:t>
+      </w:r>
+      <w:r>
+        <w:rPr>
+          <w:spacing w:val="5"/>
+          <w:kern w:val="1"/>
+          <w:sz w:val="18"/>
+          <w:szCs w:val="18"/>
+          <w:lang w:bidi="en-US"/>
+        </w:rPr>
+        <w:t>Data mining and integration for predicting significant meteorological phenomena</w:t>
+      </w:r>
+      <w:r>
+        <w:rPr>
+          <w:spacing w:val="5"/>
+          <w:kern w:val="1"/>
+          <w:sz w:val="18"/>
+          <w:szCs w:val="18"/>
+          <w:lang w:bidi="en-US"/>
+        </w:rPr>
+        <w:t>”.</w:t>
+      </w:r>
+      <w:r>
+        <w:rPr>
+          <w:spacing w:val="5"/>
+          <w:kern w:val="1"/>
+          <w:sz w:val="18"/>
+          <w:szCs w:val="18"/>
+          <w:lang w:bidi="en-US"/>
+        </w:rPr>
+        <w:t xml:space="preserve"> </w:t>
+      </w:r>
+      <w:proofErr w:type="spellStart"/>
+      <w:r>
+        <w:rPr>
+          <w:i/>
+          <w:spacing w:val="5"/>
+          <w:kern w:val="1"/>
+          <w:sz w:val="18"/>
+          <w:szCs w:val="18"/>
+          <w:lang w:bidi="en-US"/>
+        </w:rPr>
+        <w:t>Procedia</w:t>
+      </w:r>
+      <w:proofErr w:type="spellEnd"/>
+      <w:r>
+        <w:rPr>
+          <w:i/>
+          <w:spacing w:val="5"/>
+          <w:kern w:val="1"/>
+          <w:sz w:val="18"/>
+          <w:szCs w:val="18"/>
+          <w:lang w:bidi="en-US"/>
+        </w:rPr>
+        <w:t xml:space="preserve"> Computer Science</w:t>
+      </w:r>
+      <w:r>
+        <w:rPr>
+          <w:spacing w:val="5"/>
+          <w:kern w:val="1"/>
+          <w:sz w:val="18"/>
+          <w:szCs w:val="18"/>
+          <w:lang w:bidi="en-US"/>
+        </w:rPr>
+        <w:t xml:space="preserve"> </w:t>
+      </w:r>
+      <w:r>
+        <w:rPr>
+          <w:b/>
+          <w:spacing w:val="5"/>
+          <w:kern w:val="1"/>
+          <w:sz w:val="18"/>
+          <w:szCs w:val="18"/>
+          <w:lang w:bidi="en-US"/>
+        </w:rPr>
+        <w:t>1</w:t>
+      </w:r>
+      <w:r>
+        <w:rPr>
+          <w:spacing w:val="5"/>
+          <w:kern w:val="1"/>
+          <w:sz w:val="18"/>
+          <w:szCs w:val="18"/>
+          <w:lang w:bidi="en-US"/>
+        </w:rPr>
+        <w:t>(1)</w:t>
+      </w:r>
+      <w:r>
+        <w:rPr>
+          <w:spacing w:val="5"/>
+          <w:kern w:val="1"/>
+          <w:sz w:val="18"/>
+          <w:szCs w:val="18"/>
+          <w:lang w:bidi="en-US"/>
+        </w:rPr>
+        <w:t>:</w:t>
+      </w:r>
+      <w:r>
+        <w:rPr>
+          <w:spacing w:val="5"/>
+          <w:kern w:val="1"/>
+          <w:sz w:val="18"/>
+          <w:szCs w:val="18"/>
+          <w:lang w:bidi="en-US"/>
+        </w:rPr>
+        <w:t xml:space="preserve"> 37-46</w:t>
+      </w:r>
+      <w:r>
+        <w:rPr>
+          <w:spacing w:val="5"/>
+          <w:kern w:val="1"/>
+          <w:sz w:val="18"/>
+          <w:szCs w:val="18"/>
+          <w:lang w:bidi="en-US"/>
+        </w:rPr>
+        <w:t>.</w:t>
+      </w:r>
+      <w:bookmarkEnd w:id="15"/>
+    </w:p>
+    <w:p>
+      <w:pPr>
+        <w:pStyle w:val="Prrafodelista"/>
+        <w:widowControl w:val="0"/>
+        <w:numPr>
+          <w:ilvl w:val="0"/>
+          <w:numId w:val="16"/>
+        </w:numPr>
+        <w:autoSpaceDE w:val="0"/>
+        <w:autoSpaceDN w:val="0"/>
+        <w:adjustRightInd w:val="0"/>
+        <w:spacing w:before="120" w:line="226" w:lineRule="auto"/>
+        <w:ind w:left="360"/>
+        <w:jc w:val="both"/>
+        <w:rPr>
+          <w:spacing w:val="5"/>
+          <w:kern w:val="1"/>
+          <w:sz w:val="18"/>
+          <w:szCs w:val="18"/>
+          <w:lang w:bidi="en-US"/>
+        </w:rPr>
+      </w:pPr>
+      <w:bookmarkStart w:id="16" w:name="_Ref374379927"/>
+      <w:proofErr w:type="spellStart"/>
+      <w:r>
+        <w:rPr>
+          <w:spacing w:val="5"/>
+          <w:kern w:val="1"/>
+          <w:sz w:val="18"/>
+          <w:szCs w:val="18"/>
+          <w:lang w:bidi="en-US"/>
+        </w:rPr>
+        <w:t>Kuligowski</w:t>
+      </w:r>
+      <w:proofErr w:type="spellEnd"/>
+      <w:r>
+        <w:rPr>
+          <w:spacing w:val="5"/>
+          <w:kern w:val="1"/>
+          <w:sz w:val="18"/>
+          <w:szCs w:val="18"/>
+          <w:lang w:bidi="en-US"/>
+        </w:rPr>
+        <w:t>, R. J. &amp; Barros, A. P.</w:t>
+      </w:r>
+      <w:r>
+        <w:rPr>
+          <w:spacing w:val="5"/>
+          <w:kern w:val="1"/>
+          <w:sz w:val="18"/>
+          <w:szCs w:val="18"/>
+          <w:lang w:bidi="en-US"/>
+        </w:rPr>
+        <w:t xml:space="preserve"> (1998),</w:t>
+      </w:r>
+      <w:r>
+        <w:rPr>
+          <w:spacing w:val="5"/>
+          <w:kern w:val="1"/>
+          <w:sz w:val="18"/>
+          <w:szCs w:val="18"/>
+          <w:lang w:bidi="en-US"/>
+        </w:rPr>
+        <w:t xml:space="preserve"> </w:t>
+      </w:r>
+      <w:r>
+        <w:rPr>
+          <w:spacing w:val="5"/>
+          <w:kern w:val="1"/>
+          <w:sz w:val="18"/>
+          <w:szCs w:val="18"/>
+          <w:lang w:bidi="en-US"/>
+        </w:rPr>
+        <w:t>“</w:t>
+      </w:r>
+      <w:r>
+        <w:rPr>
+          <w:spacing w:val="5"/>
+          <w:kern w:val="1"/>
+          <w:sz w:val="18"/>
+          <w:szCs w:val="18"/>
+          <w:lang w:bidi="en-US"/>
+        </w:rPr>
+        <w:t>Localized Precipitation Forecasts from a Numerical Weather Prediction Model Using Artificial Neural Networks</w:t>
+      </w:r>
+      <w:r>
+        <w:rPr>
+          <w:spacing w:val="5"/>
+          <w:kern w:val="1"/>
+          <w:sz w:val="18"/>
+          <w:szCs w:val="18"/>
+          <w:lang w:bidi="en-US"/>
+        </w:rPr>
+        <w:t>”.</w:t>
+      </w:r>
+      <w:r>
+        <w:rPr>
+          <w:spacing w:val="5"/>
+          <w:kern w:val="1"/>
+          <w:sz w:val="18"/>
+          <w:szCs w:val="18"/>
+          <w:lang w:bidi="en-US"/>
+        </w:rPr>
+        <w:t xml:space="preserve"> </w:t>
+      </w:r>
+      <w:r>
+        <w:rPr>
+          <w:i/>
+          <w:spacing w:val="5"/>
+          <w:kern w:val="1"/>
+          <w:sz w:val="18"/>
+          <w:szCs w:val="18"/>
+          <w:lang w:bidi="en-US"/>
+        </w:rPr>
+        <w:t>Weather and Forecasting</w:t>
+      </w:r>
+      <w:r>
+        <w:rPr>
+          <w:spacing w:val="5"/>
+          <w:kern w:val="1"/>
+          <w:sz w:val="18"/>
+          <w:szCs w:val="18"/>
+          <w:lang w:bidi="en-US"/>
+        </w:rPr>
+        <w:t xml:space="preserve"> </w:t>
+      </w:r>
+      <w:r>
+        <w:rPr>
+          <w:b/>
+          <w:spacing w:val="5"/>
+          <w:kern w:val="1"/>
+          <w:sz w:val="18"/>
+          <w:szCs w:val="18"/>
+          <w:lang w:bidi="en-US"/>
+        </w:rPr>
+        <w:t>13</w:t>
+      </w:r>
+      <w:r>
+        <w:rPr>
+          <w:spacing w:val="5"/>
+          <w:kern w:val="1"/>
+          <w:sz w:val="18"/>
+          <w:szCs w:val="18"/>
+          <w:lang w:bidi="en-US"/>
+        </w:rPr>
+        <w:t>(4):</w:t>
+      </w:r>
+      <w:r>
+        <w:rPr>
+          <w:spacing w:val="5"/>
+          <w:kern w:val="1"/>
+          <w:sz w:val="18"/>
+          <w:szCs w:val="18"/>
+          <w:lang w:bidi="en-US"/>
+        </w:rPr>
+        <w:t xml:space="preserve"> 1194-1204</w:t>
+      </w:r>
+      <w:r>
+        <w:rPr>
+          <w:spacing w:val="5"/>
+          <w:kern w:val="1"/>
+          <w:sz w:val="18"/>
+          <w:szCs w:val="18"/>
+          <w:lang w:bidi="en-US"/>
+        </w:rPr>
+        <w:t>.</w:t>
+      </w:r>
+      <w:bookmarkEnd w:id="16"/>
+    </w:p>
+    <w:p>
+      <w:pPr>
+        <w:pStyle w:val="Prrafodelista"/>
+        <w:widowControl w:val="0"/>
+        <w:numPr>
+          <w:ilvl w:val="0"/>
+          <w:numId w:val="16"/>
+        </w:numPr>
+        <w:autoSpaceDE w:val="0"/>
+        <w:autoSpaceDN w:val="0"/>
+        <w:adjustRightInd w:val="0"/>
+        <w:spacing w:before="120" w:line="226" w:lineRule="auto"/>
+        <w:ind w:left="360"/>
+        <w:jc w:val="both"/>
+        <w:rPr>
+          <w:spacing w:val="5"/>
+          <w:kern w:val="1"/>
+          <w:sz w:val="18"/>
+          <w:szCs w:val="18"/>
+          <w:lang w:bidi="en-US"/>
+        </w:rPr>
+      </w:pPr>
+      <w:bookmarkStart w:id="17" w:name="_Ref374380041"/>
+      <w:proofErr w:type="spellStart"/>
+      <w:r>
+        <w:rPr>
+          <w:spacing w:val="5"/>
+          <w:kern w:val="1"/>
+          <w:sz w:val="18"/>
+          <w:szCs w:val="18"/>
+          <w:lang w:bidi="en-US"/>
+        </w:rPr>
+        <w:t>Ramírez</w:t>
+      </w:r>
+      <w:proofErr w:type="spellEnd"/>
+      <w:r>
+        <w:rPr>
+          <w:spacing w:val="5"/>
+          <w:kern w:val="1"/>
+          <w:sz w:val="18"/>
+          <w:szCs w:val="18"/>
+          <w:lang w:bidi="en-US"/>
+        </w:rPr>
+        <w:t xml:space="preserve">, M. C. V.; de Campos Velho, H. F. &amp; Ferreira, N. J. </w:t>
+      </w:r>
+      <w:r>
+        <w:rPr>
+          <w:spacing w:val="5"/>
+          <w:kern w:val="1"/>
+          <w:sz w:val="18"/>
+          <w:szCs w:val="18"/>
+          <w:lang w:bidi="en-US"/>
+        </w:rPr>
+        <w:t>(2005), “</w:t>
+      </w:r>
+      <w:r>
+        <w:rPr>
+          <w:spacing w:val="5"/>
+          <w:kern w:val="1"/>
+          <w:sz w:val="18"/>
+          <w:szCs w:val="18"/>
+          <w:lang w:bidi="en-US"/>
+        </w:rPr>
+        <w:t>Artificial neural network technique for rainfall forecasting applied to the Sao Paulo region</w:t>
+      </w:r>
+      <w:r>
+        <w:rPr>
+          <w:spacing w:val="5"/>
+          <w:kern w:val="1"/>
+          <w:sz w:val="18"/>
+          <w:szCs w:val="18"/>
+          <w:lang w:bidi="en-US"/>
+        </w:rPr>
+        <w:t>”.</w:t>
+      </w:r>
+      <w:r>
+        <w:rPr>
+          <w:spacing w:val="5"/>
+          <w:kern w:val="1"/>
+          <w:sz w:val="18"/>
+          <w:szCs w:val="18"/>
+          <w:lang w:bidi="en-US"/>
+        </w:rPr>
+        <w:t xml:space="preserve"> </w:t>
+      </w:r>
+      <w:r>
+        <w:rPr>
+          <w:i/>
+          <w:spacing w:val="5"/>
+          <w:kern w:val="1"/>
+          <w:sz w:val="18"/>
+          <w:szCs w:val="18"/>
+          <w:lang w:bidi="en-US"/>
+        </w:rPr>
+        <w:t>Journal of Hydrology</w:t>
+      </w:r>
+      <w:r>
+        <w:rPr>
+          <w:spacing w:val="5"/>
+          <w:kern w:val="1"/>
+          <w:sz w:val="18"/>
+          <w:szCs w:val="18"/>
+          <w:lang w:bidi="en-US"/>
+        </w:rPr>
+        <w:t xml:space="preserve"> </w:t>
+      </w:r>
+      <w:r>
+        <w:rPr>
+          <w:spacing w:val="5"/>
+          <w:kern w:val="1"/>
+          <w:sz w:val="18"/>
+          <w:szCs w:val="18"/>
+          <w:lang w:bidi="en-US"/>
+        </w:rPr>
+        <w:t>301:</w:t>
+      </w:r>
+      <w:r>
+        <w:rPr>
+          <w:spacing w:val="5"/>
+          <w:kern w:val="1"/>
+          <w:sz w:val="18"/>
+          <w:szCs w:val="18"/>
+          <w:lang w:bidi="en-US"/>
+        </w:rPr>
+        <w:t xml:space="preserve"> 146-162</w:t>
+      </w:r>
+      <w:r>
+        <w:rPr>
+          <w:spacing w:val="5"/>
+          <w:kern w:val="1"/>
+          <w:sz w:val="18"/>
+          <w:szCs w:val="18"/>
+          <w:lang w:bidi="en-US"/>
+        </w:rPr>
+        <w:t>.</w:t>
+      </w:r>
+      <w:bookmarkEnd w:id="17"/>
+    </w:p>
+    <w:p>
+      <w:pPr>
+        <w:pStyle w:val="Prrafodelista"/>
+        <w:widowControl w:val="0"/>
+        <w:numPr>
+          <w:ilvl w:val="0"/>
+          <w:numId w:val="16"/>
+        </w:numPr>
+        <w:autoSpaceDE w:val="0"/>
+        <w:autoSpaceDN w:val="0"/>
+        <w:adjustRightInd w:val="0"/>
+        <w:spacing w:before="120" w:line="226" w:lineRule="auto"/>
+        <w:ind w:left="360"/>
+        <w:jc w:val="both"/>
+        <w:rPr>
+          <w:spacing w:val="5"/>
+          <w:kern w:val="1"/>
+          <w:sz w:val="18"/>
+          <w:szCs w:val="18"/>
+          <w:lang w:bidi="en-US"/>
+        </w:rPr>
+      </w:pPr>
+      <w:bookmarkStart w:id="18" w:name="_Ref374380497"/>
+      <w:r>
+        <w:rPr>
+          <w:spacing w:val="5"/>
+          <w:kern w:val="1"/>
+          <w:sz w:val="18"/>
+          <w:szCs w:val="18"/>
+          <w:lang w:bidi="en-US"/>
+        </w:rPr>
+        <w:t xml:space="preserve">Hall, T.; Brooks, H. E. &amp; </w:t>
+      </w:r>
+      <w:proofErr w:type="spellStart"/>
+      <w:r>
+        <w:rPr>
+          <w:spacing w:val="5"/>
+          <w:kern w:val="1"/>
+          <w:sz w:val="18"/>
+          <w:szCs w:val="18"/>
+          <w:lang w:bidi="en-US"/>
+        </w:rPr>
+        <w:t>Doswell</w:t>
+      </w:r>
+      <w:proofErr w:type="spellEnd"/>
+      <w:r>
+        <w:rPr>
+          <w:spacing w:val="5"/>
+          <w:kern w:val="1"/>
+          <w:sz w:val="18"/>
+          <w:szCs w:val="18"/>
+          <w:lang w:bidi="en-US"/>
+        </w:rPr>
+        <w:t xml:space="preserve">, C. A. </w:t>
+      </w:r>
+      <w:r>
+        <w:rPr>
+          <w:spacing w:val="5"/>
+          <w:kern w:val="1"/>
+          <w:sz w:val="18"/>
+          <w:szCs w:val="18"/>
+          <w:lang w:bidi="en-US"/>
+        </w:rPr>
+        <w:t>(1999), “</w:t>
+      </w:r>
+      <w:r>
+        <w:rPr>
+          <w:spacing w:val="5"/>
+          <w:kern w:val="1"/>
+          <w:sz w:val="18"/>
+          <w:szCs w:val="18"/>
+          <w:lang w:bidi="en-US"/>
+        </w:rPr>
+        <w:t>Precipitation Forecasting Using a Neural Network</w:t>
+      </w:r>
+      <w:r>
+        <w:rPr>
+          <w:spacing w:val="5"/>
+          <w:kern w:val="1"/>
+          <w:sz w:val="18"/>
+          <w:szCs w:val="18"/>
+          <w:lang w:bidi="en-US"/>
+        </w:rPr>
+        <w:t>”.</w:t>
+      </w:r>
+      <w:r>
+        <w:rPr>
+          <w:spacing w:val="5"/>
+          <w:kern w:val="1"/>
+          <w:sz w:val="18"/>
+          <w:szCs w:val="18"/>
+          <w:lang w:bidi="en-US"/>
+        </w:rPr>
+        <w:t xml:space="preserve"> </w:t>
+      </w:r>
+      <w:r>
+        <w:rPr>
+          <w:i/>
+          <w:spacing w:val="5"/>
+          <w:kern w:val="1"/>
+          <w:sz w:val="18"/>
+          <w:szCs w:val="18"/>
+          <w:lang w:bidi="en-US"/>
+        </w:rPr>
+        <w:t>Weather and Forecasting</w:t>
+      </w:r>
+      <w:r>
+        <w:rPr>
+          <w:spacing w:val="5"/>
+          <w:kern w:val="1"/>
+          <w:sz w:val="18"/>
+          <w:szCs w:val="18"/>
+          <w:lang w:bidi="en-US"/>
+        </w:rPr>
+        <w:t xml:space="preserve"> </w:t>
+      </w:r>
+      <w:r>
+        <w:rPr>
+          <w:b/>
+          <w:spacing w:val="5"/>
+          <w:kern w:val="1"/>
+          <w:sz w:val="18"/>
+          <w:szCs w:val="18"/>
+          <w:lang w:bidi="en-US"/>
+        </w:rPr>
+        <w:t>14</w:t>
+      </w:r>
+      <w:r>
+        <w:rPr>
+          <w:spacing w:val="5"/>
+          <w:kern w:val="1"/>
+          <w:sz w:val="18"/>
+          <w:szCs w:val="18"/>
+          <w:lang w:bidi="en-US"/>
+        </w:rPr>
+        <w:t>(3):</w:t>
+      </w:r>
+      <w:r>
+        <w:rPr>
+          <w:spacing w:val="5"/>
+          <w:kern w:val="1"/>
+          <w:sz w:val="18"/>
+          <w:szCs w:val="18"/>
+          <w:lang w:bidi="en-US"/>
+        </w:rPr>
+        <w:t xml:space="preserve"> 338-345</w:t>
+      </w:r>
+      <w:r>
+        <w:rPr>
+          <w:spacing w:val="5"/>
+          <w:kern w:val="1"/>
+          <w:sz w:val="18"/>
+          <w:szCs w:val="18"/>
+          <w:lang w:bidi="en-US"/>
+        </w:rPr>
+        <w:t>.</w:t>
+      </w:r>
+      <w:bookmarkEnd w:id="18"/>
+    </w:p>
+    <w:p>
+      <w:pPr>
+        <w:pStyle w:val="Prrafodelista"/>
+        <w:widowControl w:val="0"/>
+        <w:numPr>
+          <w:ilvl w:val="0"/>
+          <w:numId w:val="16"/>
+        </w:numPr>
+        <w:autoSpaceDE w:val="0"/>
+        <w:autoSpaceDN w:val="0"/>
+        <w:adjustRightInd w:val="0"/>
+        <w:spacing w:before="120" w:line="226" w:lineRule="auto"/>
+        <w:ind w:left="360"/>
+        <w:jc w:val="both"/>
+        <w:rPr>
+          <w:spacing w:val="5"/>
+          <w:kern w:val="1"/>
+          <w:sz w:val="18"/>
+          <w:szCs w:val="18"/>
+          <w:lang w:bidi="en-US"/>
+        </w:rPr>
+      </w:pPr>
+      <w:bookmarkStart w:id="19" w:name="_Ref374380829"/>
+      <w:r>
+        <w:rPr>
+          <w:spacing w:val="5"/>
+          <w:kern w:val="1"/>
+          <w:sz w:val="18"/>
+          <w:szCs w:val="18"/>
+          <w:lang w:bidi="en-US"/>
+        </w:rPr>
+        <w:t xml:space="preserve">Koizumi, K. </w:t>
+      </w:r>
+      <w:r>
+        <w:rPr>
+          <w:spacing w:val="5"/>
+          <w:kern w:val="1"/>
+          <w:sz w:val="18"/>
+          <w:szCs w:val="18"/>
+          <w:lang w:bidi="en-US"/>
+        </w:rPr>
+        <w:t>(1999), “</w:t>
+      </w:r>
+      <w:r>
+        <w:rPr>
+          <w:spacing w:val="5"/>
+          <w:kern w:val="1"/>
+          <w:sz w:val="18"/>
+          <w:szCs w:val="18"/>
+          <w:lang w:bidi="en-US"/>
+        </w:rPr>
+        <w:t>An Objective Method to Modify Numerical Model Forecasts with Newly Given Weather Data Using an Artificial Neural Network</w:t>
+      </w:r>
+      <w:r>
+        <w:rPr>
+          <w:spacing w:val="5"/>
+          <w:kern w:val="1"/>
+          <w:sz w:val="18"/>
+          <w:szCs w:val="18"/>
+          <w:lang w:bidi="en-US"/>
+        </w:rPr>
+        <w:t>”.</w:t>
+      </w:r>
+      <w:r>
+        <w:rPr>
+          <w:spacing w:val="5"/>
+          <w:kern w:val="1"/>
+          <w:sz w:val="18"/>
+          <w:szCs w:val="18"/>
+          <w:lang w:bidi="en-US"/>
+        </w:rPr>
+        <w:t xml:space="preserve"> </w:t>
+      </w:r>
+      <w:r>
+        <w:rPr>
+          <w:i/>
+          <w:spacing w:val="5"/>
+          <w:kern w:val="1"/>
+          <w:sz w:val="18"/>
+          <w:szCs w:val="18"/>
+          <w:lang w:bidi="en-US"/>
+        </w:rPr>
+        <w:t>Weather and Forecasting</w:t>
+      </w:r>
+      <w:r>
+        <w:rPr>
+          <w:spacing w:val="5"/>
+          <w:kern w:val="1"/>
+          <w:sz w:val="18"/>
+          <w:szCs w:val="18"/>
+          <w:lang w:bidi="en-US"/>
+        </w:rPr>
+        <w:t xml:space="preserve"> </w:t>
+      </w:r>
+      <w:r>
+        <w:rPr>
+          <w:b/>
+          <w:spacing w:val="5"/>
+          <w:kern w:val="1"/>
+          <w:sz w:val="18"/>
+          <w:szCs w:val="18"/>
+          <w:lang w:bidi="en-US"/>
+        </w:rPr>
+        <w:t>14</w:t>
+      </w:r>
+      <w:r>
+        <w:rPr>
+          <w:spacing w:val="5"/>
+          <w:kern w:val="1"/>
+          <w:sz w:val="18"/>
+          <w:szCs w:val="18"/>
+          <w:lang w:bidi="en-US"/>
+        </w:rPr>
+        <w:t>(1):</w:t>
+      </w:r>
+      <w:r>
+        <w:rPr>
+          <w:spacing w:val="5"/>
+          <w:kern w:val="1"/>
+          <w:sz w:val="18"/>
+          <w:szCs w:val="18"/>
+          <w:lang w:bidi="en-US"/>
+        </w:rPr>
+        <w:t xml:space="preserve"> 109-118</w:t>
+      </w:r>
+      <w:r>
+        <w:rPr>
+          <w:spacing w:val="5"/>
+          <w:kern w:val="1"/>
+          <w:sz w:val="18"/>
+          <w:szCs w:val="18"/>
+          <w:lang w:bidi="en-US"/>
+        </w:rPr>
+        <w:t>.</w:t>
+      </w:r>
+      <w:bookmarkStart w:id="20" w:name="_Ref374275443"/>
+      <w:bookmarkEnd w:id="19"/>
+      <w:r>
+        <w:rPr>
+          <w:spacing w:val="5"/>
+          <w:kern w:val="1"/>
+          <w:sz w:val="18"/>
+          <w:szCs w:val="18"/>
+          <w:lang w:bidi="en-US"/>
+        </w:rPr>
+        <w:t xml:space="preserve"> </w:t>
+      </w:r>
+    </w:p>
+    <w:p>
+      <w:pPr>
+        <w:pStyle w:val="Prrafodelista"/>
+        <w:widowControl w:val="0"/>
+        <w:numPr>
+          <w:ilvl w:val="0"/>
+          <w:numId w:val="16"/>
+        </w:numPr>
+        <w:autoSpaceDE w:val="0"/>
+        <w:autoSpaceDN w:val="0"/>
+        <w:adjustRightInd w:val="0"/>
+        <w:spacing w:before="120" w:line="226" w:lineRule="auto"/>
+        <w:ind w:left="360"/>
+        <w:jc w:val="both"/>
+        <w:rPr>
+          <w:spacing w:val="5"/>
+          <w:kern w:val="1"/>
+          <w:sz w:val="18"/>
+          <w:szCs w:val="18"/>
+          <w:lang w:bidi="en-US"/>
+        </w:rPr>
+      </w:pPr>
+      <w:bookmarkStart w:id="21" w:name="_Ref374380956"/>
       <w:r>
         <w:rPr>
           <w:spacing w:val="5"/>
@@ -11866,7 +14403,168 @@
         </w:rPr>
         <w:t>.</w:t>
       </w:r>
-      <w:bookmarkEnd w:id="6"/>
+      <w:bookmarkEnd w:id="20"/>
+      <w:bookmarkEnd w:id="21"/>
+    </w:p>
+    <w:p>
+      <w:pPr>
+        <w:pStyle w:val="Prrafodelista"/>
+        <w:widowControl w:val="0"/>
+        <w:numPr>
+          <w:ilvl w:val="0"/>
+          <w:numId w:val="16"/>
+        </w:numPr>
+        <w:autoSpaceDE w:val="0"/>
+        <w:autoSpaceDN w:val="0"/>
+        <w:adjustRightInd w:val="0"/>
+        <w:spacing w:before="120" w:line="226" w:lineRule="auto"/>
+        <w:ind w:left="360"/>
+        <w:jc w:val="both"/>
+        <w:rPr>
+          <w:spacing w:val="5"/>
+          <w:kern w:val="1"/>
+          <w:sz w:val="18"/>
+          <w:szCs w:val="18"/>
+          <w:lang w:val="es-MX" w:bidi="en-US"/>
+        </w:rPr>
+      </w:pPr>
+      <w:bookmarkStart w:id="22" w:name="_Ref374381151"/>
+      <w:proofErr w:type="spellStart"/>
+      <w:r>
+        <w:rPr>
+          <w:spacing w:val="5"/>
+          <w:kern w:val="1"/>
+          <w:sz w:val="18"/>
+          <w:szCs w:val="18"/>
+          <w:lang w:bidi="en-US"/>
+        </w:rPr>
+        <w:t>Lutkepohl</w:t>
+      </w:r>
+      <w:proofErr w:type="spellEnd"/>
+      <w:r>
+        <w:rPr>
+          <w:spacing w:val="5"/>
+          <w:kern w:val="1"/>
+          <w:sz w:val="18"/>
+          <w:szCs w:val="18"/>
+          <w:lang w:bidi="en-US"/>
+        </w:rPr>
+        <w:t xml:space="preserve">, H. (1991), </w:t>
+      </w:r>
+      <w:r>
+        <w:rPr>
+          <w:i/>
+          <w:iCs/>
+          <w:spacing w:val="5"/>
+          <w:kern w:val="1"/>
+          <w:sz w:val="18"/>
+          <w:szCs w:val="18"/>
+          <w:lang w:bidi="en-US"/>
+        </w:rPr>
+        <w:t>Introduction to Multiple Time Series Analysis</w:t>
+      </w:r>
+      <w:r>
+        <w:rPr>
+          <w:spacing w:val="5"/>
+          <w:kern w:val="1"/>
+          <w:sz w:val="18"/>
+          <w:szCs w:val="18"/>
+          <w:lang w:bidi="en-US"/>
+        </w:rPr>
+        <w:t>. Springer-</w:t>
+      </w:r>
+      <w:proofErr w:type="spellStart"/>
+      <w:r>
+        <w:rPr>
+          <w:spacing w:val="5"/>
+          <w:kern w:val="1"/>
+          <w:sz w:val="18"/>
+          <w:szCs w:val="18"/>
+          <w:lang w:bidi="en-US"/>
+        </w:rPr>
+        <w:t>Verlag</w:t>
+      </w:r>
+      <w:proofErr w:type="spellEnd"/>
+      <w:r>
+        <w:rPr>
+          <w:spacing w:val="5"/>
+          <w:kern w:val="1"/>
+          <w:sz w:val="18"/>
+          <w:szCs w:val="18"/>
+          <w:lang w:bidi="en-US"/>
+        </w:rPr>
+        <w:t>, Berlin.</w:t>
+      </w:r>
+      <w:bookmarkEnd w:id="22"/>
+    </w:p>
+    <w:p>
+      <w:pPr>
+        <w:pStyle w:val="Prrafodelista"/>
+        <w:widowControl w:val="0"/>
+        <w:numPr>
+          <w:ilvl w:val="0"/>
+          <w:numId w:val="16"/>
+        </w:numPr>
+        <w:autoSpaceDE w:val="0"/>
+        <w:autoSpaceDN w:val="0"/>
+        <w:adjustRightInd w:val="0"/>
+        <w:spacing w:before="120" w:line="226" w:lineRule="auto"/>
+        <w:ind w:left="360"/>
+        <w:jc w:val="both"/>
+        <w:rPr>
+          <w:spacing w:val="5"/>
+          <w:kern w:val="1"/>
+          <w:sz w:val="18"/>
+          <w:szCs w:val="18"/>
+          <w:lang w:bidi="en-US"/>
+        </w:rPr>
+      </w:pPr>
+      <w:bookmarkStart w:id="23" w:name="_Ref374381168"/>
+      <w:proofErr w:type="spellStart"/>
+      <w:r>
+        <w:rPr>
+          <w:spacing w:val="5"/>
+          <w:kern w:val="1"/>
+          <w:sz w:val="18"/>
+          <w:szCs w:val="18"/>
+          <w:lang w:bidi="en-US"/>
+        </w:rPr>
+        <w:t>Zivot</w:t>
+      </w:r>
+      <w:proofErr w:type="spellEnd"/>
+      <w:r>
+        <w:rPr>
+          <w:spacing w:val="5"/>
+          <w:kern w:val="1"/>
+          <w:sz w:val="18"/>
+          <w:szCs w:val="18"/>
+          <w:lang w:bidi="en-US"/>
+        </w:rPr>
+        <w:t xml:space="preserve">, E. and Wang, J. (2006), Vector autoregressive models for multivariate time series”, in </w:t>
+      </w:r>
+      <w:r>
+        <w:rPr>
+          <w:i/>
+          <w:iCs/>
+          <w:spacing w:val="5"/>
+          <w:kern w:val="1"/>
+          <w:sz w:val="18"/>
+          <w:szCs w:val="18"/>
+          <w:lang w:bidi="en-US"/>
+        </w:rPr>
+        <w:t>Modeling Financial Time Series with S-PLUS</w:t>
+      </w:r>
+      <w:r>
+        <w:rPr>
+          <w:spacing w:val="5"/>
+          <w:kern w:val="1"/>
+          <w:sz w:val="18"/>
+          <w:szCs w:val="18"/>
+          <w:lang w:bidi="en-US"/>
+        </w:rPr>
+        <w:t>, pages 385–429. Springer New York.</w:t>
+      </w:r>
+      <w:bookmarkEnd w:id="23"/>
     </w:p>
     <w:sectPr>
       <w:pgSz w:w="12240" w:h="15840"/>
@@ -14723,7 +17421,7 @@
 </file>
 
 <file path=customXml/itemProps1.xml><?xml version="1.0" encoding="utf-8"?>
-<ds:datastoreItem xmlns:ds="http://schemas.openxmlformats.org/officeDocument/2006/customXml" ds:itemID="{B98B0094-DEF4-4602-833B-633812786723}">
+<ds:datastoreItem xmlns:ds="http://schemas.openxmlformats.org/officeDocument/2006/customXml" ds:itemID="{EA103F7A-6A47-44C5-B48B-C8C167472511}">
   <ds:schemaRefs>
     <ds:schemaRef ds:uri="http://schemas.openxmlformats.org/officeDocument/2006/bibliography"/>
   </ds:schemaRefs>

</xml_diff>

<commit_message>
Final report on PDF
</commit_message>
<xml_diff>
--- a/reports/Final report.docx
+++ b/reports/Final report.docx
@@ -5,9 +5,6 @@
     <w:tbl>
       <w:tblPr>
         <w:tblW w:w="8640" w:type="dxa"/>
-        <w:tblBorders>
-          <w:top w:val="single" w:sz="12" w:space="0" w:color="BFBFBF"/>
-        </w:tblBorders>
         <w:tblLayout w:type="fixed"/>
         <w:tblLook w:val="0000" w:firstRow="0" w:lastRow="0" w:firstColumn="0" w:lastColumn="0" w:noHBand="0" w:noVBand="0"/>
       </w:tblPr>
@@ -19,10 +16,7 @@
           <w:tcPr>
             <w:tcW w:w="8640" w:type="dxa"/>
             <w:tcBorders>
-              <w:top w:val="single" w:sz="8" w:space="0" w:color="BFBFBF"/>
-              <w:left w:val="single" w:sz="8" w:space="0" w:color="BFBFBF"/>
-              <w:bottom w:val="single" w:sz="8" w:space="0" w:color="BFBFBF"/>
-              <w:right w:val="single" w:sz="8" w:space="0" w:color="BFBFBF"/>
+              <w:bottom w:val="single" w:sz="24" w:space="0" w:color="auto"/>
             </w:tcBorders>
           </w:tcPr>
           <w:p>
@@ -42,19 +36,12 @@
         </w:tc>
       </w:tr>
       <w:tr>
-        <w:tblPrEx>
-          <w:tblBorders>
-            <w:top w:val="none" w:sz="0" w:space="0" w:color="auto"/>
-          </w:tblBorders>
-        </w:tblPrEx>
         <w:tc>
           <w:tcPr>
             <w:tcW w:w="7920" w:type="dxa"/>
             <w:tcBorders>
-              <w:top w:val="single" w:sz="36" w:space="0" w:color="BFBFBF"/>
-              <w:left w:val="single" w:sz="8" w:space="0" w:color="BFBFBF"/>
-              <w:bottom w:val="single" w:sz="8" w:space="0" w:color="BFBFBF"/>
-              <w:right w:val="single" w:sz="8" w:space="0" w:color="BFBFBF"/>
+              <w:top w:val="single" w:sz="24" w:space="0" w:color="auto"/>
+              <w:bottom w:val="single" w:sz="12" w:space="0" w:color="auto"/>
             </w:tcBorders>
           </w:tcPr>
           <w:p>
@@ -89,12 +76,6 @@
         </w:tc>
       </w:tr>
       <w:tr>
-        <w:tblPrEx>
-          <w:tblBorders>
-            <w:top w:val="none" w:sz="0" w:space="0" w:color="auto"/>
-            <w:bottom w:val="single" w:sz="12" w:space="0" w:color="BFBFBF"/>
-          </w:tblBorders>
-        </w:tblPrEx>
         <w:trPr>
           <w:trHeight w:val="304"/>
         </w:trPr>
@@ -102,10 +83,7 @@
           <w:tcPr>
             <w:tcW w:w="7920" w:type="dxa"/>
             <w:tcBorders>
-              <w:top w:val="single" w:sz="8" w:space="0" w:color="BFBFBF"/>
-              <w:left w:val="single" w:sz="8" w:space="0" w:color="BFBFBF"/>
-              <w:bottom w:val="single" w:sz="8" w:space="0" w:color="BFBFBF"/>
-              <w:right w:val="single" w:sz="8" w:space="0" w:color="BFBFBF"/>
+              <w:top w:val="single" w:sz="12" w:space="0" w:color="auto"/>
             </w:tcBorders>
           </w:tcPr>
           <w:p>
@@ -386,15 +364,7 @@
           <w:spacing w:val="5"/>
           <w:kern w:val="1"/>
         </w:rPr>
-        <w:t xml:space="preserve">Vector Auto-Regression (VAR) </w:t>
-      </w:r>
-      <w:proofErr w:type="gramStart"/>
-      <w:r>
-        <w:rPr>
-          <w:spacing w:val="5"/>
-          <w:kern w:val="1"/>
-        </w:rPr>
-        <w:t>model</w:t>
+        <w:t>Vector Auto-Regression (VAR) model</w:t>
       </w:r>
       <w:r>
         <w:rPr>
@@ -403,7 +373,6 @@
         </w:rPr>
         <w:t>s</w:t>
       </w:r>
-      <w:proofErr w:type="gramEnd"/>
       <w:r>
         <w:rPr>
           <w:spacing w:val="5"/>
@@ -824,7 +793,7 @@
     </w:p>
     <w:p>
       <w:pPr>
-        <w:pStyle w:val="Prrafodelista"/>
+        <w:pStyle w:val="ListParagraph"/>
         <w:widowControl w:val="0"/>
         <w:numPr>
           <w:ilvl w:val="1"/>
@@ -852,7 +821,7 @@
     </w:p>
     <w:p>
       <w:pPr>
-        <w:pStyle w:val="Prrafodelista"/>
+        <w:pStyle w:val="ListParagraph"/>
         <w:widowControl w:val="0"/>
         <w:autoSpaceDE w:val="0"/>
         <w:autoSpaceDN w:val="0"/>
@@ -3552,7 +3521,6 @@
           <w:noProof/>
           <w:spacing w:val="5"/>
           <w:kern w:val="1"/>
-          <w:lang w:val="es-MX" w:eastAsia="es-MX"/>
         </w:rPr>
         <w:drawing>
           <wp:inline distT="0" distB="0" distL="0" distR="0" wp14:anchorId="095C6297" wp14:editId="383EE3A8">
@@ -3608,22 +3576,37 @@
     </w:p>
     <w:p>
       <w:pPr>
-        <w:pStyle w:val="Epgrafe"/>
+        <w:pStyle w:val="Caption"/>
       </w:pPr>
       <w:bookmarkStart w:id="0" w:name="_Ref374380972"/>
       <w:proofErr w:type="gramStart"/>
       <w:r>
         <w:t xml:space="preserve">Figure </w:t>
       </w:r>
-      <w:fldSimple w:instr=" SEQ Figure \* ARABIC ">
-        <w:r>
-          <w:rPr>
-            <w:noProof/>
-          </w:rPr>
-          <w:t>1</w:t>
-        </w:r>
-      </w:fldSimple>
+      <w:proofErr w:type="gramEnd"/>
+      <w:r>
+        <w:fldChar w:fldCharType="begin"/>
+      </w:r>
+      <w:r>
+        <w:instrText xml:space="preserve"> SEQ Figure \* ARABIC </w:instrText>
+      </w:r>
+      <w:r>
+        <w:fldChar w:fldCharType="separate"/>
+      </w:r>
+      <w:r>
+        <w:rPr>
+          <w:noProof/>
+        </w:rPr>
+        <w:t>1</w:t>
+      </w:r>
+      <w:r>
+        <w:rPr>
+          <w:noProof/>
+        </w:rPr>
+        <w:fldChar w:fldCharType="end"/>
+      </w:r>
       <w:bookmarkEnd w:id="0"/>
+      <w:proofErr w:type="gramStart"/>
       <w:r>
         <w:t>.</w:t>
       </w:r>
@@ -3681,15 +3664,30 @@
         <w:lastRenderedPageBreak/>
         <w:t xml:space="preserve">Table </w:t>
       </w:r>
-      <w:fldSimple w:instr=" SEQ Table \* ARABIC ">
-        <w:r>
-          <w:rPr>
-            <w:noProof/>
-          </w:rPr>
-          <w:t>1</w:t>
-        </w:r>
-      </w:fldSimple>
+      <w:proofErr w:type="gramEnd"/>
+      <w:r>
+        <w:fldChar w:fldCharType="begin"/>
+      </w:r>
+      <w:r>
+        <w:instrText xml:space="preserve"> SEQ Table \* ARABIC </w:instrText>
+      </w:r>
+      <w:r>
+        <w:fldChar w:fldCharType="separate"/>
+      </w:r>
+      <w:r>
+        <w:rPr>
+          <w:noProof/>
+        </w:rPr>
+        <w:t>1</w:t>
+      </w:r>
+      <w:r>
+        <w:rPr>
+          <w:noProof/>
+        </w:rPr>
+        <w:fldChar w:fldCharType="end"/>
+      </w:r>
       <w:bookmarkEnd w:id="1"/>
+      <w:proofErr w:type="gramStart"/>
       <w:r>
         <w:t>.</w:t>
       </w:r>
@@ -5415,7 +5413,7 @@
     </w:p>
     <w:p>
       <w:pPr>
-        <w:pStyle w:val="Prrafodelista"/>
+        <w:pStyle w:val="ListParagraph"/>
         <w:widowControl w:val="0"/>
         <w:numPr>
           <w:ilvl w:val="0"/>
@@ -5968,7 +5966,7 @@
     </w:p>
     <w:tbl>
       <w:tblPr>
-        <w:tblStyle w:val="Tablaconcuadrcula"/>
+        <w:tblStyle w:val="TableGrid"/>
         <w:tblW w:w="0" w:type="auto"/>
         <w:tblBorders>
           <w:top w:val="none" w:sz="0" w:space="0" w:color="auto"/>
@@ -7171,7 +7169,7 @@
     </w:p>
     <w:tbl>
       <w:tblPr>
-        <w:tblStyle w:val="Tablaconcuadrcula"/>
+        <w:tblStyle w:val="TableGrid"/>
         <w:tblW w:w="0" w:type="auto"/>
         <w:tblBorders>
           <w:top w:val="none" w:sz="0" w:space="0" w:color="auto"/>
@@ -7900,7 +7898,7 @@
     </w:p>
     <w:tbl>
       <w:tblPr>
-        <w:tblStyle w:val="Tablaconcuadrcula"/>
+        <w:tblStyle w:val="TableGrid"/>
         <w:tblW w:w="0" w:type="auto"/>
         <w:tblBorders>
           <w:top w:val="none" w:sz="0" w:space="0" w:color="auto"/>
@@ -8794,7 +8792,7 @@
     </w:p>
     <w:tbl>
       <w:tblPr>
-        <w:tblStyle w:val="Tablaconcuadrcula"/>
+        <w:tblStyle w:val="TableGrid"/>
         <w:tblW w:w="0" w:type="auto"/>
         <w:tblBorders>
           <w:top w:val="none" w:sz="0" w:space="0" w:color="auto"/>
@@ -9917,7 +9915,7 @@
     </w:p>
     <w:tbl>
       <w:tblPr>
-        <w:tblStyle w:val="Tablaconcuadrcula"/>
+        <w:tblStyle w:val="TableGrid"/>
         <w:tblW w:w="0" w:type="auto"/>
         <w:tblBorders>
           <w:top w:val="none" w:sz="0" w:space="0" w:color="auto"/>
@@ -10655,7 +10653,7 @@
     </w:p>
     <w:tbl>
       <w:tblPr>
-        <w:tblStyle w:val="Tablaconcuadrcula"/>
+        <w:tblStyle w:val="TableGrid"/>
         <w:tblW w:w="0" w:type="auto"/>
         <w:tblBorders>
           <w:top w:val="none" w:sz="0" w:space="0" w:color="auto"/>
@@ -11499,7 +11497,16 @@
           <w:spacing w:val="24"/>
           <w:kern w:val="1"/>
         </w:rPr>
-        <w:t xml:space="preserve">2.5 </w:t>
+        <w:t>2.4</w:t>
+      </w:r>
+      <w:r>
+        <w:rPr>
+          <w:b/>
+          <w:bCs/>
+          <w:spacing w:val="24"/>
+          <w:kern w:val="1"/>
+        </w:rPr>
+        <w:t xml:space="preserve"> </w:t>
       </w:r>
       <w:r>
         <w:rPr>
@@ -11818,7 +11825,7 @@
           <w:spacing w:val="5"/>
           <w:kern w:val="1"/>
         </w:rPr>
-        <w:instrText xml:space="preserve"> REF _Ref374276058 \h </w:instrText>
+        <w:instrText xml:space="preserve"> REF _Ref374520925 \h </w:instrText>
       </w:r>
       <w:r>
         <w:rPr>
@@ -11854,7 +11861,14 @@
           <w:spacing w:val="5"/>
           <w:kern w:val="1"/>
         </w:rPr>
-        <w:t xml:space="preserve"> shows the difference between these two variations. </w:t>
+        <w:t xml:space="preserve"> </w:t>
+      </w:r>
+      <w:r>
+        <w:rPr>
+          <w:spacing w:val="5"/>
+          <w:kern w:val="1"/>
+        </w:rPr>
+        <w:t>shows the difference between these two variations.</w:t>
       </w:r>
     </w:p>
     <w:p>
@@ -11896,7 +11910,6 @@
       <w:r>
         <w:rPr>
           <w:noProof/>
-          <w:lang w:val="es-MX" w:eastAsia="es-MX"/>
         </w:rPr>
         <w:lastRenderedPageBreak/>
         <w:drawing>
@@ -11948,20 +11961,37 @@
     </w:p>
     <w:p>
       <w:pPr>
-        <w:pStyle w:val="Epgrafe"/>
-      </w:pPr>
+        <w:pStyle w:val="Caption"/>
+      </w:pPr>
+      <w:bookmarkStart w:id="2" w:name="_Ref374520925"/>
       <w:proofErr w:type="gramStart"/>
       <w:r>
         <w:t xml:space="preserve">Figure </w:t>
       </w:r>
-      <w:fldSimple w:instr=" SEQ Figure \* ARABIC ">
-        <w:r>
-          <w:rPr>
-            <w:noProof/>
-          </w:rPr>
-          <w:t>2</w:t>
-        </w:r>
-      </w:fldSimple>
+      <w:proofErr w:type="gramEnd"/>
+      <w:r>
+        <w:fldChar w:fldCharType="begin"/>
+      </w:r>
+      <w:r>
+        <w:instrText xml:space="preserve"> SEQ Figure \* ARABIC </w:instrText>
+      </w:r>
+      <w:r>
+        <w:fldChar w:fldCharType="separate"/>
+      </w:r>
+      <w:r>
+        <w:rPr>
+          <w:noProof/>
+        </w:rPr>
+        <w:t>2</w:t>
+      </w:r>
+      <w:r>
+        <w:rPr>
+          <w:noProof/>
+        </w:rPr>
+        <w:fldChar w:fldCharType="end"/>
+      </w:r>
+      <w:bookmarkEnd w:id="2"/>
+      <w:proofErr w:type="gramStart"/>
       <w:r>
         <w:t>.</w:t>
       </w:r>
@@ -12632,12 +12662,7 @@
     </w:p>
     <w:p>
       <w:pPr>
-        <w:widowControl w:val="0"/>
-        <w:autoSpaceDE w:val="0"/>
-        <w:autoSpaceDN w:val="0"/>
-        <w:adjustRightInd w:val="0"/>
         <w:spacing w:before="120"/>
-        <w:jc w:val="both"/>
         <w:rPr>
           <w:spacing w:val="5"/>
           <w:kern w:val="1"/>
@@ -12799,43 +12824,52 @@
     <w:p>
       <w:pPr>
         <w:rPr>
-          <w:rFonts w:eastAsiaTheme="minorEastAsia"/>
-          <w:i/>
-        </w:rPr>
-      </w:pPr>
+          <w:spacing w:val="5"/>
+          <w:kern w:val="1"/>
+        </w:rPr>
+      </w:pPr>
+      <w:r>
+        <w:rPr>
+          <w:spacing w:val="5"/>
+          <w:kern w:val="1"/>
+        </w:rPr>
+        <w:br w:type="page"/>
+      </w:r>
     </w:p>
     <w:p>
       <w:pPr>
-        <w:rPr>
-          <w:spacing w:val="5"/>
-          <w:kern w:val="1"/>
-        </w:rPr>
-      </w:pPr>
-      <w:bookmarkStart w:id="2" w:name="_Ref374382304"/>
-      <w:r>
-        <w:br w:type="page"/>
-      </w:r>
-    </w:p>
-    <w:p>
-      <w:pPr>
-        <w:pStyle w:val="Epgrafe"/>
-        <w:keepNext/>
-        <w:spacing w:after="120"/>
-      </w:pPr>
+        <w:pStyle w:val="Caption"/>
+      </w:pPr>
+      <w:bookmarkStart w:id="3" w:name="_Ref374382304"/>
       <w:proofErr w:type="gramStart"/>
       <w:r>
         <w:lastRenderedPageBreak/>
         <w:t xml:space="preserve">Table </w:t>
       </w:r>
-      <w:fldSimple w:instr=" SEQ Table \* ARABIC ">
-        <w:r>
-          <w:rPr>
-            <w:noProof/>
-          </w:rPr>
-          <w:t>2</w:t>
-        </w:r>
-      </w:fldSimple>
-      <w:bookmarkEnd w:id="2"/>
+      <w:proofErr w:type="gramEnd"/>
+      <w:r>
+        <w:fldChar w:fldCharType="begin"/>
+      </w:r>
+      <w:r>
+        <w:instrText xml:space="preserve"> SEQ Table \* ARABIC </w:instrText>
+      </w:r>
+      <w:r>
+        <w:fldChar w:fldCharType="separate"/>
+      </w:r>
+      <w:r>
+        <w:rPr>
+          <w:noProof/>
+        </w:rPr>
+        <w:t>2</w:t>
+      </w:r>
+      <w:r>
+        <w:rPr>
+          <w:noProof/>
+        </w:rPr>
+        <w:fldChar w:fldCharType="end"/>
+      </w:r>
+      <w:bookmarkEnd w:id="3"/>
+      <w:proofErr w:type="gramStart"/>
       <w:r>
         <w:t>.</w:t>
       </w:r>
@@ -12846,7 +12880,7 @@
     </w:p>
     <w:tbl>
       <w:tblPr>
-        <w:tblStyle w:val="Tablaconcuadrcula"/>
+        <w:tblStyle w:val="TableGrid"/>
         <w:tblW w:w="0" w:type="auto"/>
         <w:jc w:val="center"/>
         <w:tblInd w:w="689" w:type="dxa"/>
@@ -13915,7 +13949,7 @@
         <w:t>3</w:t>
       </w:r>
       <w:r>
-        <w:t>.</w:t>
+        <w:t>. Test set RMSE, averaged across all variables for each of the models.</w:t>
       </w:r>
       <w:r>
         <w:rPr>
@@ -14008,7 +14042,6 @@
       <w:r>
         <w:rPr>
           <w:noProof/>
-          <w:lang w:val="es-MX" w:eastAsia="es-MX"/>
         </w:rPr>
         <w:drawing>
           <wp:inline distT="0" distB="0" distL="0" distR="0" wp14:anchorId="0F8E37CF" wp14:editId="16755680">
@@ -14027,21 +14060,36 @@
     </w:p>
     <w:p>
       <w:pPr>
-        <w:pStyle w:val="Epgrafe"/>
-      </w:pPr>
-      <w:bookmarkStart w:id="3" w:name="_Ref374382351"/>
+        <w:pStyle w:val="Caption"/>
+      </w:pPr>
+      <w:bookmarkStart w:id="4" w:name="_Ref374382351"/>
       <w:proofErr w:type="gramStart"/>
       <w:r>
         <w:t xml:space="preserve">Figure </w:t>
       </w:r>
-      <w:fldSimple w:instr=" SEQ Figure \* ARABIC ">
-        <w:r>
-          <w:rPr>
-            <w:noProof/>
-          </w:rPr>
-          <w:t>3</w:t>
-        </w:r>
-      </w:fldSimple>
+      <w:proofErr w:type="gramEnd"/>
+      <w:r>
+        <w:fldChar w:fldCharType="begin"/>
+      </w:r>
+      <w:r>
+        <w:instrText xml:space="preserve"> SEQ Figure \* ARABIC </w:instrText>
+      </w:r>
+      <w:r>
+        <w:fldChar w:fldCharType="separate"/>
+      </w:r>
+      <w:r>
+        <w:rPr>
+          <w:noProof/>
+        </w:rPr>
+        <w:t>3</w:t>
+      </w:r>
+      <w:r>
+        <w:rPr>
+          <w:noProof/>
+        </w:rPr>
+        <w:fldChar w:fldCharType="end"/>
+      </w:r>
+      <w:proofErr w:type="gramStart"/>
       <w:r>
         <w:t>.</w:t>
       </w:r>
@@ -14049,7 +14097,7 @@
       <w:r>
         <w:t xml:space="preserve"> Test set RMSE, averaged across all variables for each of the models.</w:t>
       </w:r>
-      <w:bookmarkEnd w:id="3"/>
+      <w:bookmarkEnd w:id="4"/>
     </w:p>
     <w:p>
       <w:pPr>
@@ -14099,8 +14147,10 @@
           <w:szCs w:val="24"/>
         </w:rPr>
         <w:lastRenderedPageBreak/>
-        <w:t>5</w:t>
-      </w:r>
+        <w:t>4</w:t>
+      </w:r>
+      <w:bookmarkStart w:id="5" w:name="_GoBack"/>
+      <w:bookmarkEnd w:id="5"/>
       <w:r>
         <w:rPr>
           <w:b/>
@@ -14280,7 +14330,6 @@
       <w:r>
         <w:rPr>
           <w:noProof/>
-          <w:lang w:val="es-MX" w:eastAsia="es-MX"/>
         </w:rPr>
         <w:drawing>
           <wp:inline distT="0" distB="0" distL="0" distR="0" wp14:anchorId="5630864F" wp14:editId="1E9D6702">
@@ -14299,23 +14348,38 @@
     </w:p>
     <w:p>
       <w:pPr>
-        <w:pStyle w:val="Epgrafe"/>
-      </w:pPr>
-      <w:bookmarkStart w:id="4" w:name="_Ref374382420"/>
-      <w:bookmarkStart w:id="5" w:name="_Ref374382416"/>
+        <w:pStyle w:val="Caption"/>
+      </w:pPr>
+      <w:bookmarkStart w:id="6" w:name="_Ref374382420"/>
+      <w:bookmarkStart w:id="7" w:name="_Ref374382416"/>
       <w:proofErr w:type="gramStart"/>
       <w:r>
         <w:t xml:space="preserve">Figure </w:t>
       </w:r>
-      <w:fldSimple w:instr=" SEQ Figure \* ARABIC ">
-        <w:r>
-          <w:rPr>
-            <w:noProof/>
-          </w:rPr>
-          <w:t>4</w:t>
-        </w:r>
-      </w:fldSimple>
-      <w:bookmarkEnd w:id="4"/>
+      <w:proofErr w:type="gramEnd"/>
+      <w:r>
+        <w:fldChar w:fldCharType="begin"/>
+      </w:r>
+      <w:r>
+        <w:instrText xml:space="preserve"> SEQ Figure \* ARABIC </w:instrText>
+      </w:r>
+      <w:r>
+        <w:fldChar w:fldCharType="separate"/>
+      </w:r>
+      <w:r>
+        <w:rPr>
+          <w:noProof/>
+        </w:rPr>
+        <w:t>4</w:t>
+      </w:r>
+      <w:r>
+        <w:rPr>
+          <w:noProof/>
+        </w:rPr>
+        <w:fldChar w:fldCharType="end"/>
+      </w:r>
+      <w:bookmarkEnd w:id="6"/>
+      <w:proofErr w:type="gramStart"/>
       <w:r>
         <w:t>.</w:t>
       </w:r>
@@ -14353,7 +14417,7 @@
       <w:r>
         <w:t>.</w:t>
       </w:r>
-      <w:bookmarkEnd w:id="5"/>
+      <w:bookmarkEnd w:id="7"/>
     </w:p>
     <w:p>
       <w:pPr>
@@ -14591,7 +14655,6 @@
       <w:r>
         <w:rPr>
           <w:noProof/>
-          <w:lang w:val="es-MX" w:eastAsia="es-MX"/>
         </w:rPr>
         <w:lastRenderedPageBreak/>
         <w:drawing>
@@ -14611,22 +14674,37 @@
     </w:p>
     <w:p>
       <w:pPr>
-        <w:pStyle w:val="Epgrafe"/>
-      </w:pPr>
-      <w:bookmarkStart w:id="6" w:name="_Ref374382475"/>
+        <w:pStyle w:val="Caption"/>
+      </w:pPr>
+      <w:bookmarkStart w:id="8" w:name="_Ref374382475"/>
       <w:proofErr w:type="gramStart"/>
       <w:r>
         <w:t xml:space="preserve">Figure </w:t>
       </w:r>
-      <w:fldSimple w:instr=" SEQ Figure \* ARABIC ">
-        <w:r>
-          <w:rPr>
-            <w:noProof/>
-          </w:rPr>
-          <w:t>5</w:t>
-        </w:r>
-      </w:fldSimple>
-      <w:bookmarkEnd w:id="6"/>
+      <w:proofErr w:type="gramEnd"/>
+      <w:r>
+        <w:fldChar w:fldCharType="begin"/>
+      </w:r>
+      <w:r>
+        <w:instrText xml:space="preserve"> SEQ Figure \* ARABIC </w:instrText>
+      </w:r>
+      <w:r>
+        <w:fldChar w:fldCharType="separate"/>
+      </w:r>
+      <w:r>
+        <w:rPr>
+          <w:noProof/>
+        </w:rPr>
+        <w:t>5</w:t>
+      </w:r>
+      <w:r>
+        <w:rPr>
+          <w:noProof/>
+        </w:rPr>
+        <w:fldChar w:fldCharType="end"/>
+      </w:r>
+      <w:bookmarkEnd w:id="8"/>
+      <w:proofErr w:type="gramStart"/>
       <w:r>
         <w:t>.</w:t>
       </w:r>
@@ -14667,7 +14745,7 @@
     </w:p>
     <w:p>
       <w:pPr>
-        <w:pStyle w:val="Prrafodelista"/>
+        <w:pStyle w:val="ListParagraph"/>
         <w:widowControl w:val="0"/>
         <w:numPr>
           <w:ilvl w:val="0"/>
@@ -14687,7 +14765,7 @@
           <w:lang w:bidi="en-US"/>
         </w:rPr>
       </w:pPr>
-      <w:bookmarkStart w:id="7" w:name="_Ref374275049"/>
+      <w:bookmarkStart w:id="9" w:name="_Ref374275049"/>
       <w:proofErr w:type="spellStart"/>
       <w:r>
         <w:rPr>
@@ -14741,11 +14819,11 @@
         </w:rPr>
         <w:t>.</w:t>
       </w:r>
-      <w:bookmarkEnd w:id="7"/>
+      <w:bookmarkEnd w:id="9"/>
     </w:p>
     <w:p>
       <w:pPr>
-        <w:pStyle w:val="Prrafodelista"/>
+        <w:pStyle w:val="ListParagraph"/>
         <w:widowControl w:val="0"/>
         <w:numPr>
           <w:ilvl w:val="0"/>
@@ -14765,7 +14843,7 @@
           <w:lang w:bidi="en-US"/>
         </w:rPr>
       </w:pPr>
-      <w:bookmarkStart w:id="8" w:name="_Ref374275121"/>
+      <w:bookmarkStart w:id="10" w:name="_Ref374275121"/>
       <w:r>
         <w:rPr>
           <w:bCs/>
@@ -14823,11 +14901,11 @@
         </w:rPr>
         <w:t>(1): 41-57.</w:t>
       </w:r>
-      <w:bookmarkEnd w:id="8"/>
+      <w:bookmarkEnd w:id="10"/>
     </w:p>
     <w:p>
       <w:pPr>
-        <w:pStyle w:val="Prrafodelista"/>
+        <w:pStyle w:val="ListParagraph"/>
         <w:widowControl w:val="0"/>
         <w:numPr>
           <w:ilvl w:val="0"/>
@@ -14847,7 +14925,7 @@
           <w:lang w:bidi="en-US"/>
         </w:rPr>
       </w:pPr>
-      <w:bookmarkStart w:id="9" w:name="_Ref374276899"/>
+      <w:bookmarkStart w:id="11" w:name="_Ref374276899"/>
       <w:r>
         <w:rPr>
           <w:spacing w:val="5"/>
@@ -14964,11 +15042,11 @@
         </w:rPr>
         <w:t>(1): 1-31.</w:t>
       </w:r>
-      <w:bookmarkEnd w:id="9"/>
+      <w:bookmarkEnd w:id="11"/>
     </w:p>
     <w:p>
       <w:pPr>
-        <w:pStyle w:val="Prrafodelista"/>
+        <w:pStyle w:val="ListParagraph"/>
         <w:widowControl w:val="0"/>
         <w:numPr>
           <w:ilvl w:val="0"/>
@@ -14988,7 +15066,7 @@
           <w:lang w:bidi="en-US"/>
         </w:rPr>
       </w:pPr>
-      <w:bookmarkStart w:id="10" w:name="_Ref374277699"/>
+      <w:bookmarkStart w:id="12" w:name="_Ref374277699"/>
       <w:r>
         <w:rPr>
           <w:spacing w:val="5"/>
@@ -15132,11 +15210,11 @@
         </w:rPr>
         <w:t>.</w:t>
       </w:r>
-      <w:bookmarkEnd w:id="10"/>
+      <w:bookmarkEnd w:id="12"/>
     </w:p>
     <w:p>
       <w:pPr>
-        <w:pStyle w:val="Prrafodelista"/>
+        <w:pStyle w:val="ListParagraph"/>
         <w:widowControl w:val="0"/>
         <w:numPr>
           <w:ilvl w:val="0"/>
@@ -15156,7 +15234,7 @@
           <w:lang w:bidi="en-US"/>
         </w:rPr>
       </w:pPr>
-      <w:bookmarkStart w:id="11" w:name="_Ref374369741"/>
+      <w:bookmarkStart w:id="13" w:name="_Ref374369741"/>
       <w:proofErr w:type="spellStart"/>
       <w:r>
         <w:rPr>
@@ -15345,11 +15423,11 @@
         </w:rPr>
         <w:t>.</w:t>
       </w:r>
-      <w:bookmarkEnd w:id="11"/>
+      <w:bookmarkEnd w:id="13"/>
     </w:p>
     <w:p>
       <w:pPr>
-        <w:pStyle w:val="Prrafodelista"/>
+        <w:pStyle w:val="ListParagraph"/>
         <w:widowControl w:val="0"/>
         <w:numPr>
           <w:ilvl w:val="0"/>
@@ -15369,7 +15447,7 @@
           <w:lang w:bidi="en-US"/>
         </w:rPr>
       </w:pPr>
-      <w:bookmarkStart w:id="12" w:name="_Ref374371903"/>
+      <w:bookmarkStart w:id="14" w:name="_Ref374371903"/>
       <w:proofErr w:type="spellStart"/>
       <w:r>
         <w:rPr>
@@ -15623,11 +15701,11 @@
         </w:rPr>
         <w:t>.</w:t>
       </w:r>
-      <w:bookmarkEnd w:id="12"/>
+      <w:bookmarkEnd w:id="14"/>
     </w:p>
     <w:p>
       <w:pPr>
-        <w:pStyle w:val="Prrafodelista"/>
+        <w:pStyle w:val="ListParagraph"/>
         <w:widowControl w:val="0"/>
         <w:numPr>
           <w:ilvl w:val="0"/>
@@ -15647,7 +15725,7 @@
           <w:lang w:bidi="en-US"/>
         </w:rPr>
       </w:pPr>
-      <w:bookmarkStart w:id="13" w:name="_Ref374372298"/>
+      <w:bookmarkStart w:id="15" w:name="_Ref374372298"/>
       <w:proofErr w:type="spellStart"/>
       <w:r>
         <w:rPr>
@@ -15814,11 +15892,11 @@
         </w:rPr>
         <w:t>.</w:t>
       </w:r>
-      <w:bookmarkEnd w:id="13"/>
+      <w:bookmarkEnd w:id="15"/>
     </w:p>
     <w:p>
       <w:pPr>
-        <w:pStyle w:val="Prrafodelista"/>
+        <w:pStyle w:val="ListParagraph"/>
         <w:widowControl w:val="0"/>
         <w:numPr>
           <w:ilvl w:val="0"/>
@@ -15838,7 +15916,7 @@
           <w:lang w:bidi="en-US"/>
         </w:rPr>
       </w:pPr>
-      <w:bookmarkStart w:id="14" w:name="_Ref374372537"/>
+      <w:bookmarkStart w:id="16" w:name="_Ref374372537"/>
       <w:r>
         <w:rPr>
           <w:spacing w:val="5"/>
@@ -15995,11 +16073,11 @@
         </w:rPr>
         <w:t>.</w:t>
       </w:r>
-      <w:bookmarkEnd w:id="14"/>
+      <w:bookmarkEnd w:id="16"/>
     </w:p>
     <w:p>
       <w:pPr>
-        <w:pStyle w:val="Prrafodelista"/>
+        <w:pStyle w:val="ListParagraph"/>
         <w:widowControl w:val="0"/>
         <w:numPr>
           <w:ilvl w:val="0"/>
@@ -16019,8 +16097,8 @@
           <w:lang w:bidi="en-US"/>
         </w:rPr>
       </w:pPr>
-      <w:bookmarkStart w:id="15" w:name="_Ref374379211"/>
-      <w:bookmarkStart w:id="16" w:name="_Ref374378060"/>
+      <w:bookmarkStart w:id="17" w:name="_Ref374379211"/>
+      <w:bookmarkStart w:id="18" w:name="_Ref374378060"/>
       <w:r>
         <w:rPr>
           <w:spacing w:val="5"/>
@@ -16231,11 +16309,11 @@
         </w:rPr>
         <w:t>.</w:t>
       </w:r>
-      <w:bookmarkEnd w:id="15"/>
+      <w:bookmarkEnd w:id="17"/>
     </w:p>
     <w:p>
       <w:pPr>
-        <w:pStyle w:val="Prrafodelista"/>
+        <w:pStyle w:val="ListParagraph"/>
         <w:widowControl w:val="0"/>
         <w:numPr>
           <w:ilvl w:val="0"/>
@@ -16255,7 +16333,7 @@
           <w:lang w:bidi="en-US"/>
         </w:rPr>
       </w:pPr>
-      <w:bookmarkStart w:id="17" w:name="_Ref374379258"/>
+      <w:bookmarkStart w:id="19" w:name="_Ref374379258"/>
       <w:r>
         <w:rPr>
           <w:spacing w:val="5"/>
@@ -16409,12 +16487,12 @@
         </w:rPr>
         <w:t>(1): 20-30.</w:t>
       </w:r>
-      <w:bookmarkEnd w:id="16"/>
-      <w:bookmarkEnd w:id="17"/>
+      <w:bookmarkEnd w:id="18"/>
+      <w:bookmarkEnd w:id="19"/>
     </w:p>
     <w:p>
       <w:pPr>
-        <w:pStyle w:val="Prrafodelista"/>
+        <w:pStyle w:val="ListParagraph"/>
         <w:widowControl w:val="0"/>
         <w:numPr>
           <w:ilvl w:val="0"/>
@@ -16434,7 +16512,7 @@
           <w:lang w:bidi="en-US"/>
         </w:rPr>
       </w:pPr>
-      <w:bookmarkStart w:id="18" w:name="_Ref374378688"/>
+      <w:bookmarkStart w:id="20" w:name="_Ref374378688"/>
       <w:r>
         <w:rPr>
           <w:spacing w:val="5"/>
@@ -16698,11 +16776,11 @@
         </w:rPr>
         <w:t>.</w:t>
       </w:r>
-      <w:bookmarkEnd w:id="18"/>
+      <w:bookmarkEnd w:id="20"/>
     </w:p>
     <w:p>
       <w:pPr>
-        <w:pStyle w:val="Prrafodelista"/>
+        <w:pStyle w:val="ListParagraph"/>
         <w:widowControl w:val="0"/>
         <w:numPr>
           <w:ilvl w:val="0"/>
@@ -16722,7 +16800,7 @@
           <w:lang w:bidi="en-US"/>
         </w:rPr>
       </w:pPr>
-      <w:bookmarkStart w:id="19" w:name="_Ref374379927"/>
+      <w:bookmarkStart w:id="21" w:name="_Ref374379927"/>
       <w:proofErr w:type="spellStart"/>
       <w:r>
         <w:rPr>
@@ -16867,11 +16945,11 @@
         </w:rPr>
         <w:t>.</w:t>
       </w:r>
-      <w:bookmarkEnd w:id="19"/>
+      <w:bookmarkEnd w:id="21"/>
     </w:p>
     <w:p>
       <w:pPr>
-        <w:pStyle w:val="Prrafodelista"/>
+        <w:pStyle w:val="ListParagraph"/>
         <w:widowControl w:val="0"/>
         <w:numPr>
           <w:ilvl w:val="0"/>
@@ -16891,7 +16969,7 @@
           <w:lang w:bidi="en-US"/>
         </w:rPr>
       </w:pPr>
-      <w:bookmarkStart w:id="20" w:name="_Ref374380041"/>
+      <w:bookmarkStart w:id="22" w:name="_Ref374380041"/>
       <w:proofErr w:type="spellStart"/>
       <w:r>
         <w:rPr>
@@ -17027,11 +17105,11 @@
         </w:rPr>
         <w:t>.</w:t>
       </w:r>
-      <w:bookmarkEnd w:id="20"/>
+      <w:bookmarkEnd w:id="22"/>
     </w:p>
     <w:p>
       <w:pPr>
-        <w:pStyle w:val="Prrafodelista"/>
+        <w:pStyle w:val="ListParagraph"/>
         <w:widowControl w:val="0"/>
         <w:numPr>
           <w:ilvl w:val="0"/>
@@ -17051,7 +17129,7 @@
           <w:lang w:bidi="en-US"/>
         </w:rPr>
       </w:pPr>
-      <w:bookmarkStart w:id="21" w:name="_Ref374380497"/>
+      <w:bookmarkStart w:id="23" w:name="_Ref374380497"/>
       <w:r>
         <w:rPr>
           <w:spacing w:val="5"/>
@@ -17186,11 +17264,11 @@
         </w:rPr>
         <w:t>.</w:t>
       </w:r>
-      <w:bookmarkEnd w:id="21"/>
+      <w:bookmarkEnd w:id="23"/>
     </w:p>
     <w:p>
       <w:pPr>
-        <w:pStyle w:val="Prrafodelista"/>
+        <w:pStyle w:val="ListParagraph"/>
         <w:widowControl w:val="0"/>
         <w:numPr>
           <w:ilvl w:val="0"/>
@@ -17210,7 +17288,7 @@
           <w:lang w:bidi="en-US"/>
         </w:rPr>
       </w:pPr>
-      <w:bookmarkStart w:id="22" w:name="_Ref374380829"/>
+      <w:bookmarkStart w:id="24" w:name="_Ref374380829"/>
       <w:r>
         <w:rPr>
           <w:spacing w:val="5"/>
@@ -17334,8 +17412,8 @@
         </w:rPr>
         <w:t>.</w:t>
       </w:r>
-      <w:bookmarkStart w:id="23" w:name="_Ref374275443"/>
-      <w:bookmarkEnd w:id="22"/>
+      <w:bookmarkStart w:id="25" w:name="_Ref374275443"/>
+      <w:bookmarkEnd w:id="24"/>
       <w:r>
         <w:rPr>
           <w:spacing w:val="5"/>
@@ -17349,7 +17427,7 @@
     </w:p>
     <w:p>
       <w:pPr>
-        <w:pStyle w:val="Prrafodelista"/>
+        <w:pStyle w:val="ListParagraph"/>
         <w:widowControl w:val="0"/>
         <w:numPr>
           <w:ilvl w:val="0"/>
@@ -17369,7 +17447,7 @@
           <w:lang w:bidi="en-US"/>
         </w:rPr>
       </w:pPr>
-      <w:bookmarkStart w:id="24" w:name="_Ref374380956"/>
+      <w:bookmarkStart w:id="26" w:name="_Ref374380956"/>
       <w:r>
         <w:rPr>
           <w:spacing w:val="5"/>
@@ -17402,12 +17480,12 @@
         </w:rPr>
         <w:t>.</w:t>
       </w:r>
-      <w:bookmarkEnd w:id="23"/>
-      <w:bookmarkEnd w:id="24"/>
+      <w:bookmarkEnd w:id="25"/>
+      <w:bookmarkEnd w:id="26"/>
     </w:p>
     <w:p>
       <w:pPr>
-        <w:pStyle w:val="Prrafodelista"/>
+        <w:pStyle w:val="ListParagraph"/>
         <w:widowControl w:val="0"/>
         <w:numPr>
           <w:ilvl w:val="0"/>
@@ -17427,7 +17505,7 @@
           <w:lang w:val="es-MX" w:bidi="en-US"/>
         </w:rPr>
       </w:pPr>
-      <w:bookmarkStart w:id="25" w:name="_Ref374381151"/>
+      <w:bookmarkStart w:id="27" w:name="_Ref374381151"/>
       <w:proofErr w:type="spellStart"/>
       <w:r>
         <w:rPr>
@@ -17494,11 +17572,11 @@
         </w:rPr>
         <w:t>, Berlin.</w:t>
       </w:r>
-      <w:bookmarkEnd w:id="25"/>
+      <w:bookmarkEnd w:id="27"/>
     </w:p>
     <w:p>
       <w:pPr>
-        <w:pStyle w:val="Prrafodelista"/>
+        <w:pStyle w:val="ListParagraph"/>
         <w:widowControl w:val="0"/>
         <w:numPr>
           <w:ilvl w:val="0"/>
@@ -17518,7 +17596,7 @@
           <w:lang w:bidi="en-US"/>
         </w:rPr>
       </w:pPr>
-      <w:bookmarkStart w:id="26" w:name="_Ref374381168"/>
+      <w:bookmarkStart w:id="28" w:name="_Ref374381168"/>
       <w:proofErr w:type="spellStart"/>
       <w:r>
         <w:rPr>
@@ -17539,7 +17617,27 @@
           <w:szCs w:val="18"/>
           <w:lang w:bidi="en-US"/>
         </w:rPr>
-        <w:t xml:space="preserve">, E. and Wang, J. (2006), Vector autoregressive models for multivariate time series”, in </w:t>
+        <w:t xml:space="preserve">, E. and Wang, J. (2006), </w:t>
+      </w:r>
+      <w:r>
+        <w:rPr>
+          <w:spacing w:val="5"/>
+          <w:kern w:val="1"/>
+          <w:sz w:val="18"/>
+          <w:szCs w:val="18"/>
+          <w:lang w:bidi="en-US"/>
+        </w:rPr>
+        <w:t>“</w:t>
+      </w:r>
+      <w:r>
+        <w:rPr>
+          <w:spacing w:val="5"/>
+          <w:kern w:val="1"/>
+          <w:sz w:val="18"/>
+          <w:szCs w:val="18"/>
+          <w:lang w:bidi="en-US"/>
+        </w:rPr>
+        <w:t xml:space="preserve">Vector autoregressive models for multivariate time series”, in </w:t>
       </w:r>
       <w:r>
         <w:rPr>
@@ -17563,11 +17661,11 @@
         </w:rPr>
         <w:t>, pages 385–429. Springer New York.</w:t>
       </w:r>
-      <w:bookmarkEnd w:id="26"/>
+      <w:bookmarkEnd w:id="28"/>
     </w:p>
     <w:p>
       <w:pPr>
-        <w:pStyle w:val="Prrafodelista"/>
+        <w:pStyle w:val="ListParagraph"/>
         <w:widowControl w:val="0"/>
         <w:numPr>
           <w:ilvl w:val="0"/>
@@ -17587,7 +17685,7 @@
           <w:lang w:bidi="en-US"/>
         </w:rPr>
       </w:pPr>
-      <w:bookmarkStart w:id="27" w:name="_Ref374475256"/>
+      <w:bookmarkStart w:id="29" w:name="_Ref374475256"/>
       <w:proofErr w:type="spellStart"/>
       <w:r>
         <w:rPr>
@@ -17672,11 +17770,11 @@
         </w:rPr>
         <w:t>: 267-288.</w:t>
       </w:r>
-      <w:bookmarkEnd w:id="27"/>
+      <w:bookmarkEnd w:id="29"/>
     </w:p>
     <w:p>
       <w:pPr>
-        <w:pStyle w:val="Prrafodelista"/>
+        <w:pStyle w:val="ListParagraph"/>
         <w:widowControl w:val="0"/>
         <w:numPr>
           <w:ilvl w:val="0"/>
@@ -17696,7 +17794,7 @@
           <w:lang w:bidi="en-US"/>
         </w:rPr>
       </w:pPr>
-      <w:bookmarkStart w:id="28" w:name="_Ref374475518"/>
+      <w:bookmarkStart w:id="30" w:name="_Ref374475518"/>
       <w:proofErr w:type="spellStart"/>
       <w:r>
         <w:rPr>
@@ -17717,27 +17815,7 @@
           <w:szCs w:val="18"/>
           <w:lang w:bidi="en-US"/>
         </w:rPr>
-        <w:t xml:space="preserve">, R., </w:t>
-      </w:r>
-      <w:r>
-        <w:rPr>
-          <w:spacing w:val="5"/>
-          <w:kern w:val="1"/>
-          <w:sz w:val="18"/>
-          <w:szCs w:val="18"/>
-          <w:lang w:bidi="en-US"/>
-        </w:rPr>
-        <w:t>Saunders,</w:t>
-      </w:r>
-      <w:r>
-        <w:rPr>
-          <w:spacing w:val="5"/>
-          <w:kern w:val="1"/>
-          <w:sz w:val="18"/>
-          <w:szCs w:val="18"/>
-          <w:lang w:bidi="en-US"/>
-        </w:rPr>
-        <w:t xml:space="preserve"> M., </w:t>
+        <w:t xml:space="preserve">, R., Saunders, M., </w:t>
       </w:r>
       <w:proofErr w:type="spellStart"/>
       <w:r>
@@ -17759,97 +17837,7 @@
           <w:szCs w:val="18"/>
           <w:lang w:bidi="en-US"/>
         </w:rPr>
-        <w:t>,</w:t>
-      </w:r>
-      <w:r>
-        <w:rPr>
-          <w:spacing w:val="5"/>
-          <w:kern w:val="1"/>
-          <w:sz w:val="18"/>
-          <w:szCs w:val="18"/>
-          <w:lang w:bidi="en-US"/>
-        </w:rPr>
-        <w:t xml:space="preserve"> S., </w:t>
-      </w:r>
-      <w:r>
-        <w:rPr>
-          <w:spacing w:val="5"/>
-          <w:kern w:val="1"/>
-          <w:sz w:val="18"/>
-          <w:szCs w:val="18"/>
-          <w:lang w:bidi="en-US"/>
-        </w:rPr>
-        <w:t>Zhu</w:t>
-      </w:r>
-      <w:r>
-        <w:rPr>
-          <w:spacing w:val="5"/>
-          <w:kern w:val="1"/>
-          <w:sz w:val="18"/>
-          <w:szCs w:val="18"/>
-          <w:lang w:bidi="en-US"/>
-        </w:rPr>
-        <w:t>, J.</w:t>
-      </w:r>
-      <w:r>
-        <w:rPr>
-          <w:spacing w:val="5"/>
-          <w:kern w:val="1"/>
-          <w:sz w:val="18"/>
-          <w:szCs w:val="18"/>
-          <w:lang w:bidi="en-US"/>
-        </w:rPr>
-        <w:t xml:space="preserve">, </w:t>
-      </w:r>
-      <w:r>
-        <w:rPr>
-          <w:spacing w:val="5"/>
-          <w:kern w:val="1"/>
-          <w:sz w:val="18"/>
-          <w:szCs w:val="18"/>
-          <w:lang w:bidi="en-US"/>
-        </w:rPr>
-        <w:t xml:space="preserve">&amp; </w:t>
-      </w:r>
-      <w:r>
-        <w:rPr>
-          <w:spacing w:val="5"/>
-          <w:kern w:val="1"/>
-          <w:sz w:val="18"/>
-          <w:szCs w:val="18"/>
-          <w:lang w:bidi="en-US"/>
-        </w:rPr>
-        <w:t>Knight</w:t>
-      </w:r>
-      <w:r>
-        <w:rPr>
-          <w:spacing w:val="5"/>
-          <w:kern w:val="1"/>
-          <w:sz w:val="18"/>
-          <w:szCs w:val="18"/>
-          <w:lang w:bidi="en-US"/>
-        </w:rPr>
-        <w:t>, K</w:t>
-      </w:r>
-      <w:r>
-        <w:rPr>
-          <w:spacing w:val="5"/>
-          <w:kern w:val="1"/>
-          <w:sz w:val="18"/>
-          <w:szCs w:val="18"/>
-          <w:lang w:bidi="en-US"/>
-        </w:rPr>
-        <w:t>.</w:t>
-      </w:r>
-      <w:r>
-        <w:rPr>
-          <w:spacing w:val="5"/>
-          <w:kern w:val="1"/>
-          <w:sz w:val="18"/>
-          <w:szCs w:val="18"/>
-          <w:lang w:bidi="en-US"/>
-        </w:rPr>
-        <w:t xml:space="preserve"> (2005),</w:t>
+        <w:t>, S., Zhu, J., &amp; Knight, K. (2005), “Sparsity and</w:t>
       </w:r>
       <w:r>
         <w:rPr>
@@ -17869,17 +17857,18 @@
           <w:szCs w:val="18"/>
           <w:lang w:bidi="en-US"/>
         </w:rPr>
-        <w:t>“</w:t>
-      </w:r>
-      <w:r>
-        <w:rPr>
-          <w:spacing w:val="5"/>
-          <w:kern w:val="1"/>
-          <w:sz w:val="18"/>
-          <w:szCs w:val="18"/>
-          <w:lang w:bidi="en-US"/>
-        </w:rPr>
-        <w:t>Sparsity and</w:t>
+        <w:t xml:space="preserve">smoothness via the fused lasso”. </w:t>
+      </w:r>
+      <w:r>
+        <w:rPr>
+          <w:i/>
+          <w:spacing w:val="5"/>
+          <w:kern w:val="1"/>
+          <w:sz w:val="18"/>
+          <w:szCs w:val="18"/>
+          <w:lang w:bidi="en-US"/>
+        </w:rPr>
+        <w:t>Journal of the Royal Statistical Society: Series B</w:t>
       </w:r>
       <w:r>
         <w:rPr>
@@ -17893,57 +17882,6 @@
       </w:r>
       <w:r>
         <w:rPr>
-          <w:spacing w:val="5"/>
-          <w:kern w:val="1"/>
-          <w:sz w:val="18"/>
-          <w:szCs w:val="18"/>
-          <w:lang w:bidi="en-US"/>
-        </w:rPr>
-        <w:t>smoothness via the fused lasso</w:t>
-      </w:r>
-      <w:r>
-        <w:rPr>
-          <w:spacing w:val="5"/>
-          <w:kern w:val="1"/>
-          <w:sz w:val="18"/>
-          <w:szCs w:val="18"/>
-          <w:lang w:bidi="en-US"/>
-        </w:rPr>
-        <w:t>”</w:t>
-      </w:r>
-      <w:r>
-        <w:rPr>
-          <w:spacing w:val="5"/>
-          <w:kern w:val="1"/>
-          <w:sz w:val="18"/>
-          <w:szCs w:val="18"/>
-          <w:lang w:bidi="en-US"/>
-        </w:rPr>
-        <w:t xml:space="preserve">. </w:t>
-      </w:r>
-      <w:r>
-        <w:rPr>
-          <w:i/>
-          <w:spacing w:val="5"/>
-          <w:kern w:val="1"/>
-          <w:sz w:val="18"/>
-          <w:szCs w:val="18"/>
-          <w:lang w:bidi="en-US"/>
-        </w:rPr>
-        <w:t>Journal of the Royal Statistical Society: Series B</w:t>
-      </w:r>
-      <w:r>
-        <w:rPr>
-          <w:spacing w:val="5"/>
-          <w:kern w:val="1"/>
-          <w:sz w:val="18"/>
-          <w:szCs w:val="18"/>
-          <w:lang w:bidi="en-US"/>
-        </w:rPr>
-        <w:t xml:space="preserve"> </w:t>
-      </w:r>
-      <w:r>
-        <w:rPr>
           <w:b/>
           <w:spacing w:val="5"/>
           <w:kern w:val="1"/>
@@ -17961,68 +17899,16 @@
           <w:szCs w:val="18"/>
           <w:lang w:bidi="en-US"/>
         </w:rPr>
-        <w:t>(1):</w:t>
-      </w:r>
-      <w:r>
-        <w:rPr>
-          <w:spacing w:val="5"/>
-          <w:kern w:val="1"/>
-          <w:sz w:val="18"/>
-          <w:szCs w:val="18"/>
-          <w:lang w:bidi="en-US"/>
-        </w:rPr>
-        <w:t xml:space="preserve"> </w:t>
-      </w:r>
-      <w:r>
-        <w:rPr>
-          <w:spacing w:val="5"/>
-          <w:kern w:val="1"/>
-          <w:sz w:val="18"/>
-          <w:szCs w:val="18"/>
-          <w:lang w:bidi="en-US"/>
-        </w:rPr>
-        <w:t>91</w:t>
-      </w:r>
-      <w:r>
-        <w:rPr>
-          <w:spacing w:val="5"/>
-          <w:kern w:val="1"/>
-          <w:sz w:val="18"/>
-          <w:szCs w:val="18"/>
-          <w:lang w:bidi="en-US"/>
-        </w:rPr>
-        <w:t>-</w:t>
-      </w:r>
-      <w:r>
-        <w:rPr>
-          <w:spacing w:val="5"/>
-          <w:kern w:val="1"/>
-          <w:sz w:val="18"/>
-          <w:szCs w:val="18"/>
-          <w:lang w:bidi="en-US"/>
-        </w:rPr>
-        <w:t>108</w:t>
-      </w:r>
-      <w:r>
-        <w:rPr>
-          <w:spacing w:val="5"/>
-          <w:kern w:val="1"/>
-          <w:sz w:val="18"/>
-          <w:szCs w:val="18"/>
-          <w:lang w:bidi="en-US"/>
-        </w:rPr>
-        <w:t>.</w:t>
-      </w:r>
-      <w:bookmarkStart w:id="29" w:name="_GoBack"/>
-      <w:bookmarkEnd w:id="28"/>
-      <w:bookmarkEnd w:id="29"/>
+        <w:t>(1): 91-108.</w:t>
+      </w:r>
+      <w:bookmarkEnd w:id="30"/>
     </w:p>
     <w:sectPr>
       <w:pgSz w:w="12240" w:h="15840"/>
       <w:pgMar w:top="1440" w:right="2160" w:bottom="1440" w:left="2160" w:header="720" w:footer="720" w:gutter="0"/>
-      <w:lnNumType w:countBy="1" w:restart="continuous"/>
       <w:cols w:space="720"/>
       <w:noEndnote/>
+      <w:docGrid w:linePitch="272"/>
     </w:sectPr>
   </w:body>
 </w:document>
@@ -20057,13 +19943,13 @@
     <w:name w:val="Normal"/>
     <w:qFormat/>
   </w:style>
-  <w:style w:type="character" w:default="1" w:styleId="Fuentedeprrafopredeter">
+  <w:style w:type="character" w:default="1" w:styleId="DefaultParagraphFont">
     <w:name w:val="Default Paragraph Font"/>
     <w:uiPriority w:val="1"/>
     <w:semiHidden/>
     <w:unhideWhenUsed/>
   </w:style>
-  <w:style w:type="table" w:default="1" w:styleId="Tablanormal">
+  <w:style w:type="table" w:default="1" w:styleId="TableNormal">
     <w:name w:val="Normal Table"/>
     <w:uiPriority w:val="99"/>
     <w:semiHidden/>
@@ -20078,15 +19964,15 @@
       </w:tblCellMar>
     </w:tblPr>
   </w:style>
-  <w:style w:type="numbering" w:default="1" w:styleId="Sinlista">
+  <w:style w:type="numbering" w:default="1" w:styleId="NoList">
     <w:name w:val="No List"/>
     <w:uiPriority w:val="99"/>
     <w:semiHidden/>
     <w:unhideWhenUsed/>
   </w:style>
-  <w:style w:type="character" w:styleId="Nmerodelnea">
+  <w:style w:type="character" w:styleId="LineNumber">
     <w:name w:val="line number"/>
-    <w:basedOn w:val="Fuentedeprrafopredeter"/>
+    <w:basedOn w:val="DefaultParagraphFont"/>
     <w:uiPriority w:val="99"/>
     <w:semiHidden/>
     <w:unhideWhenUsed/>
@@ -20095,9 +19981,9 @@
       <w:rFonts w:cs="Times New Roman"/>
     </w:rPr>
   </w:style>
-  <w:style w:type="character" w:styleId="Hipervnculo">
+  <w:style w:type="character" w:styleId="Hyperlink">
     <w:name w:val="Hyperlink"/>
-    <w:basedOn w:val="Fuentedeprrafopredeter"/>
+    <w:basedOn w:val="DefaultParagraphFont"/>
     <w:uiPriority w:val="99"/>
     <w:unhideWhenUsed/>
     <w:rsid w:val="00DB0664"/>
@@ -20106,9 +19992,9 @@
       <w:u w:val="single"/>
     </w:rPr>
   </w:style>
-  <w:style w:type="character" w:styleId="Textodelmarcadordeposicin">
+  <w:style w:type="character" w:styleId="PlaceholderText">
     <w:name w:val="Placeholder Text"/>
-    <w:basedOn w:val="Fuentedeprrafopredeter"/>
+    <w:basedOn w:val="DefaultParagraphFont"/>
     <w:uiPriority w:val="99"/>
     <w:semiHidden/>
     <w:rsid w:val="00E3037F"/>
@@ -20116,10 +20002,10 @@
       <w:color w:val="808080"/>
     </w:rPr>
   </w:style>
-  <w:style w:type="paragraph" w:styleId="Textodeglobo">
+  <w:style w:type="paragraph" w:styleId="BalloonText">
     <w:name w:val="Balloon Text"/>
     <w:basedOn w:val="Normal"/>
-    <w:link w:val="TextodegloboCar"/>
+    <w:link w:val="BalloonTextChar"/>
     <w:uiPriority w:val="99"/>
     <w:semiHidden/>
     <w:unhideWhenUsed/>
@@ -20130,10 +20016,10 @@
       <w:szCs w:val="16"/>
     </w:rPr>
   </w:style>
-  <w:style w:type="character" w:customStyle="1" w:styleId="TextodegloboCar">
-    <w:name w:val="Texto de globo Car"/>
-    <w:basedOn w:val="Fuentedeprrafopredeter"/>
-    <w:link w:val="Textodeglobo"/>
+  <w:style w:type="character" w:customStyle="1" w:styleId="BalloonTextChar">
+    <w:name w:val="Balloon Text Char"/>
+    <w:basedOn w:val="DefaultParagraphFont"/>
+    <w:link w:val="BalloonText"/>
     <w:uiPriority w:val="99"/>
     <w:semiHidden/>
     <w:rsid w:val="00E3037F"/>
@@ -20143,9 +20029,9 @@
       <w:szCs w:val="16"/>
     </w:rPr>
   </w:style>
-  <w:style w:type="character" w:styleId="Textoennegrita">
+  <w:style w:type="character" w:styleId="Strong">
     <w:name w:val="Strong"/>
-    <w:basedOn w:val="Fuentedeprrafopredeter"/>
+    <w:basedOn w:val="DefaultParagraphFont"/>
     <w:uiPriority w:val="22"/>
     <w:qFormat/>
     <w:rsid w:val="00560BEC"/>
@@ -20154,7 +20040,7 @@
       <w:bCs/>
     </w:rPr>
   </w:style>
-  <w:style w:type="paragraph" w:styleId="Prrafodelista">
+  <w:style w:type="paragraph" w:styleId="ListParagraph">
     <w:name w:val="List Paragraph"/>
     <w:basedOn w:val="Normal"/>
     <w:uiPriority w:val="34"/>
@@ -20165,9 +20051,9 @@
       <w:contextualSpacing/>
     </w:pPr>
   </w:style>
-  <w:style w:type="table" w:styleId="Tablaconcuadrcula">
+  <w:style w:type="table" w:styleId="TableGrid">
     <w:name w:val="Table Grid"/>
-    <w:basedOn w:val="Tablanormal"/>
+    <w:basedOn w:val="TableNormal"/>
     <w:uiPriority w:val="59"/>
     <w:rsid w:val="00CC418E"/>
     <w:tblPr>
@@ -20205,7 +20091,7 @@
       <w:lang w:val="es-MX" w:eastAsia="es-MX"/>
     </w:rPr>
   </w:style>
-  <w:style w:type="paragraph" w:styleId="Epgrafe">
+  <w:style w:type="paragraph" w:styleId="Caption">
     <w:name w:val="caption"/>
     <w:basedOn w:val="Normal"/>
     <w:next w:val="Normal"/>
@@ -20380,13 +20266,13 @@
     <w:name w:val="Normal"/>
     <w:qFormat/>
   </w:style>
-  <w:style w:type="character" w:default="1" w:styleId="Fuentedeprrafopredeter">
+  <w:style w:type="character" w:default="1" w:styleId="DefaultParagraphFont">
     <w:name w:val="Default Paragraph Font"/>
     <w:uiPriority w:val="1"/>
     <w:semiHidden/>
     <w:unhideWhenUsed/>
   </w:style>
-  <w:style w:type="table" w:default="1" w:styleId="Tablanormal">
+  <w:style w:type="table" w:default="1" w:styleId="TableNormal">
     <w:name w:val="Normal Table"/>
     <w:uiPriority w:val="99"/>
     <w:semiHidden/>
@@ -20401,15 +20287,15 @@
       </w:tblCellMar>
     </w:tblPr>
   </w:style>
-  <w:style w:type="numbering" w:default="1" w:styleId="Sinlista">
+  <w:style w:type="numbering" w:default="1" w:styleId="NoList">
     <w:name w:val="No List"/>
     <w:uiPriority w:val="99"/>
     <w:semiHidden/>
     <w:unhideWhenUsed/>
   </w:style>
-  <w:style w:type="character" w:styleId="Nmerodelnea">
+  <w:style w:type="character" w:styleId="LineNumber">
     <w:name w:val="line number"/>
-    <w:basedOn w:val="Fuentedeprrafopredeter"/>
+    <w:basedOn w:val="DefaultParagraphFont"/>
     <w:uiPriority w:val="99"/>
     <w:semiHidden/>
     <w:unhideWhenUsed/>
@@ -20418,9 +20304,9 @@
       <w:rFonts w:cs="Times New Roman"/>
     </w:rPr>
   </w:style>
-  <w:style w:type="character" w:styleId="Hipervnculo">
+  <w:style w:type="character" w:styleId="Hyperlink">
     <w:name w:val="Hyperlink"/>
-    <w:basedOn w:val="Fuentedeprrafopredeter"/>
+    <w:basedOn w:val="DefaultParagraphFont"/>
     <w:uiPriority w:val="99"/>
     <w:unhideWhenUsed/>
     <w:rsid w:val="00DB0664"/>
@@ -20429,9 +20315,9 @@
       <w:u w:val="single"/>
     </w:rPr>
   </w:style>
-  <w:style w:type="character" w:styleId="Textodelmarcadordeposicin">
+  <w:style w:type="character" w:styleId="PlaceholderText">
     <w:name w:val="Placeholder Text"/>
-    <w:basedOn w:val="Fuentedeprrafopredeter"/>
+    <w:basedOn w:val="DefaultParagraphFont"/>
     <w:uiPriority w:val="99"/>
     <w:semiHidden/>
     <w:rsid w:val="00E3037F"/>
@@ -20439,10 +20325,10 @@
       <w:color w:val="808080"/>
     </w:rPr>
   </w:style>
-  <w:style w:type="paragraph" w:styleId="Textodeglobo">
+  <w:style w:type="paragraph" w:styleId="BalloonText">
     <w:name w:val="Balloon Text"/>
     <w:basedOn w:val="Normal"/>
-    <w:link w:val="TextodegloboCar"/>
+    <w:link w:val="BalloonTextChar"/>
     <w:uiPriority w:val="99"/>
     <w:semiHidden/>
     <w:unhideWhenUsed/>
@@ -20453,10 +20339,10 @@
       <w:szCs w:val="16"/>
     </w:rPr>
   </w:style>
-  <w:style w:type="character" w:customStyle="1" w:styleId="TextodegloboCar">
-    <w:name w:val="Texto de globo Car"/>
-    <w:basedOn w:val="Fuentedeprrafopredeter"/>
-    <w:link w:val="Textodeglobo"/>
+  <w:style w:type="character" w:customStyle="1" w:styleId="BalloonTextChar">
+    <w:name w:val="Balloon Text Char"/>
+    <w:basedOn w:val="DefaultParagraphFont"/>
+    <w:link w:val="BalloonText"/>
     <w:uiPriority w:val="99"/>
     <w:semiHidden/>
     <w:rsid w:val="00E3037F"/>
@@ -20466,9 +20352,9 @@
       <w:szCs w:val="16"/>
     </w:rPr>
   </w:style>
-  <w:style w:type="character" w:styleId="Textoennegrita">
+  <w:style w:type="character" w:styleId="Strong">
     <w:name w:val="Strong"/>
-    <w:basedOn w:val="Fuentedeprrafopredeter"/>
+    <w:basedOn w:val="DefaultParagraphFont"/>
     <w:uiPriority w:val="22"/>
     <w:qFormat/>
     <w:rsid w:val="00560BEC"/>
@@ -20477,7 +20363,7 @@
       <w:bCs/>
     </w:rPr>
   </w:style>
-  <w:style w:type="paragraph" w:styleId="Prrafodelista">
+  <w:style w:type="paragraph" w:styleId="ListParagraph">
     <w:name w:val="List Paragraph"/>
     <w:basedOn w:val="Normal"/>
     <w:uiPriority w:val="34"/>
@@ -20488,9 +20374,9 @@
       <w:contextualSpacing/>
     </w:pPr>
   </w:style>
-  <w:style w:type="table" w:styleId="Tablaconcuadrcula">
+  <w:style w:type="table" w:styleId="TableGrid">
     <w:name w:val="Table Grid"/>
-    <w:basedOn w:val="Tablanormal"/>
+    <w:basedOn w:val="TableNormal"/>
     <w:uiPriority w:val="59"/>
     <w:rsid w:val="00CC418E"/>
     <w:tblPr>
@@ -20528,7 +20414,7 @@
       <w:lang w:val="es-MX" w:eastAsia="es-MX"/>
     </w:rPr>
   </w:style>
-  <w:style w:type="paragraph" w:styleId="Epgrafe">
+  <w:style w:type="paragraph" w:styleId="Caption">
     <w:name w:val="caption"/>
     <w:basedOn w:val="Normal"/>
     <w:next w:val="Normal"/>
@@ -20552,7 +20438,7 @@
 <file path=word/charts/chart1.xml><?xml version="1.0" encoding="utf-8"?>
 <c:chartSpace xmlns:c="http://schemas.openxmlformats.org/drawingml/2006/chart" xmlns:a="http://schemas.openxmlformats.org/drawingml/2006/main" xmlns:r="http://schemas.openxmlformats.org/officeDocument/2006/relationships">
   <c:date1904 val="0"/>
-  <c:lang val="es-MX"/>
+  <c:lang val="en-US"/>
   <c:roundedCorners val="0"/>
   <mc:AlternateContent xmlns:mc="http://schemas.openxmlformats.org/markup-compatibility/2006">
     <mc:Choice xmlns:c14="http://schemas.microsoft.com/office/drawing/2007/8/2/chart" Requires="c14">
@@ -20773,7 +20659,7 @@
                       <a:cs typeface="Times New Roman" panose="02020603050405020304" pitchFamily="18" charset="0"/>
                     </a:defRPr>
                   </a:pPr>
-                  <a:endParaRPr lang="es-MX"/>
+                  <a:endParaRPr lang="en-US"/>
                 </a:p>
               </c:txPr>
               <c:showLegendKey val="0"/>
@@ -20793,7 +20679,7 @@
                     <a:cs typeface="Times New Roman" panose="02020603050405020304" pitchFamily="18" charset="0"/>
                   </a:defRPr>
                 </a:pPr>
-                <a:endParaRPr lang="es-MX"/>
+                <a:endParaRPr lang="en-US"/>
               </a:p>
             </c:txPr>
             <c:showLegendKey val="0"/>
@@ -20999,7 +20885,7 @@
                     <a:cs typeface="Times New Roman" panose="02020603050405020304" pitchFamily="18" charset="0"/>
                   </a:defRPr>
                 </a:pPr>
-                <a:endParaRPr lang="es-MX"/>
+                <a:endParaRPr lang="en-US"/>
               </a:p>
             </c:txPr>
             <c:showLegendKey val="0"/>
@@ -21080,11 +20966,11 @@
         </c:dLbls>
         <c:gapWidth val="78"/>
         <c:overlap val="1"/>
-        <c:axId val="90910080"/>
-        <c:axId val="91776128"/>
+        <c:axId val="139375360"/>
+        <c:axId val="139376896"/>
       </c:barChart>
       <c:catAx>
-        <c:axId val="90910080"/>
+        <c:axId val="139375360"/>
         <c:scaling>
           <c:orientation val="minMax"/>
         </c:scaling>
@@ -21103,10 +20989,10 @@
                 <a:cs typeface="Times New Roman" panose="02020603050405020304" pitchFamily="18" charset="0"/>
               </a:defRPr>
             </a:pPr>
-            <a:endParaRPr lang="es-MX"/>
+            <a:endParaRPr lang="en-US"/>
           </a:p>
         </c:txPr>
-        <c:crossAx val="91776128"/>
+        <c:crossAx val="139376896"/>
         <c:crossesAt val="1.0000000000000002E-2"/>
         <c:auto val="0"/>
         <c:lblAlgn val="ctr"/>
@@ -21114,7 +21000,7 @@
         <c:noMultiLvlLbl val="0"/>
       </c:catAx>
       <c:valAx>
-        <c:axId val="91776128"/>
+        <c:axId val="139376896"/>
         <c:scaling>
           <c:logBase val="10"/>
           <c:orientation val="minMax"/>
@@ -21161,10 +21047,10 @@
                 <a:cs typeface="Times New Roman" panose="02020603050405020304" pitchFamily="18" charset="0"/>
               </a:defRPr>
             </a:pPr>
-            <a:endParaRPr lang="es-MX"/>
+            <a:endParaRPr lang="en-US"/>
           </a:p>
         </c:txPr>
-        <c:crossAx val="90910080"/>
+        <c:crossAx val="139375360"/>
         <c:crosses val="autoZero"/>
         <c:crossBetween val="between"/>
         <c:majorUnit val="10"/>
@@ -21184,7 +21070,7 @@
               <a:cs typeface="Times New Roman" panose="02020603050405020304" pitchFamily="18" charset="0"/>
             </a:defRPr>
           </a:pPr>
-          <a:endParaRPr lang="es-MX"/>
+          <a:endParaRPr lang="en-US"/>
         </a:p>
       </c:txPr>
     </c:legend>
@@ -21206,7 +21092,7 @@
 <file path=word/charts/chart2.xml><?xml version="1.0" encoding="utf-8"?>
 <c:chartSpace xmlns:c="http://schemas.openxmlformats.org/drawingml/2006/chart" xmlns:a="http://schemas.openxmlformats.org/drawingml/2006/main" xmlns:r="http://schemas.openxmlformats.org/officeDocument/2006/relationships">
   <c:date1904 val="0"/>
-  <c:lang val="es-MX"/>
+  <c:lang val="en-US"/>
   <c:roundedCorners val="0"/>
   <mc:AlternateContent xmlns:mc="http://schemas.openxmlformats.org/markup-compatibility/2006">
     <mc:Choice xmlns:c14="http://schemas.microsoft.com/office/drawing/2007/8/2/chart" Requires="c14">
@@ -21382,11 +21268,11 @@
         </c:dLbls>
         <c:marker val="1"/>
         <c:smooth val="0"/>
-        <c:axId val="93862144"/>
-        <c:axId val="93884800"/>
+        <c:axId val="139607424"/>
+        <c:axId val="139609600"/>
       </c:lineChart>
       <c:catAx>
-        <c:axId val="93862144"/>
+        <c:axId val="139607424"/>
         <c:scaling>
           <c:orientation val="minMax"/>
         </c:scaling>
@@ -21413,7 +21299,7 @@
         <c:majorTickMark val="out"/>
         <c:minorTickMark val="none"/>
         <c:tickLblPos val="nextTo"/>
-        <c:crossAx val="93884800"/>
+        <c:crossAx val="139609600"/>
         <c:crosses val="autoZero"/>
         <c:auto val="1"/>
         <c:lblAlgn val="ctr"/>
@@ -21421,7 +21307,7 @@
         <c:noMultiLvlLbl val="0"/>
       </c:catAx>
       <c:valAx>
-        <c:axId val="93884800"/>
+        <c:axId val="139609600"/>
         <c:scaling>
           <c:orientation val="minMax"/>
           <c:max val="0.5"/>
@@ -21452,7 +21338,7 @@
         <c:majorTickMark val="out"/>
         <c:minorTickMark val="none"/>
         <c:tickLblPos val="nextTo"/>
-        <c:crossAx val="93862144"/>
+        <c:crossAx val="139607424"/>
         <c:crosses val="autoZero"/>
         <c:crossBetween val="between"/>
         <c:majorUnit val="0.1"/>
@@ -21481,7 +21367,7 @@
           <a:cs typeface="Times New Roman" panose="02020603050405020304" pitchFamily="18" charset="0"/>
         </a:defRPr>
       </a:pPr>
-      <a:endParaRPr lang="es-MX"/>
+      <a:endParaRPr lang="en-US"/>
     </a:p>
   </c:txPr>
   <c:externalData r:id="rId1">
@@ -21493,7 +21379,7 @@
 <file path=word/charts/chart3.xml><?xml version="1.0" encoding="utf-8"?>
 <c:chartSpace xmlns:c="http://schemas.openxmlformats.org/drawingml/2006/chart" xmlns:a="http://schemas.openxmlformats.org/drawingml/2006/main" xmlns:r="http://schemas.openxmlformats.org/officeDocument/2006/relationships">
   <c:date1904 val="0"/>
-  <c:lang val="es-MX"/>
+  <c:lang val="en-US"/>
   <c:roundedCorners val="0"/>
   <mc:AlternateContent xmlns:mc="http://schemas.openxmlformats.org/markup-compatibility/2006">
     <mc:Choice xmlns:c14="http://schemas.microsoft.com/office/drawing/2007/8/2/chart" Requires="c14">
@@ -21713,7 +21599,7 @@
                 <a:pPr>
                   <a:defRPr sz="800"/>
                 </a:pPr>
-                <a:endParaRPr lang="es-MX"/>
+                <a:endParaRPr lang="en-US"/>
               </a:p>
             </c:txPr>
             <c:showLegendKey val="0"/>
@@ -21805,11 +21691,11 @@
           <c:showBubbleSize val="0"/>
         </c:dLbls>
         <c:gapWidth val="150"/>
-        <c:axId val="118514816"/>
-        <c:axId val="118516352"/>
+        <c:axId val="139659520"/>
+        <c:axId val="139730944"/>
       </c:barChart>
       <c:catAx>
-        <c:axId val="118514816"/>
+        <c:axId val="139659520"/>
         <c:scaling>
           <c:orientation val="minMax"/>
         </c:scaling>
@@ -21825,10 +21711,10 @@
             <a:pPr>
               <a:defRPr sz="800"/>
             </a:pPr>
-            <a:endParaRPr lang="es-MX"/>
+            <a:endParaRPr lang="en-US"/>
           </a:p>
         </c:txPr>
-        <c:crossAx val="118516352"/>
+        <c:crossAx val="139730944"/>
         <c:crosses val="autoZero"/>
         <c:auto val="1"/>
         <c:lblAlgn val="ctr"/>
@@ -21836,7 +21722,7 @@
         <c:noMultiLvlLbl val="0"/>
       </c:catAx>
       <c:valAx>
-        <c:axId val="118516352"/>
+        <c:axId val="139730944"/>
         <c:scaling>
           <c:orientation val="minMax"/>
           <c:max val="1"/>
@@ -21874,10 +21760,10 @@
             <a:pPr>
               <a:defRPr sz="800"/>
             </a:pPr>
-            <a:endParaRPr lang="es-MX"/>
+            <a:endParaRPr lang="en-US"/>
           </a:p>
         </c:txPr>
-        <c:crossAx val="118514816"/>
+        <c:crossAx val="139659520"/>
         <c:crosses val="autoZero"/>
         <c:crossBetween val="between"/>
         <c:majorUnit val="0.2"/>
@@ -21902,7 +21788,7 @@
           <a:cs typeface="Times New Roman" panose="02020603050405020304" pitchFamily="18" charset="0"/>
         </a:defRPr>
       </a:pPr>
-      <a:endParaRPr lang="es-MX"/>
+      <a:endParaRPr lang="en-US"/>
     </a:p>
   </c:txPr>
   <c:externalData r:id="rId1">
@@ -22236,7 +22122,7 @@
 </file>
 
 <file path=customXml/itemProps1.xml><?xml version="1.0" encoding="utf-8"?>
-<ds:datastoreItem xmlns:ds="http://schemas.openxmlformats.org/officeDocument/2006/customXml" ds:itemID="{DBCDAE99-DB99-4C9D-B85C-32CC0B952F4F}">
+<ds:datastoreItem xmlns:ds="http://schemas.openxmlformats.org/officeDocument/2006/customXml" ds:itemID="{7029BA25-91DA-4911-992B-BA569D6A08C2}">
   <ds:schemaRefs>
     <ds:schemaRef ds:uri="http://schemas.openxmlformats.org/officeDocument/2006/bibliography"/>
   </ds:schemaRefs>

</xml_diff>